<commit_message>
Foldering assets and database
</commit_message>
<xml_diff>
--- a/docs/01. Dokumentasi Soal/cspaceinvader.docx
+++ b/docs/01. Dokumentasi Soal/cspaceinvader.docx
@@ -1806,6 +1806,7 @@
           <w:lang w:val="en-US"/>
         </w:rPr>
       </w:pPr>
+      <w:proofErr w:type="gramStart"/>
       <w:r>
         <w:rPr>
           <w:rFonts w:cstheme="minorHAnsi"/>
@@ -1820,7 +1821,15 @@
           <w:rFonts w:cstheme="minorHAnsi"/>
           <w:lang w:val="en-US"/>
         </w:rPr>
-        <w:t xml:space="preserve">  all available player at </w:t>
+        <w:t xml:space="preserve">  all</w:t>
+      </w:r>
+      <w:proofErr w:type="gramEnd"/>
+      <w:r>
+        <w:rPr>
+          <w:rFonts w:cstheme="minorHAnsi"/>
+          <w:lang w:val="en-US"/>
+        </w:rPr>
+        <w:t xml:space="preserve"> available player at </w:t>
       </w:r>
       <w:r>
         <w:rPr>
@@ -2993,6 +3002,7 @@
           <w:lang w:val="en-US"/>
         </w:rPr>
       </w:pPr>
+      <w:bookmarkStart w:id="5" w:name="_Hlk115242373"/>
       <w:r>
         <w:rPr>
           <w:rFonts w:cstheme="minorHAnsi"/>
@@ -3030,6 +3040,7 @@
         <w:t xml:space="preserve"> </w:t>
       </w:r>
     </w:p>
+    <w:bookmarkEnd w:id="5"/>
     <w:p>
       <w:pPr>
         <w:pStyle w:val="ListParagraph"/>
@@ -3061,13 +3072,13 @@
     </w:p>
     <w:tbl>
       <w:tblPr>
-        <w:tblW w:w="7587" w:type="dxa"/>
+        <w:tblW w:w="9354" w:type="dxa"/>
         <w:jc w:val="center"/>
         <w:tblLook w:val="04A0" w:firstRow="1" w:lastRow="0" w:firstColumn="1" w:lastColumn="0" w:noHBand="0" w:noVBand="1"/>
       </w:tblPr>
       <w:tblGrid>
-        <w:gridCol w:w="2142"/>
-        <w:gridCol w:w="5445"/>
+        <w:gridCol w:w="4677"/>
+        <w:gridCol w:w="4677"/>
       </w:tblGrid>
       <w:tr>
         <w:trPr>
@@ -3076,7 +3087,7 @@
         </w:trPr>
         <w:tc>
           <w:tcPr>
-            <w:tcW w:w="2142" w:type="dxa"/>
+            <w:tcW w:w="4677" w:type="dxa"/>
             <w:tcBorders>
               <w:top w:val="single" w:sz="4" w:space="0" w:color="auto"/>
               <w:left w:val="single" w:sz="4" w:space="0" w:color="auto"/>
@@ -3113,7 +3124,7 @@
         </w:tc>
         <w:tc>
           <w:tcPr>
-            <w:tcW w:w="5445" w:type="dxa"/>
+            <w:tcW w:w="4677" w:type="dxa"/>
             <w:tcBorders>
               <w:top w:val="single" w:sz="4" w:space="0" w:color="auto"/>
               <w:left w:val="nil"/>
@@ -3156,7 +3167,7 @@
         </w:trPr>
         <w:tc>
           <w:tcPr>
-            <w:tcW w:w="2142" w:type="dxa"/>
+            <w:tcW w:w="4677" w:type="dxa"/>
             <w:tcBorders>
               <w:top w:val="nil"/>
               <w:left w:val="single" w:sz="4" w:space="0" w:color="auto"/>
@@ -3192,7 +3203,7 @@
         </w:tc>
         <w:tc>
           <w:tcPr>
-            <w:tcW w:w="5445" w:type="dxa"/>
+            <w:tcW w:w="4677" w:type="dxa"/>
             <w:tcBorders>
               <w:top w:val="nil"/>
               <w:left w:val="nil"/>
@@ -3234,7 +3245,7 @@
         </w:trPr>
         <w:tc>
           <w:tcPr>
-            <w:tcW w:w="2142" w:type="dxa"/>
+            <w:tcW w:w="4677" w:type="dxa"/>
             <w:tcBorders>
               <w:top w:val="nil"/>
               <w:left w:val="single" w:sz="4" w:space="0" w:color="auto"/>
@@ -3270,7 +3281,7 @@
         </w:tc>
         <w:tc>
           <w:tcPr>
-            <w:tcW w:w="5445" w:type="dxa"/>
+            <w:tcW w:w="4677" w:type="dxa"/>
             <w:tcBorders>
               <w:top w:val="nil"/>
               <w:left w:val="nil"/>
@@ -3312,7 +3323,7 @@
         </w:trPr>
         <w:tc>
           <w:tcPr>
-            <w:tcW w:w="2142" w:type="dxa"/>
+            <w:tcW w:w="4677" w:type="dxa"/>
             <w:tcBorders>
               <w:top w:val="nil"/>
               <w:left w:val="single" w:sz="4" w:space="0" w:color="auto"/>
@@ -3348,7 +3359,7 @@
         </w:tc>
         <w:tc>
           <w:tcPr>
-            <w:tcW w:w="5445" w:type="dxa"/>
+            <w:tcW w:w="4677" w:type="dxa"/>
             <w:tcBorders>
               <w:top w:val="nil"/>
               <w:left w:val="nil"/>
@@ -3390,7 +3401,7 @@
         </w:trPr>
         <w:tc>
           <w:tcPr>
-            <w:tcW w:w="2142" w:type="dxa"/>
+            <w:tcW w:w="4677" w:type="dxa"/>
             <w:tcBorders>
               <w:top w:val="nil"/>
               <w:left w:val="single" w:sz="4" w:space="0" w:color="auto"/>
@@ -3436,7 +3447,7 @@
         </w:tc>
         <w:tc>
           <w:tcPr>
-            <w:tcW w:w="5445" w:type="dxa"/>
+            <w:tcW w:w="4677" w:type="dxa"/>
             <w:tcBorders>
               <w:top w:val="nil"/>
               <w:left w:val="nil"/>
@@ -3478,7 +3489,7 @@
         </w:trPr>
         <w:tc>
           <w:tcPr>
-            <w:tcW w:w="2142" w:type="dxa"/>
+            <w:tcW w:w="4677" w:type="dxa"/>
             <w:tcBorders>
               <w:top w:val="nil"/>
               <w:left w:val="single" w:sz="4" w:space="0" w:color="auto"/>
@@ -3514,7 +3525,7 @@
         </w:tc>
         <w:tc>
           <w:tcPr>
-            <w:tcW w:w="5445" w:type="dxa"/>
+            <w:tcW w:w="4677" w:type="dxa"/>
             <w:tcBorders>
               <w:top w:val="nil"/>
               <w:left w:val="nil"/>
@@ -3556,7 +3567,7 @@
         </w:trPr>
         <w:tc>
           <w:tcPr>
-            <w:tcW w:w="2142" w:type="dxa"/>
+            <w:tcW w:w="4677" w:type="dxa"/>
             <w:tcBorders>
               <w:top w:val="nil"/>
               <w:left w:val="single" w:sz="4" w:space="0" w:color="auto"/>
@@ -3592,7 +3603,7 @@
         </w:tc>
         <w:tc>
           <w:tcPr>
-            <w:tcW w:w="5445" w:type="dxa"/>
+            <w:tcW w:w="4677" w:type="dxa"/>
             <w:tcBorders>
               <w:top w:val="nil"/>
               <w:left w:val="nil"/>
@@ -3634,7 +3645,7 @@
         </w:trPr>
         <w:tc>
           <w:tcPr>
-            <w:tcW w:w="2142" w:type="dxa"/>
+            <w:tcW w:w="4677" w:type="dxa"/>
             <w:tcBorders>
               <w:top w:val="nil"/>
               <w:left w:val="single" w:sz="4" w:space="0" w:color="auto"/>
@@ -3670,7 +3681,7 @@
         </w:tc>
         <w:tc>
           <w:tcPr>
-            <w:tcW w:w="5445" w:type="dxa"/>
+            <w:tcW w:w="4677" w:type="dxa"/>
             <w:tcBorders>
               <w:top w:val="nil"/>
               <w:left w:val="nil"/>
@@ -3712,7 +3723,7 @@
         </w:trPr>
         <w:tc>
           <w:tcPr>
-            <w:tcW w:w="2142" w:type="dxa"/>
+            <w:tcW w:w="4677" w:type="dxa"/>
             <w:tcBorders>
               <w:top w:val="nil"/>
               <w:left w:val="single" w:sz="4" w:space="0" w:color="auto"/>
@@ -3748,7 +3759,7 @@
         </w:tc>
         <w:tc>
           <w:tcPr>
-            <w:tcW w:w="5445" w:type="dxa"/>
+            <w:tcW w:w="4677" w:type="dxa"/>
             <w:tcBorders>
               <w:top w:val="nil"/>
               <w:left w:val="nil"/>
@@ -3790,7 +3801,7 @@
         </w:trPr>
         <w:tc>
           <w:tcPr>
-            <w:tcW w:w="2142" w:type="dxa"/>
+            <w:tcW w:w="4677" w:type="dxa"/>
             <w:tcBorders>
               <w:top w:val="nil"/>
               <w:left w:val="single" w:sz="4" w:space="0" w:color="auto"/>
@@ -3826,7 +3837,7 @@
         </w:tc>
         <w:tc>
           <w:tcPr>
-            <w:tcW w:w="5445" w:type="dxa"/>
+            <w:tcW w:w="4677" w:type="dxa"/>
             <w:tcBorders>
               <w:top w:val="nil"/>
               <w:left w:val="nil"/>
@@ -3840,6 +3851,7 @@
           </w:tcPr>
           <w:p>
             <w:pPr>
+              <w:keepNext/>
               <w:rPr>
                 <w:rFonts w:ascii="Calibri" w:eastAsia="Times New Roman" w:hAnsi="Calibri" w:cs="Calibri"/>
                 <w:color w:val="000000"/>
@@ -3870,10 +3882,31 @@
         </w:rPr>
       </w:pPr>
       <w:r>
-        <w:rPr>
-          <w:lang w:val="en-US"/>
-        </w:rPr>
-        <w:t>Table 1. Map Information</w:t>
+        <w:t xml:space="preserve">Table </w:t>
+      </w:r>
+      <w:r>
+        <w:fldChar w:fldCharType="begin"/>
+      </w:r>
+      <w:r>
+        <w:instrText xml:space="preserve"> SEQ Table \* ARABIC </w:instrText>
+      </w:r>
+      <w:r>
+        <w:fldChar w:fldCharType="separate"/>
+      </w:r>
+      <w:r>
+        <w:rPr>
+          <w:noProof/>
+        </w:rPr>
+        <w:t>1</w:t>
+      </w:r>
+      <w:r>
+        <w:fldChar w:fldCharType="end"/>
+      </w:r>
+      <w:r>
+        <w:rPr>
+          <w:lang w:val="en-US"/>
+        </w:rPr>
+        <w:t>. Map information</w:t>
       </w:r>
     </w:p>
     <w:p>
@@ -3897,11 +3930,39 @@
         </w:rPr>
       </w:pPr>
       <w:r>
-        <w:t>Prompt user to input key W A S D (Case Insensitive) (Up, Left, Down, Right) to move</w:t>
+        <w:t xml:space="preserve">Prompt user to input </w:t>
+      </w:r>
+      <w:r>
+        <w:rPr>
+          <w:b/>
+          <w:bCs/>
+        </w:rPr>
+        <w:t>key W A S D</w:t>
+      </w:r>
+      <w:r>
+        <w:t xml:space="preserve"> (Case Insensitive) (Up, Left, Down, Right) to </w:t>
+      </w:r>
+      <w:r>
+        <w:rPr>
+          <w:b/>
+          <w:bCs/>
+        </w:rPr>
+        <w:t>move</w:t>
+      </w:r>
+      <w:r>
+        <w:rPr>
+          <w:lang w:val="en-US"/>
+        </w:rPr>
+        <w:t>.</w:t>
       </w:r>
     </w:p>
     <w:p>
       <w:pPr>
+        <w:pStyle w:val="ListParagraph"/>
+        <w:numPr>
+          <w:ilvl w:val="0"/>
+          <w:numId w:val="48"/>
+        </w:numPr>
         <w:tabs>
           <w:tab w:val="left" w:pos="90"/>
         </w:tabs>
@@ -3918,14 +3979,50 @@
       <w:r>
         <w:rPr>
           <w:rFonts w:cstheme="minorHAnsi"/>
+          <w:noProof/>
+          <w:lang w:val="en-US"/>
+        </w:rPr>
+        <w:t xml:space="preserve">Validate that user </w:t>
+      </w:r>
+      <w:r>
+        <w:rPr>
+          <w:rFonts w:cstheme="minorHAnsi"/>
+          <w:noProof/>
+          <w:lang w:val="en-US"/>
+        </w:rPr>
+        <w:tab/>
+      </w:r>
+      <w:r>
+        <w:rPr>
+          <w:rFonts w:cstheme="minorHAnsi"/>
           <w:b/>
           <w:bCs/>
           <w:noProof/>
           <w:lang w:val="en-US"/>
         </w:rPr>
-        <w:tab/>
-      </w:r>
-      <w:r>
+        <w:t>cannot pass through walls</w:t>
+      </w:r>
+      <w:r>
+        <w:rPr>
+          <w:rFonts w:cstheme="minorHAnsi"/>
+          <w:noProof/>
+          <w:lang w:val="en-US"/>
+        </w:rPr>
+        <w:t>.</w:t>
+      </w:r>
+    </w:p>
+    <w:p>
+      <w:pPr>
+        <w:pStyle w:val="ListParagraph"/>
+        <w:numPr>
+          <w:ilvl w:val="0"/>
+          <w:numId w:val="48"/>
+        </w:numPr>
+        <w:tabs>
+          <w:tab w:val="left" w:pos="90"/>
+        </w:tabs>
+        <w:spacing w:line="360" w:lineRule="auto"/>
+        <w:jc w:val="both"/>
         <w:rPr>
           <w:rFonts w:cstheme="minorHAnsi"/>
           <w:b/>
@@ -3933,7 +4030,14 @@
           <w:noProof/>
           <w:lang w:val="en-US"/>
         </w:rPr>
-        <w:tab/>
+      </w:pPr>
+      <w:r>
+        <w:rPr>
+          <w:rFonts w:cstheme="minorHAnsi"/>
+          <w:noProof/>
+          <w:lang w:val="en-US"/>
+        </w:rPr>
+        <w:t xml:space="preserve">If user type key </w:t>
       </w:r>
       <w:r>
         <w:rPr>
@@ -3943,22 +4047,1351 @@
           <w:noProof/>
           <w:lang w:val="en-US"/>
         </w:rPr>
+        <w:t xml:space="preserve">O </w:t>
+      </w:r>
+      <w:r>
+        <w:rPr>
+          <w:rFonts w:cstheme="minorHAnsi"/>
+          <w:noProof/>
+          <w:lang w:val="en-US"/>
+        </w:rPr>
+        <w:t xml:space="preserve">(Case Insensitive),  display user’s </w:t>
+      </w:r>
+      <w:r>
+        <w:rPr>
+          <w:rFonts w:cstheme="minorHAnsi"/>
+          <w:b/>
+          <w:bCs/>
+          <w:noProof/>
+          <w:lang w:val="en-US"/>
+        </w:rPr>
+        <w:t>backpac</w:t>
+      </w:r>
+      <w:r>
+        <w:rPr>
+          <w:rFonts w:cstheme="minorHAnsi"/>
+          <w:b/>
+          <w:bCs/>
+          <w:noProof/>
+          <w:lang w:val="en-US"/>
+        </w:rPr>
         <w:tab/>
+      </w:r>
+      <w:r>
+        <w:rPr>
+          <w:rFonts w:cstheme="minorHAnsi"/>
+          <w:b/>
+          <w:bCs/>
+          <w:noProof/>
+          <w:lang w:val="en-US"/>
+        </w:rPr>
+        <w:t>k</w:t>
+      </w:r>
+      <w:r>
+        <w:rPr>
+          <w:rFonts w:cstheme="minorHAnsi"/>
+          <w:b/>
+          <w:bCs/>
+          <w:noProof/>
+          <w:lang w:val="en-US"/>
+        </w:rPr>
+        <w:t xml:space="preserve"> information</w:t>
+      </w:r>
+      <w:r>
+        <w:rPr>
+          <w:rFonts w:cstheme="minorHAnsi"/>
+          <w:noProof/>
+          <w:lang w:val="en-US"/>
+        </w:rPr>
+        <w:t>.</w:t>
       </w:r>
     </w:p>
     <w:p>
       <w:pPr>
-        <w:pStyle w:val="Caption"/>
-        <w:rPr>
-          <w:rFonts w:cstheme="minorHAnsi"/>
-          <w:lang w:val="en-US"/>
-        </w:rPr>
-      </w:pPr>
+        <w:tabs>
+          <w:tab w:val="left" w:pos="90"/>
+        </w:tabs>
+        <w:spacing w:line="360" w:lineRule="auto"/>
+        <w:jc w:val="center"/>
+        <w:rPr>
+          <w:rFonts w:cstheme="minorHAnsi"/>
+          <w:b/>
+          <w:bCs/>
+          <w:noProof/>
+          <w:lang w:val="en-US"/>
+        </w:rPr>
+      </w:pPr>
+      <w:r>
+        <w:rPr>
+          <w:noProof/>
+        </w:rPr>
+        <w:drawing>
+          <wp:inline distT="0" distB="0" distL="0" distR="0" wp14:anchorId="49C34FC7" wp14:editId="675C2BF8">
+            <wp:extent cx="5940000" cy="4344989"/>
+            <wp:effectExtent l="19050" t="19050" r="22860" b="17780"/>
+            <wp:docPr id="3" name="Picture 3"/>
+            <wp:cNvGraphicFramePr>
+              <a:graphicFrameLocks xmlns:a="http://schemas.openxmlformats.org/drawingml/2006/main" noChangeAspect="1"/>
+            </wp:cNvGraphicFramePr>
+            <a:graphic xmlns:a="http://schemas.openxmlformats.org/drawingml/2006/main">
+              <a:graphicData uri="http://schemas.openxmlformats.org/drawingml/2006/picture">
+                <pic:pic xmlns:pic="http://schemas.openxmlformats.org/drawingml/2006/picture">
+                  <pic:nvPicPr>
+                    <pic:cNvPr id="1" name=""/>
+                    <pic:cNvPicPr/>
+                  </pic:nvPicPr>
+                  <pic:blipFill>
+                    <a:blip r:embed="rId20"/>
+                    <a:stretch>
+                      <a:fillRect/>
+                    </a:stretch>
+                  </pic:blipFill>
+                  <pic:spPr>
+                    <a:xfrm>
+                      <a:off x="0" y="0"/>
+                      <a:ext cx="5940000" cy="4344989"/>
+                    </a:xfrm>
+                    <a:prstGeom prst="rect">
+                      <a:avLst/>
+                    </a:prstGeom>
+                    <a:ln>
+                      <a:solidFill>
+                        <a:schemeClr val="tx1"/>
+                      </a:solidFill>
+                    </a:ln>
+                  </pic:spPr>
+                </pic:pic>
+              </a:graphicData>
+            </a:graphic>
+          </wp:inline>
+        </w:drawing>
+      </w:r>
     </w:p>
     <w:p>
       <w:pPr>
         <w:pStyle w:val="Caption"/>
         <w:rPr>
+          <w:lang w:val="en-US"/>
+        </w:rPr>
+      </w:pPr>
+      <w:r>
+        <w:rPr>
+          <w:noProof/>
+        </w:rPr>
+        <w:lastRenderedPageBreak/>
+        <w:drawing>
+          <wp:inline distT="0" distB="0" distL="0" distR="0" wp14:anchorId="1D1DE766" wp14:editId="0E91EA8B">
+            <wp:extent cx="6188710" cy="1253490"/>
+            <wp:effectExtent l="19050" t="19050" r="21590" b="22860"/>
+            <wp:docPr id="7" name="Picture 7" descr="Background pattern&#10;&#10;Description automatically generated with low confidence"/>
+            <wp:cNvGraphicFramePr>
+              <a:graphicFrameLocks xmlns:a="http://schemas.openxmlformats.org/drawingml/2006/main" noChangeAspect="1"/>
+            </wp:cNvGraphicFramePr>
+            <a:graphic xmlns:a="http://schemas.openxmlformats.org/drawingml/2006/main">
+              <a:graphicData uri="http://schemas.openxmlformats.org/drawingml/2006/picture">
+                <pic:pic xmlns:pic="http://schemas.openxmlformats.org/drawingml/2006/picture">
+                  <pic:nvPicPr>
+                    <pic:cNvPr id="7" name="Picture 7" descr="Background pattern&#10;&#10;Description automatically generated with low confidence"/>
+                    <pic:cNvPicPr/>
+                  </pic:nvPicPr>
+                  <pic:blipFill>
+                    <a:blip r:embed="rId21"/>
+                    <a:stretch>
+                      <a:fillRect/>
+                    </a:stretch>
+                  </pic:blipFill>
+                  <pic:spPr>
+                    <a:xfrm>
+                      <a:off x="0" y="0"/>
+                      <a:ext cx="6188710" cy="1253490"/>
+                    </a:xfrm>
+                    <a:prstGeom prst="rect">
+                      <a:avLst/>
+                    </a:prstGeom>
+                    <a:ln>
+                      <a:solidFill>
+                        <a:schemeClr val="tx1"/>
+                      </a:solidFill>
+                    </a:ln>
+                  </pic:spPr>
+                </pic:pic>
+              </a:graphicData>
+            </a:graphic>
+          </wp:inline>
+        </w:drawing>
+      </w:r>
+    </w:p>
+    <w:p>
+      <w:pPr>
+        <w:pStyle w:val="ListParagraph"/>
+        <w:numPr>
+          <w:ilvl w:val="0"/>
+          <w:numId w:val="48"/>
+        </w:numPr>
+        <w:tabs>
+          <w:tab w:val="left" w:pos="90"/>
+        </w:tabs>
+        <w:spacing w:line="360" w:lineRule="auto"/>
+        <w:jc w:val="both"/>
+        <w:rPr>
+          <w:rFonts w:cstheme="minorHAnsi"/>
+          <w:noProof/>
+          <w:lang w:val="en-US"/>
+        </w:rPr>
+      </w:pPr>
+      <w:r>
+        <w:rPr>
+          <w:rFonts w:cstheme="minorHAnsi"/>
+          <w:noProof/>
+          <w:lang w:val="en-US"/>
+        </w:rPr>
+        <w:t xml:space="preserve">If user position is at </w:t>
+      </w:r>
+      <w:r>
+        <w:rPr>
+          <w:rFonts w:cstheme="minorHAnsi"/>
+          <w:noProof/>
+          <w:lang w:val="en-US"/>
+        </w:rPr>
+        <w:t>U</w:t>
+      </w:r>
+      <w:r>
+        <w:rPr>
+          <w:rFonts w:cstheme="minorHAnsi"/>
+          <w:noProof/>
+          <w:lang w:val="en-US"/>
+        </w:rPr>
+        <w:t xml:space="preserve"> (</w:t>
+      </w:r>
+      <w:r>
+        <w:rPr>
+          <w:rFonts w:cstheme="minorHAnsi"/>
+          <w:noProof/>
+          <w:lang w:val="en-US"/>
+        </w:rPr>
+        <w:t xml:space="preserve">upgrade </w:t>
+      </w:r>
+      <w:r>
+        <w:rPr>
+          <w:rFonts w:cstheme="minorHAnsi"/>
+          <w:noProof/>
+          <w:lang w:val="en-US"/>
+        </w:rPr>
+        <w:t>shop), then:</w:t>
+      </w:r>
+    </w:p>
+    <w:p>
+      <w:pPr>
+        <w:pStyle w:val="ListParagraph"/>
+        <w:numPr>
+          <w:ilvl w:val="1"/>
+          <w:numId w:val="48"/>
+        </w:numPr>
+        <w:tabs>
+          <w:tab w:val="left" w:pos="90"/>
+        </w:tabs>
+        <w:spacing w:line="360" w:lineRule="auto"/>
+        <w:jc w:val="both"/>
+        <w:rPr>
+          <w:rFonts w:cstheme="minorHAnsi"/>
+          <w:noProof/>
+          <w:lang w:val="en-US"/>
+        </w:rPr>
+      </w:pPr>
+      <w:r>
+        <w:rPr>
+          <w:rFonts w:cstheme="minorHAnsi"/>
+          <w:noProof/>
+          <w:lang w:val="en-US"/>
+        </w:rPr>
+        <w:t>Tell user can do interact by typing ‘SPACE’ key.</w:t>
+      </w:r>
+    </w:p>
+    <w:p>
+      <w:pPr>
+        <w:pStyle w:val="ListParagraph"/>
+        <w:numPr>
+          <w:ilvl w:val="1"/>
+          <w:numId w:val="48"/>
+        </w:numPr>
+        <w:tabs>
+          <w:tab w:val="left" w:pos="90"/>
+        </w:tabs>
+        <w:spacing w:line="360" w:lineRule="auto"/>
+        <w:jc w:val="both"/>
+        <w:rPr>
+          <w:rFonts w:cstheme="minorHAnsi"/>
+          <w:noProof/>
+          <w:lang w:val="en-US"/>
+        </w:rPr>
+      </w:pPr>
+      <w:r>
+        <w:rPr>
+          <w:rFonts w:cstheme="minorHAnsi"/>
+          <w:noProof/>
+          <w:lang w:val="en-US"/>
+        </w:rPr>
+        <w:t>If user press ‘SPACE’, then user will interact to NPC, NPC will ask user to go the shop menu.</w:t>
+      </w:r>
+    </w:p>
+    <w:p>
+      <w:pPr>
+        <w:pStyle w:val="ListParagraph"/>
+        <w:numPr>
+          <w:ilvl w:val="1"/>
+          <w:numId w:val="48"/>
+        </w:numPr>
+        <w:tabs>
+          <w:tab w:val="left" w:pos="90"/>
+        </w:tabs>
+        <w:spacing w:line="360" w:lineRule="auto"/>
+        <w:jc w:val="both"/>
+        <w:rPr>
+          <w:rFonts w:cstheme="minorHAnsi"/>
+          <w:noProof/>
+          <w:lang w:val="en-US"/>
+        </w:rPr>
+      </w:pPr>
+      <w:r>
+        <w:rPr>
+          <w:rFonts w:cstheme="minorHAnsi"/>
+          <w:noProof/>
+          <w:lang w:val="en-US"/>
+        </w:rPr>
+        <w:t xml:space="preserve">If user press ‘y’, then: </w:t>
+      </w:r>
+    </w:p>
+    <w:p>
+      <w:pPr>
+        <w:pStyle w:val="ListParagraph"/>
+        <w:numPr>
+          <w:ilvl w:val="2"/>
+          <w:numId w:val="48"/>
+        </w:numPr>
+        <w:tabs>
+          <w:tab w:val="left" w:pos="90"/>
+        </w:tabs>
+        <w:spacing w:line="360" w:lineRule="auto"/>
+        <w:jc w:val="both"/>
+        <w:rPr>
+          <w:rFonts w:cstheme="minorHAnsi"/>
+          <w:noProof/>
+          <w:lang w:val="en-US"/>
+        </w:rPr>
+      </w:pPr>
+      <w:r>
+        <w:rPr>
+          <w:rFonts w:cstheme="minorHAnsi"/>
+          <w:b/>
+          <w:bCs/>
+          <w:noProof/>
+          <w:lang w:val="en-US"/>
+        </w:rPr>
+        <w:t xml:space="preserve">Display </w:t>
+      </w:r>
+      <w:r>
+        <w:rPr>
+          <w:rFonts w:cstheme="minorHAnsi"/>
+          <w:noProof/>
+          <w:lang w:val="en-US"/>
+        </w:rPr>
+        <w:t xml:space="preserve">user </w:t>
+      </w:r>
+      <w:r>
+        <w:rPr>
+          <w:rFonts w:cstheme="minorHAnsi"/>
+          <w:b/>
+          <w:bCs/>
+          <w:noProof/>
+          <w:lang w:val="en-US"/>
+        </w:rPr>
+        <w:t>upgrade shop menu</w:t>
+      </w:r>
+      <w:r>
+        <w:rPr>
+          <w:rFonts w:cstheme="minorHAnsi"/>
+          <w:noProof/>
+          <w:lang w:val="en-US"/>
+        </w:rPr>
+        <w:t>.</w:t>
+      </w:r>
+    </w:p>
+    <w:p>
+      <w:pPr>
+        <w:pStyle w:val="ListParagraph"/>
+        <w:numPr>
+          <w:ilvl w:val="2"/>
+          <w:numId w:val="48"/>
+        </w:numPr>
+        <w:tabs>
+          <w:tab w:val="left" w:pos="90"/>
+        </w:tabs>
+        <w:spacing w:line="360" w:lineRule="auto"/>
+        <w:jc w:val="both"/>
+        <w:rPr>
+          <w:rFonts w:cstheme="minorHAnsi"/>
+          <w:noProof/>
+          <w:lang w:val="en-US"/>
+        </w:rPr>
+      </w:pPr>
+      <w:r>
+        <w:rPr>
+          <w:rFonts w:cstheme="minorHAnsi"/>
+          <w:b/>
+          <w:bCs/>
+          <w:noProof/>
+          <w:lang w:val="en-US"/>
+        </w:rPr>
+        <w:t xml:space="preserve">Prompt </w:t>
+      </w:r>
+      <w:r>
+        <w:rPr>
+          <w:rFonts w:cstheme="minorHAnsi"/>
+          <w:noProof/>
+          <w:lang w:val="en-US"/>
+        </w:rPr>
+        <w:t>user to</w:t>
+      </w:r>
+      <w:r>
+        <w:rPr>
+          <w:rFonts w:cstheme="minorHAnsi"/>
+          <w:b/>
+          <w:bCs/>
+          <w:noProof/>
+          <w:lang w:val="en-US"/>
+        </w:rPr>
+        <w:t xml:space="preserve"> input chosen menu. Validate </w:t>
+      </w:r>
+      <w:r>
+        <w:rPr>
+          <w:rFonts w:cstheme="minorHAnsi"/>
+          <w:noProof/>
+          <w:lang w:val="en-US"/>
+        </w:rPr>
+        <w:t>the input must</w:t>
+      </w:r>
+      <w:r>
+        <w:rPr>
+          <w:rFonts w:cstheme="minorHAnsi"/>
+          <w:b/>
+          <w:bCs/>
+          <w:noProof/>
+          <w:lang w:val="en-US"/>
+        </w:rPr>
+        <w:t xml:space="preserve"> between 1 and 4 inclusively</w:t>
+      </w:r>
+      <w:r>
+        <w:rPr>
+          <w:rFonts w:cstheme="minorHAnsi"/>
+          <w:noProof/>
+          <w:lang w:val="en-US"/>
+        </w:rPr>
+        <w:t>.</w:t>
+      </w:r>
+    </w:p>
+    <w:p>
+      <w:pPr>
+        <w:pStyle w:val="ListParagraph"/>
+        <w:numPr>
+          <w:ilvl w:val="2"/>
+          <w:numId w:val="48"/>
+        </w:numPr>
+        <w:tabs>
+          <w:tab w:val="left" w:pos="90"/>
+        </w:tabs>
+        <w:spacing w:line="360" w:lineRule="auto"/>
+        <w:jc w:val="both"/>
+        <w:rPr>
+          <w:rFonts w:cstheme="minorHAnsi"/>
+          <w:noProof/>
+          <w:lang w:val="en-US"/>
+        </w:rPr>
+      </w:pPr>
+      <w:r>
+        <w:rPr>
+          <w:rFonts w:cstheme="minorHAnsi"/>
+          <w:noProof/>
+          <w:lang w:val="en-US"/>
+        </w:rPr>
+        <w:t xml:space="preserve">If user choose upgrades attribute </w:t>
+      </w:r>
+      <w:r>
+        <w:rPr>
+          <w:rFonts w:cstheme="minorHAnsi"/>
+          <w:b/>
+          <w:bCs/>
+          <w:noProof/>
+          <w:lang w:val="en-US"/>
+        </w:rPr>
+        <w:t xml:space="preserve">validate </w:t>
+      </w:r>
+      <w:r>
+        <w:rPr>
+          <w:rFonts w:cstheme="minorHAnsi"/>
+          <w:b/>
+          <w:bCs/>
+          <w:noProof/>
+          <w:lang w:val="en-US"/>
+        </w:rPr>
+        <w:t>user money is enough and validate attribute is not at the maximum level</w:t>
+      </w:r>
+      <w:r>
+        <w:rPr>
+          <w:rFonts w:cstheme="minorHAnsi"/>
+          <w:noProof/>
+          <w:lang w:val="en-US"/>
+        </w:rPr>
+        <w:t>.</w:t>
+      </w:r>
+    </w:p>
+    <w:p>
+      <w:pPr>
+        <w:pStyle w:val="ListParagraph"/>
+        <w:numPr>
+          <w:ilvl w:val="3"/>
+          <w:numId w:val="48"/>
+        </w:numPr>
+        <w:tabs>
+          <w:tab w:val="left" w:pos="90"/>
+        </w:tabs>
+        <w:spacing w:line="360" w:lineRule="auto"/>
+        <w:jc w:val="both"/>
+        <w:rPr>
+          <w:rFonts w:cstheme="minorHAnsi"/>
+          <w:noProof/>
+          <w:lang w:val="en-US"/>
+        </w:rPr>
+      </w:pPr>
+      <w:r>
+        <w:rPr>
+          <w:rFonts w:cstheme="minorHAnsi"/>
+          <w:noProof/>
+          <w:lang w:val="en-US"/>
+        </w:rPr>
+        <w:t xml:space="preserve">If </w:t>
+      </w:r>
+      <w:r>
+        <w:rPr>
+          <w:rFonts w:cstheme="minorHAnsi"/>
+          <w:b/>
+          <w:bCs/>
+          <w:noProof/>
+          <w:lang w:val="en-US"/>
+        </w:rPr>
+        <w:t>money is not enough</w:t>
+      </w:r>
+      <w:r>
+        <w:rPr>
+          <w:rFonts w:cstheme="minorHAnsi"/>
+          <w:noProof/>
+          <w:lang w:val="en-US"/>
+        </w:rPr>
+        <w:t xml:space="preserve"> or </w:t>
+      </w:r>
+      <w:r>
+        <w:rPr>
+          <w:rFonts w:cstheme="minorHAnsi"/>
+          <w:b/>
+          <w:bCs/>
+          <w:noProof/>
+          <w:lang w:val="en-US"/>
+        </w:rPr>
+        <w:t>attribute is not at the maximum level</w:t>
+      </w:r>
+      <w:r>
+        <w:rPr>
+          <w:rFonts w:cstheme="minorHAnsi"/>
+          <w:noProof/>
+          <w:lang w:val="en-US"/>
+        </w:rPr>
+        <w:t xml:space="preserve">, </w:t>
+      </w:r>
+      <w:r>
+        <w:rPr>
+          <w:rFonts w:cstheme="minorHAnsi"/>
+          <w:b/>
+          <w:bCs/>
+          <w:noProof/>
+          <w:lang w:val="en-US"/>
+        </w:rPr>
+        <w:t>display error message</w:t>
+      </w:r>
+      <w:r>
+        <w:rPr>
+          <w:rFonts w:cstheme="minorHAnsi"/>
+          <w:noProof/>
+          <w:lang w:val="en-US"/>
+        </w:rPr>
+        <w:t>.</w:t>
+      </w:r>
+    </w:p>
+    <w:p>
+      <w:pPr>
+        <w:pStyle w:val="ListParagraph"/>
+        <w:numPr>
+          <w:ilvl w:val="3"/>
+          <w:numId w:val="48"/>
+        </w:numPr>
+        <w:tabs>
+          <w:tab w:val="left" w:pos="90"/>
+        </w:tabs>
+        <w:spacing w:line="360" w:lineRule="auto"/>
+        <w:jc w:val="both"/>
+        <w:rPr>
+          <w:rFonts w:cstheme="minorHAnsi"/>
+          <w:noProof/>
+          <w:lang w:val="en-US"/>
+        </w:rPr>
+      </w:pPr>
+      <w:r>
+        <w:rPr>
+          <w:rFonts w:cstheme="minorHAnsi"/>
+          <w:noProof/>
+          <w:lang w:val="en-US"/>
+        </w:rPr>
+        <w:t xml:space="preserve"> If </w:t>
+      </w:r>
+      <w:r>
+        <w:rPr>
+          <w:rFonts w:cstheme="minorHAnsi"/>
+          <w:b/>
+          <w:bCs/>
+          <w:noProof/>
+          <w:lang w:val="en-US"/>
+        </w:rPr>
+        <w:t>money is enough</w:t>
+      </w:r>
+      <w:r>
+        <w:rPr>
+          <w:rFonts w:cstheme="minorHAnsi"/>
+          <w:noProof/>
+          <w:lang w:val="en-US"/>
+        </w:rPr>
+        <w:t xml:space="preserve"> and </w:t>
+      </w:r>
+      <w:r>
+        <w:rPr>
+          <w:rFonts w:cstheme="minorHAnsi"/>
+          <w:b/>
+          <w:bCs/>
+          <w:noProof/>
+          <w:lang w:val="en-US"/>
+        </w:rPr>
+        <w:t>attribute is not at the maximum</w:t>
+      </w:r>
+      <w:r>
+        <w:rPr>
+          <w:rFonts w:cstheme="minorHAnsi"/>
+          <w:noProof/>
+          <w:lang w:val="en-US"/>
+        </w:rPr>
+        <w:t xml:space="preserve"> decrease the </w:t>
+      </w:r>
+      <w:r>
+        <w:rPr>
+          <w:rFonts w:cstheme="minorHAnsi"/>
+          <w:b/>
+          <w:bCs/>
+          <w:noProof/>
+          <w:lang w:val="en-US"/>
+        </w:rPr>
+        <w:t xml:space="preserve">money </w:t>
+      </w:r>
+      <w:r>
+        <w:rPr>
+          <w:rFonts w:cstheme="minorHAnsi"/>
+          <w:noProof/>
+          <w:lang w:val="en-US"/>
+        </w:rPr>
+        <w:t xml:space="preserve">and increment the </w:t>
+      </w:r>
+      <w:r>
+        <w:rPr>
+          <w:rFonts w:cstheme="minorHAnsi"/>
+          <w:b/>
+          <w:bCs/>
+          <w:noProof/>
+          <w:lang w:val="en-US"/>
+        </w:rPr>
+        <w:t>player attribute by 1</w:t>
+      </w:r>
+      <w:r>
+        <w:rPr>
+          <w:rFonts w:cstheme="minorHAnsi"/>
+          <w:noProof/>
+          <w:lang w:val="en-US"/>
+        </w:rPr>
+        <w:t>.</w:t>
+      </w:r>
+    </w:p>
+    <w:p>
+      <w:pPr>
+        <w:pStyle w:val="ListParagraph"/>
+        <w:numPr>
+          <w:ilvl w:val="2"/>
+          <w:numId w:val="48"/>
+        </w:numPr>
+        <w:tabs>
+          <w:tab w:val="left" w:pos="90"/>
+        </w:tabs>
+        <w:spacing w:line="360" w:lineRule="auto"/>
+        <w:jc w:val="both"/>
+        <w:rPr>
+          <w:rFonts w:cstheme="minorHAnsi"/>
+          <w:noProof/>
+          <w:lang w:val="en-US"/>
+        </w:rPr>
+      </w:pPr>
+      <w:r>
+        <w:rPr>
+          <w:rFonts w:cstheme="minorHAnsi"/>
+          <w:noProof/>
+          <w:lang w:val="en-US"/>
+        </w:rPr>
+        <w:t xml:space="preserve">If user choose </w:t>
+      </w:r>
+      <w:r>
+        <w:rPr>
+          <w:rFonts w:cstheme="minorHAnsi"/>
+          <w:b/>
+          <w:bCs/>
+          <w:noProof/>
+          <w:lang w:val="en-US"/>
+        </w:rPr>
+        <w:t>4</w:t>
+      </w:r>
+      <w:r>
+        <w:rPr>
+          <w:rFonts w:cstheme="minorHAnsi"/>
+          <w:noProof/>
+          <w:lang w:val="en-US"/>
+        </w:rPr>
+        <w:t xml:space="preserve">, then </w:t>
+      </w:r>
+      <w:r>
+        <w:rPr>
+          <w:rFonts w:cstheme="minorHAnsi"/>
+          <w:b/>
+          <w:bCs/>
+          <w:noProof/>
+          <w:lang w:val="en-US"/>
+        </w:rPr>
+        <w:t>back to lobby</w:t>
+      </w:r>
+      <w:r>
+        <w:rPr>
+          <w:rFonts w:cstheme="minorHAnsi"/>
+          <w:noProof/>
+          <w:lang w:val="en-US"/>
+        </w:rPr>
+        <w:t>.</w:t>
+      </w:r>
+    </w:p>
+    <w:p>
+      <w:pPr>
+        <w:pStyle w:val="ListParagraph"/>
+        <w:numPr>
+          <w:ilvl w:val="1"/>
+          <w:numId w:val="48"/>
+        </w:numPr>
+        <w:tabs>
+          <w:tab w:val="left" w:pos="90"/>
+        </w:tabs>
+        <w:spacing w:line="360" w:lineRule="auto"/>
+        <w:jc w:val="both"/>
+        <w:rPr>
+          <w:rFonts w:cstheme="minorHAnsi"/>
+          <w:noProof/>
+          <w:lang w:val="en-US"/>
+        </w:rPr>
+      </w:pPr>
+      <w:r>
+        <w:rPr>
+          <w:rFonts w:cstheme="minorHAnsi"/>
+          <w:noProof/>
+          <w:lang w:val="en-US"/>
+        </w:rPr>
+        <w:t xml:space="preserve">Remember please validate if you can’t press </w:t>
+      </w:r>
+      <w:r>
+        <w:rPr>
+          <w:rFonts w:cstheme="minorHAnsi"/>
+          <w:b/>
+          <w:bCs/>
+          <w:noProof/>
+          <w:lang w:val="en-US"/>
+        </w:rPr>
+        <w:t>‘y’</w:t>
+      </w:r>
+      <w:r>
+        <w:rPr>
+          <w:rFonts w:cstheme="minorHAnsi"/>
+          <w:noProof/>
+          <w:lang w:val="en-US"/>
+        </w:rPr>
+        <w:t xml:space="preserve"> to open shop if you never interact with NPC.</w:t>
+      </w:r>
+      <w:r>
+        <w:rPr>
+          <w:rFonts w:cstheme="minorHAnsi"/>
+          <w:noProof/>
+          <w:lang w:val="en-US"/>
+        </w:rPr>
+        <w:tab/>
+      </w:r>
+    </w:p>
+    <w:p>
+      <w:pPr>
+        <w:pStyle w:val="ListParagraph"/>
+        <w:numPr>
+          <w:ilvl w:val="1"/>
+          <w:numId w:val="48"/>
+        </w:numPr>
+        <w:tabs>
+          <w:tab w:val="left" w:pos="90"/>
+        </w:tabs>
+        <w:spacing w:line="360" w:lineRule="auto"/>
+        <w:jc w:val="both"/>
+        <w:rPr>
+          <w:rFonts w:cstheme="minorHAnsi"/>
+          <w:noProof/>
+          <w:lang w:val="en-US"/>
+        </w:rPr>
+      </w:pPr>
+    </w:p>
+    <w:p>
+      <w:pPr>
+        <w:pStyle w:val="ListParagraph"/>
+        <w:numPr>
+          <w:ilvl w:val="0"/>
+          <w:numId w:val="48"/>
+        </w:numPr>
+        <w:tabs>
+          <w:tab w:val="left" w:pos="90"/>
+        </w:tabs>
+        <w:spacing w:line="360" w:lineRule="auto"/>
+        <w:jc w:val="both"/>
+        <w:rPr>
+          <w:rFonts w:cstheme="minorHAnsi"/>
+          <w:noProof/>
+          <w:lang w:val="en-US"/>
+        </w:rPr>
+      </w:pPr>
+      <w:r>
+        <w:rPr>
+          <w:rFonts w:cstheme="minorHAnsi"/>
+          <w:noProof/>
+          <w:lang w:val="en-US"/>
+        </w:rPr>
+        <w:t xml:space="preserve">Below is some information about </w:t>
+      </w:r>
+      <w:r>
+        <w:rPr>
+          <w:rFonts w:cstheme="minorHAnsi"/>
+          <w:b/>
+          <w:bCs/>
+          <w:noProof/>
+          <w:lang w:val="en-US"/>
+        </w:rPr>
+        <w:t>Upgrade Shop</w:t>
+      </w:r>
+      <w:r>
+        <w:rPr>
+          <w:rFonts w:cstheme="minorHAnsi"/>
+          <w:noProof/>
+          <w:lang w:val="en-US"/>
+        </w:rPr>
+        <w:t>.</w:t>
+      </w:r>
+    </w:p>
+    <w:tbl>
+      <w:tblPr>
+        <w:tblW w:w="9354" w:type="dxa"/>
+        <w:jc w:val="center"/>
+        <w:tblLook w:val="04A0" w:firstRow="1" w:lastRow="0" w:firstColumn="1" w:lastColumn="0" w:noHBand="0" w:noVBand="1"/>
+      </w:tblPr>
+      <w:tblGrid>
+        <w:gridCol w:w="4677"/>
+        <w:gridCol w:w="4677"/>
+      </w:tblGrid>
+      <w:tr>
+        <w:trPr>
+          <w:trHeight w:val="300"/>
+          <w:jc w:val="center"/>
+        </w:trPr>
+        <w:tc>
+          <w:tcPr>
+            <w:tcW w:w="4677" w:type="dxa"/>
+            <w:tcBorders>
+              <w:top w:val="single" w:sz="4" w:space="0" w:color="auto"/>
+              <w:left w:val="single" w:sz="4" w:space="0" w:color="auto"/>
+              <w:bottom w:val="single" w:sz="4" w:space="0" w:color="auto"/>
+              <w:right w:val="single" w:sz="4" w:space="0" w:color="auto"/>
+            </w:tcBorders>
+            <w:shd w:val="clear" w:color="000000" w:fill="000000"/>
+            <w:noWrap/>
+            <w:vAlign w:val="bottom"/>
+            <w:hideMark/>
+          </w:tcPr>
+          <w:p>
+            <w:pPr>
+              <w:rPr>
+                <w:rFonts w:ascii="Calibri" w:eastAsia="Times New Roman" w:hAnsi="Calibri" w:cs="Calibri"/>
+                <w:color w:val="FFFFFF"/>
+                <w:sz w:val="22"/>
+                <w:szCs w:val="22"/>
+                <w:lang w:val="en-US" w:eastAsia="en-US"/>
+              </w:rPr>
+            </w:pPr>
+            <w:r>
+              <w:rPr>
+                <w:rFonts w:ascii="Calibri" w:eastAsia="Times New Roman" w:hAnsi="Calibri" w:cs="Calibri"/>
+                <w:color w:val="FFFFFF"/>
+                <w:sz w:val="22"/>
+                <w:szCs w:val="22"/>
+                <w:lang w:val="en-US" w:eastAsia="en-US"/>
+              </w:rPr>
+              <w:t>Attribute Name</w:t>
+            </w:r>
+          </w:p>
+        </w:tc>
+        <w:tc>
+          <w:tcPr>
+            <w:tcW w:w="4677" w:type="dxa"/>
+            <w:tcBorders>
+              <w:top w:val="single" w:sz="4" w:space="0" w:color="auto"/>
+              <w:left w:val="nil"/>
+              <w:bottom w:val="single" w:sz="4" w:space="0" w:color="auto"/>
+              <w:right w:val="single" w:sz="4" w:space="0" w:color="auto"/>
+            </w:tcBorders>
+            <w:shd w:val="clear" w:color="000000" w:fill="000000"/>
+            <w:noWrap/>
+            <w:vAlign w:val="bottom"/>
+            <w:hideMark/>
+          </w:tcPr>
+          <w:p>
+            <w:pPr>
+              <w:rPr>
+                <w:rFonts w:ascii="Calibri" w:eastAsia="Times New Roman" w:hAnsi="Calibri" w:cs="Calibri"/>
+                <w:color w:val="FFFFFF"/>
+                <w:sz w:val="22"/>
+                <w:szCs w:val="22"/>
+                <w:lang w:val="en-US" w:eastAsia="en-US"/>
+              </w:rPr>
+            </w:pPr>
+            <w:r>
+              <w:rPr>
+                <w:rFonts w:ascii="Calibri" w:eastAsia="Times New Roman" w:hAnsi="Calibri" w:cs="Calibri"/>
+                <w:color w:val="FFFFFF"/>
+                <w:sz w:val="22"/>
+                <w:szCs w:val="22"/>
+                <w:lang w:val="en-US" w:eastAsia="en-US"/>
+              </w:rPr>
+              <w:t>Price</w:t>
+            </w:r>
+          </w:p>
+        </w:tc>
+      </w:tr>
+      <w:tr>
+        <w:trPr>
+          <w:trHeight w:val="300"/>
+          <w:jc w:val="center"/>
+        </w:trPr>
+        <w:tc>
+          <w:tcPr>
+            <w:tcW w:w="4677" w:type="dxa"/>
+            <w:tcBorders>
+              <w:top w:val="nil"/>
+              <w:left w:val="single" w:sz="4" w:space="0" w:color="auto"/>
+              <w:bottom w:val="single" w:sz="4" w:space="0" w:color="auto"/>
+              <w:right w:val="single" w:sz="4" w:space="0" w:color="auto"/>
+            </w:tcBorders>
+            <w:shd w:val="clear" w:color="auto" w:fill="auto"/>
+            <w:noWrap/>
+            <w:vAlign w:val="bottom"/>
+            <w:hideMark/>
+          </w:tcPr>
+          <w:p>
+            <w:pPr>
+              <w:rPr>
+                <w:rFonts w:ascii="Calibri" w:eastAsia="Times New Roman" w:hAnsi="Calibri" w:cs="Calibri"/>
+                <w:color w:val="000000"/>
+                <w:sz w:val="22"/>
+                <w:szCs w:val="22"/>
+                <w:lang w:val="en-US" w:eastAsia="en-US"/>
+              </w:rPr>
+            </w:pPr>
+            <w:r>
+              <w:rPr>
+                <w:rFonts w:ascii="Calibri" w:eastAsia="Times New Roman" w:hAnsi="Calibri" w:cs="Calibri"/>
+                <w:color w:val="000000"/>
+                <w:sz w:val="22"/>
+                <w:szCs w:val="22"/>
+                <w:lang w:val="en-US" w:eastAsia="en-US"/>
+              </w:rPr>
+              <w:t>HP</w:t>
+            </w:r>
+          </w:p>
+        </w:tc>
+        <w:tc>
+          <w:tcPr>
+            <w:tcW w:w="4677" w:type="dxa"/>
+            <w:tcBorders>
+              <w:top w:val="nil"/>
+              <w:left w:val="nil"/>
+              <w:bottom w:val="single" w:sz="4" w:space="0" w:color="auto"/>
+              <w:right w:val="single" w:sz="4" w:space="0" w:color="auto"/>
+            </w:tcBorders>
+            <w:shd w:val="clear" w:color="auto" w:fill="auto"/>
+            <w:noWrap/>
+            <w:vAlign w:val="bottom"/>
+            <w:hideMark/>
+          </w:tcPr>
+          <w:p>
+            <w:pPr>
+              <w:rPr>
+                <w:rFonts w:ascii="Calibri" w:eastAsia="Times New Roman" w:hAnsi="Calibri" w:cs="Calibri"/>
+                <w:color w:val="000000"/>
+                <w:sz w:val="22"/>
+                <w:szCs w:val="22"/>
+                <w:lang w:val="en-US" w:eastAsia="en-US"/>
+              </w:rPr>
+            </w:pPr>
+            <w:r>
+              <w:rPr>
+                <w:rFonts w:ascii="Calibri" w:eastAsia="Times New Roman" w:hAnsi="Calibri" w:cs="Calibri"/>
+                <w:color w:val="000000"/>
+                <w:sz w:val="22"/>
+                <w:szCs w:val="22"/>
+                <w:lang w:val="en-US" w:eastAsia="en-US"/>
+              </w:rPr>
+              <w:t xml:space="preserve">$50 </w:t>
+            </w:r>
+          </w:p>
+        </w:tc>
+      </w:tr>
+      <w:tr>
+        <w:trPr>
+          <w:trHeight w:val="300"/>
+          <w:jc w:val="center"/>
+        </w:trPr>
+        <w:tc>
+          <w:tcPr>
+            <w:tcW w:w="4677" w:type="dxa"/>
+            <w:tcBorders>
+              <w:top w:val="nil"/>
+              <w:left w:val="single" w:sz="4" w:space="0" w:color="auto"/>
+              <w:bottom w:val="single" w:sz="4" w:space="0" w:color="auto"/>
+              <w:right w:val="single" w:sz="4" w:space="0" w:color="auto"/>
+            </w:tcBorders>
+            <w:shd w:val="clear" w:color="auto" w:fill="auto"/>
+            <w:noWrap/>
+            <w:vAlign w:val="bottom"/>
+            <w:hideMark/>
+          </w:tcPr>
+          <w:p>
+            <w:pPr>
+              <w:rPr>
+                <w:rFonts w:ascii="Calibri" w:eastAsia="Times New Roman" w:hAnsi="Calibri" w:cs="Calibri"/>
+                <w:color w:val="000000"/>
+                <w:sz w:val="22"/>
+                <w:szCs w:val="22"/>
+                <w:lang w:val="en-US" w:eastAsia="en-US"/>
+              </w:rPr>
+            </w:pPr>
+            <w:r>
+              <w:rPr>
+                <w:rFonts w:ascii="Calibri" w:eastAsia="Times New Roman" w:hAnsi="Calibri" w:cs="Calibri"/>
+                <w:color w:val="000000"/>
+                <w:sz w:val="22"/>
+                <w:szCs w:val="22"/>
+                <w:lang w:val="en-US" w:eastAsia="en-US"/>
+              </w:rPr>
+              <w:t>Energy</w:t>
+            </w:r>
+          </w:p>
+        </w:tc>
+        <w:tc>
+          <w:tcPr>
+            <w:tcW w:w="4677" w:type="dxa"/>
+            <w:tcBorders>
+              <w:top w:val="nil"/>
+              <w:left w:val="nil"/>
+              <w:bottom w:val="single" w:sz="4" w:space="0" w:color="auto"/>
+              <w:right w:val="single" w:sz="4" w:space="0" w:color="auto"/>
+            </w:tcBorders>
+            <w:shd w:val="clear" w:color="auto" w:fill="auto"/>
+            <w:noWrap/>
+            <w:vAlign w:val="bottom"/>
+            <w:hideMark/>
+          </w:tcPr>
+          <w:p>
+            <w:pPr>
+              <w:rPr>
+                <w:rFonts w:ascii="Calibri" w:eastAsia="Times New Roman" w:hAnsi="Calibri" w:cs="Calibri"/>
+                <w:color w:val="000000"/>
+                <w:sz w:val="22"/>
+                <w:szCs w:val="22"/>
+                <w:lang w:val="en-US" w:eastAsia="en-US"/>
+              </w:rPr>
+            </w:pPr>
+            <w:r>
+              <w:rPr>
+                <w:rFonts w:ascii="Calibri" w:eastAsia="Times New Roman" w:hAnsi="Calibri" w:cs="Calibri"/>
+                <w:color w:val="000000"/>
+                <w:sz w:val="22"/>
+                <w:szCs w:val="22"/>
+                <w:lang w:val="en-US" w:eastAsia="en-US"/>
+              </w:rPr>
+              <w:t xml:space="preserve">$50 </w:t>
+            </w:r>
+          </w:p>
+        </w:tc>
+      </w:tr>
+      <w:tr>
+        <w:trPr>
+          <w:trHeight w:val="300"/>
+          <w:jc w:val="center"/>
+        </w:trPr>
+        <w:tc>
+          <w:tcPr>
+            <w:tcW w:w="4677" w:type="dxa"/>
+            <w:tcBorders>
+              <w:top w:val="nil"/>
+              <w:left w:val="single" w:sz="4" w:space="0" w:color="auto"/>
+              <w:bottom w:val="single" w:sz="4" w:space="0" w:color="auto"/>
+              <w:right w:val="single" w:sz="4" w:space="0" w:color="auto"/>
+            </w:tcBorders>
+            <w:shd w:val="clear" w:color="auto" w:fill="auto"/>
+            <w:noWrap/>
+            <w:vAlign w:val="bottom"/>
+            <w:hideMark/>
+          </w:tcPr>
+          <w:p>
+            <w:pPr>
+              <w:rPr>
+                <w:rFonts w:ascii="Calibri" w:eastAsia="Times New Roman" w:hAnsi="Calibri" w:cs="Calibri"/>
+                <w:color w:val="000000"/>
+                <w:sz w:val="22"/>
+                <w:szCs w:val="22"/>
+                <w:lang w:val="en-US" w:eastAsia="en-US"/>
+              </w:rPr>
+            </w:pPr>
+            <w:r>
+              <w:rPr>
+                <w:rFonts w:ascii="Calibri" w:eastAsia="Times New Roman" w:hAnsi="Calibri" w:cs="Calibri"/>
+                <w:color w:val="000000"/>
+                <w:sz w:val="22"/>
+                <w:szCs w:val="22"/>
+                <w:lang w:val="en-US" w:eastAsia="en-US"/>
+              </w:rPr>
+              <w:t>Armor</w:t>
+            </w:r>
+          </w:p>
+        </w:tc>
+        <w:tc>
+          <w:tcPr>
+            <w:tcW w:w="4677" w:type="dxa"/>
+            <w:tcBorders>
+              <w:top w:val="nil"/>
+              <w:left w:val="nil"/>
+              <w:bottom w:val="single" w:sz="4" w:space="0" w:color="auto"/>
+              <w:right w:val="single" w:sz="4" w:space="0" w:color="auto"/>
+            </w:tcBorders>
+            <w:shd w:val="clear" w:color="auto" w:fill="auto"/>
+            <w:noWrap/>
+            <w:vAlign w:val="bottom"/>
+            <w:hideMark/>
+          </w:tcPr>
+          <w:p>
+            <w:pPr>
+              <w:rPr>
+                <w:rFonts w:ascii="Calibri" w:eastAsia="Times New Roman" w:hAnsi="Calibri" w:cs="Calibri"/>
+                <w:color w:val="000000"/>
+                <w:sz w:val="22"/>
+                <w:szCs w:val="22"/>
+                <w:lang w:val="en-US" w:eastAsia="en-US"/>
+              </w:rPr>
+            </w:pPr>
+            <w:r>
+              <w:rPr>
+                <w:rFonts w:ascii="Calibri" w:eastAsia="Times New Roman" w:hAnsi="Calibri" w:cs="Calibri"/>
+                <w:color w:val="000000"/>
+                <w:sz w:val="22"/>
+                <w:szCs w:val="22"/>
+                <w:lang w:val="en-US" w:eastAsia="en-US"/>
+              </w:rPr>
+              <w:t xml:space="preserve">$30 </w:t>
+            </w:r>
+          </w:p>
+        </w:tc>
+      </w:tr>
+    </w:tbl>
+    <w:p>
+      <w:pPr>
+        <w:tabs>
+          <w:tab w:val="left" w:pos="90"/>
+        </w:tabs>
+        <w:spacing w:line="360" w:lineRule="auto"/>
+        <w:jc w:val="both"/>
+        <w:rPr>
+          <w:rFonts w:cstheme="minorHAnsi"/>
+          <w:noProof/>
+          <w:lang w:val="en-US"/>
+        </w:rPr>
+      </w:pPr>
+    </w:p>
+    <w:p>
+      <w:pPr>
+        <w:pStyle w:val="ListParagraph"/>
+        <w:numPr>
+          <w:ilvl w:val="0"/>
+          <w:numId w:val="48"/>
+        </w:numPr>
+        <w:tabs>
+          <w:tab w:val="left" w:pos="90"/>
+        </w:tabs>
+        <w:spacing w:line="360" w:lineRule="auto"/>
+        <w:jc w:val="both"/>
+        <w:rPr>
+          <w:rFonts w:cstheme="minorHAnsi"/>
+          <w:noProof/>
+          <w:lang w:val="en-US"/>
+        </w:rPr>
+      </w:pPr>
+      <w:r>
+        <w:rPr>
+          <w:rFonts w:cstheme="minorHAnsi"/>
+          <w:noProof/>
+          <w:lang w:val="en-US"/>
+        </w:rPr>
+        <w:t xml:space="preserve">Below is some information about </w:t>
+      </w:r>
+      <w:r>
+        <w:rPr>
+          <w:rFonts w:cstheme="minorHAnsi"/>
+          <w:b/>
+          <w:bCs/>
+          <w:noProof/>
+          <w:lang w:val="en-US"/>
+        </w:rPr>
+        <w:t>Item</w:t>
+      </w:r>
+      <w:r>
+        <w:rPr>
+          <w:rFonts w:cstheme="minorHAnsi"/>
+          <w:noProof/>
+          <w:lang w:val="en-US"/>
+        </w:rPr>
+        <w:t xml:space="preserve"> </w:t>
+      </w:r>
+      <w:r>
+        <w:rPr>
+          <w:rFonts w:cstheme="minorHAnsi"/>
+          <w:b/>
+          <w:bCs/>
+          <w:noProof/>
+          <w:lang w:val="en-US"/>
+        </w:rPr>
+        <w:t>Shop</w:t>
+      </w:r>
+      <w:r>
+        <w:rPr>
+          <w:rFonts w:cstheme="minorHAnsi"/>
+          <w:noProof/>
+          <w:lang w:val="en-US"/>
+        </w:rPr>
+        <w:t>.</w:t>
+      </w:r>
+    </w:p>
+    <w:p>
+      <w:pPr>
+        <w:tabs>
+          <w:tab w:val="left" w:pos="90"/>
+        </w:tabs>
+        <w:spacing w:line="360" w:lineRule="auto"/>
+        <w:jc w:val="both"/>
+        <w:rPr>
+          <w:rFonts w:cstheme="minorHAnsi"/>
+          <w:noProof/>
+          <w:lang w:val="en-US"/>
+        </w:rPr>
+      </w:pPr>
+    </w:p>
+    <w:p>
+      <w:pPr>
+        <w:tabs>
+          <w:tab w:val="left" w:pos="90"/>
+        </w:tabs>
+        <w:spacing w:line="360" w:lineRule="auto"/>
+        <w:ind w:left="3600"/>
+        <w:jc w:val="both"/>
+        <w:rPr>
+          <w:rFonts w:cstheme="minorHAnsi"/>
+          <w:noProof/>
+          <w:lang w:val="en-US"/>
+        </w:rPr>
+      </w:pPr>
+    </w:p>
+    <w:p>
+      <w:pPr>
+        <w:tabs>
+          <w:tab w:val="left" w:pos="90"/>
+        </w:tabs>
+        <w:spacing w:line="360" w:lineRule="auto"/>
+        <w:jc w:val="both"/>
+        <w:rPr>
+          <w:rFonts w:cstheme="minorHAnsi"/>
+          <w:b/>
+          <w:bCs/>
+          <w:noProof/>
+          <w:lang w:val="en-US"/>
+        </w:rPr>
+      </w:pPr>
+      <w:r>
+        <w:rPr>
+          <w:rFonts w:cstheme="minorHAnsi"/>
+          <w:b/>
+          <w:bCs/>
+          <w:noProof/>
+          <w:lang w:val="en-US"/>
+        </w:rPr>
+        <w:tab/>
+      </w:r>
+      <w:r>
+        <w:rPr>
+          <w:rFonts w:cstheme="minorHAnsi"/>
+          <w:b/>
+          <w:bCs/>
+          <w:noProof/>
+          <w:lang w:val="en-US"/>
+        </w:rPr>
+        <w:tab/>
+      </w:r>
+      <w:r>
+        <w:rPr>
+          <w:rFonts w:cstheme="minorHAnsi"/>
+          <w:b/>
+          <w:bCs/>
+          <w:noProof/>
+          <w:lang w:val="en-US"/>
+        </w:rPr>
+        <w:tab/>
+      </w:r>
+    </w:p>
+    <w:p>
+      <w:pPr>
+        <w:pStyle w:val="Caption"/>
+        <w:rPr>
+          <w:rFonts w:cstheme="minorHAnsi"/>
+          <w:lang w:val="en-US"/>
+        </w:rPr>
+      </w:pPr>
+    </w:p>
+    <w:p>
+      <w:pPr>
+        <w:pStyle w:val="Caption"/>
+        <w:rPr>
           <w:rFonts w:cstheme="minorHAnsi"/>
           <w:sz w:val="24"/>
           <w:szCs w:val="24"/>
@@ -3985,9 +5418,9 @@
       </w:r>
     </w:p>
     <w:sectPr>
-      <w:footerReference w:type="default" r:id="rId20"/>
-      <w:headerReference w:type="first" r:id="rId21"/>
-      <w:footerReference w:type="first" r:id="rId22"/>
+      <w:footerReference w:type="default" r:id="rId22"/>
+      <w:headerReference w:type="first" r:id="rId23"/>
+      <w:footerReference w:type="first" r:id="rId24"/>
       <w:pgSz w:w="11906" w:h="16838" w:code="9"/>
       <w:pgMar w:top="1440" w:right="1080" w:bottom="1440" w:left="1080" w:header="720" w:footer="720" w:gutter="0"/>
       <w:cols w:space="720"/>
@@ -4413,7 +5846,7 @@
             </wp:anchor>
           </w:drawing>
         </mc:Choice>
-        <mc:Fallback xmlns:a="http://schemas.openxmlformats.org/drawingml/2006/main" xmlns:a14="http://schemas.microsoft.com/office/drawing/2010/main">
+        <mc:Fallback xmlns:a14="http://schemas.microsoft.com/office/drawing/2010/main" xmlns:a="http://schemas.openxmlformats.org/drawingml/2006/main">
           <w:pict w14:anchorId="1CE5B96F">
             <v:line id="Straight Connector 4" style="position:absolute;z-index:251659264;visibility:visible;mso-wrap-style:square;mso-width-percent:0;mso-height-percent:0;mso-wrap-distance-left:9pt;mso-wrap-distance-top:-6e-5mm;mso-wrap-distance-right:9pt;mso-wrap-distance-bottom:-6e-5mm;mso-position-horizontal:absolute;mso-position-horizontal-relative:text;mso-position-vertical:absolute;mso-position-vertical-relative:text;mso-width-percent:0;mso-height-percent:0;mso-width-relative:page;mso-height-relative:page" o:spid="_x0000_s1026" from="0,3.5pt" to="522pt,3.5pt" w14:anchorId="4A4BE47E" o:gfxdata="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"/>
           </w:pict>
@@ -4690,7 +6123,7 @@
             </wp:anchor>
           </w:drawing>
         </mc:Choice>
-        <mc:Fallback xmlns:a="http://schemas.openxmlformats.org/drawingml/2006/main" xmlns:a14="http://schemas.microsoft.com/office/drawing/2010/main">
+        <mc:Fallback xmlns:a14="http://schemas.microsoft.com/office/drawing/2010/main" xmlns:a="http://schemas.openxmlformats.org/drawingml/2006/main">
           <w:pict w14:anchorId="0770C646">
             <v:line id="Straight Connector 3" style="position:absolute;z-index:251660288;visibility:visible;mso-wrap-style:square;mso-width-percent:0;mso-height-percent:0;mso-wrap-distance-left:9pt;mso-wrap-distance-top:-6e-5mm;mso-wrap-distance-right:9pt;mso-wrap-distance-bottom:-6e-5mm;mso-position-horizontal:absolute;mso-position-horizontal-relative:text;mso-position-vertical:absolute;mso-position-vertical-relative:text;mso-width-percent:0;mso-height-percent:0;mso-width-relative:page;mso-height-relative:page" o:spid="_x0000_s1026" from="-.75pt,2.25pt" to="521.25pt,2.25pt" w14:anchorId="00859F15" o:gfxdata="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"/>
           </w:pict>
@@ -4943,6 +6376,32 @@
 
 <file path=word/numbering.xml><?xml version="1.0" encoding="utf-8"?>
 <w:numbering xmlns:wpc="http://schemas.microsoft.com/office/word/2010/wordprocessingCanvas" xmlns:cx="http://schemas.microsoft.com/office/drawing/2014/chartex" xmlns:cx1="http://schemas.microsoft.com/office/drawing/2015/9/8/chartex" xmlns:cx2="http://schemas.microsoft.com/office/drawing/2015/10/21/chartex" xmlns:cx3="http://schemas.microsoft.com/office/drawing/2016/5/9/chartex" xmlns:cx4="http://schemas.microsoft.com/office/drawing/2016/5/10/chartex" xmlns:cx5="http://schemas.microsoft.com/office/drawing/2016/5/11/chartex" xmlns:cx6="http://schemas.microsoft.com/office/drawing/2016/5/12/chartex" xmlns:cx7="http://schemas.microsoft.com/office/drawing/2016/5/13/chartex" xmlns:cx8="http://schemas.microsoft.com/office/drawing/2016/5/14/chartex" xmlns:mc="http://schemas.openxmlformats.org/markup-compatibility/2006" xmlns:aink="http://schemas.microsoft.com/office/drawing/2016/ink" xmlns:am3d="http://schemas.microsoft.com/office/drawing/2017/model3d" xmlns:o="urn:schemas-microsoft-com:office:office" xmlns:oel="http://schemas.microsoft.com/office/2019/extlst" xmlns:r="http://schemas.openxmlformats.org/officeDocument/2006/relationships" xmlns:m="http://schemas.openxmlformats.org/officeDocument/2006/math" xmlns:v="urn:schemas-microsoft-com:vml" xmlns:wp14="http://schemas.microsoft.com/office/word/2010/wordprocessingDrawing" xmlns:wp="http://schemas.openxmlformats.org/drawingml/2006/wordprocessingDrawing" xmlns:w10="urn:schemas-microsoft-com:office:word" xmlns:w="http://schemas.openxmlformats.org/wordprocessingml/2006/main" xmlns:w14="http://schemas.microsoft.com/office/word/2010/wordml" xmlns:w15="http://schemas.microsoft.com/office/word/2012/wordml" xmlns:w16cex="http://schemas.microsoft.com/office/word/2018/wordml/cex" xmlns:w16cid="http://schemas.microsoft.com/office/word/2016/wordml/cid" xmlns:w16="http://schemas.microsoft.com/office/word/2018/wordml" xmlns:w16sdtdh="http://schemas.microsoft.com/office/word/2020/wordml/sdtdatahash" xmlns:w16se="http://schemas.microsoft.com/office/word/2015/wordml/symex" xmlns:wpg="http://schemas.microsoft.com/office/word/2010/wordprocessingGroup" xmlns:wpi="http://schemas.microsoft.com/office/word/2010/wordprocessingInk" xmlns:wne="http://schemas.microsoft.com/office/word/2006/wordml" xmlns:wps="http://schemas.microsoft.com/office/word/2010/wordprocessingShape" mc:Ignorable="w14 w15 w16se w16cid w16 w16cex w16sdtdh wp14">
+  <w:numPicBullet w:numPicBulletId="0">
+    <w:pict>
+      <v:shapetype id="_x0000_t75" coordsize="21600,21600" o:spt="75" o:preferrelative="t" path="m@4@5l@4@11@9@11@9@5xe" filled="f" stroked="f">
+        <v:stroke joinstyle="miter"/>
+        <v:formulas>
+          <v:f eqn="if lineDrawn pixelLineWidth 0"/>
+          <v:f eqn="sum @0 1 0"/>
+          <v:f eqn="sum 0 0 @1"/>
+          <v:f eqn="prod @2 1 2"/>
+          <v:f eqn="prod @3 21600 pixelWidth"/>
+          <v:f eqn="prod @3 21600 pixelHeight"/>
+          <v:f eqn="sum @0 0 1"/>
+          <v:f eqn="prod @6 1 2"/>
+          <v:f eqn="prod @7 21600 pixelWidth"/>
+          <v:f eqn="sum @8 21600 0"/>
+          <v:f eqn="prod @7 21600 pixelHeight"/>
+          <v:f eqn="sum @10 21600 0"/>
+        </v:formulas>
+        <v:path o:extrusionok="f" gradientshapeok="t" o:connecttype="rect"/>
+        <o:lock v:ext="edit" aspectratio="t"/>
+      </v:shapetype>
+      <v:shape id="_x0000_i1231" type="#_x0000_t75" style="width:11.55pt;height:11.55pt" o:bullet="t">
+        <v:imagedata r:id="rId1" o:title="mso54CA"/>
+      </v:shape>
+    </w:pict>
+  </w:numPicBullet>
   <w:abstractNum w:abstractNumId="0" w15:restartNumberingAfterBreak="0">
     <w:nsid w:val="03C25373"/>
     <w:multiLevelType w:val="hybridMultilevel"/>
@@ -6791,7 +8250,7 @@
   <w:abstractNum w:abstractNumId="17" w15:restartNumberingAfterBreak="0">
     <w:nsid w:val="394F57CC"/>
     <w:multiLevelType w:val="hybridMultilevel"/>
-    <w:tmpl w:val="E5A4585E"/>
+    <w:tmpl w:val="78F27BE6"/>
     <w:lvl w:ilvl="0" w:tplc="38090001">
       <w:start w:val="1"/>
       <w:numFmt w:val="bullet"/>
@@ -6804,91 +8263,92 @@
         <w:rFonts w:ascii="Symbol" w:hAnsi="Symbol" w:hint="default"/>
       </w:rPr>
     </w:lvl>
-    <w:lvl w:ilvl="1" w:tplc="38090003" w:tentative="1">
+    <w:lvl w:ilvl="1" w:tplc="04090009">
+      <w:start w:val="1"/>
+      <w:numFmt w:val="bullet"/>
+      <w:lvlText w:val=""/>
+      <w:lvlJc w:val="left"/>
+      <w:pPr>
+        <w:ind w:left="2520" w:hanging="360"/>
+      </w:pPr>
+      <w:rPr>
+        <w:rFonts w:ascii="Wingdings" w:hAnsi="Wingdings" w:hint="default"/>
+      </w:rPr>
+    </w:lvl>
+    <w:lvl w:ilvl="2" w:tplc="38090005">
+      <w:start w:val="1"/>
+      <w:numFmt w:val="bullet"/>
+      <w:lvlText w:val=""/>
+      <w:lvlJc w:val="left"/>
+      <w:pPr>
+        <w:ind w:left="3240" w:hanging="360"/>
+      </w:pPr>
+      <w:rPr>
+        <w:rFonts w:ascii="Wingdings" w:hAnsi="Wingdings" w:hint="default"/>
+      </w:rPr>
+    </w:lvl>
+    <w:lvl w:ilvl="3" w:tplc="04090007">
+      <w:start w:val="1"/>
+      <w:numFmt w:val="bullet"/>
+      <w:lvlText w:val=""/>
+      <w:lvlPicBulletId w:val="0"/>
+      <w:lvlJc w:val="left"/>
+      <w:pPr>
+        <w:ind w:left="3960" w:hanging="360"/>
+      </w:pPr>
+      <w:rPr>
+        <w:rFonts w:ascii="Symbol" w:hAnsi="Symbol" w:hint="default"/>
+      </w:rPr>
+    </w:lvl>
+    <w:lvl w:ilvl="4" w:tplc="38090003">
       <w:start w:val="1"/>
       <w:numFmt w:val="bullet"/>
       <w:lvlText w:val="o"/>
       <w:lvlJc w:val="left"/>
       <w:pPr>
-        <w:ind w:left="2520" w:hanging="360"/>
+        <w:ind w:left="4680" w:hanging="360"/>
       </w:pPr>
       <w:rPr>
         <w:rFonts w:ascii="Courier New" w:hAnsi="Courier New" w:cs="Courier New" w:hint="default"/>
       </w:rPr>
     </w:lvl>
-    <w:lvl w:ilvl="2" w:tplc="38090005" w:tentative="1">
+    <w:lvl w:ilvl="5" w:tplc="38090005">
       <w:start w:val="1"/>
       <w:numFmt w:val="bullet"/>
       <w:lvlText w:val=""/>
       <w:lvlJc w:val="left"/>
       <w:pPr>
-        <w:ind w:left="3240" w:hanging="360"/>
-      </w:pPr>
-      <w:rPr>
-        <w:rFonts w:ascii="Wingdings" w:hAnsi="Wingdings" w:hint="default"/>
-      </w:rPr>
-    </w:lvl>
-    <w:lvl w:ilvl="3" w:tplc="38090001" w:tentative="1">
+        <w:ind w:left="5400" w:hanging="360"/>
+      </w:pPr>
+      <w:rPr>
+        <w:rFonts w:ascii="Wingdings" w:hAnsi="Wingdings" w:hint="default"/>
+      </w:rPr>
+    </w:lvl>
+    <w:lvl w:ilvl="6" w:tplc="38090001">
       <w:start w:val="1"/>
       <w:numFmt w:val="bullet"/>
       <w:lvlText w:val=""/>
       <w:lvlJc w:val="left"/>
       <w:pPr>
-        <w:ind w:left="3960" w:hanging="360"/>
+        <w:ind w:left="6120" w:hanging="360"/>
       </w:pPr>
       <w:rPr>
         <w:rFonts w:ascii="Symbol" w:hAnsi="Symbol" w:hint="default"/>
       </w:rPr>
     </w:lvl>
-    <w:lvl w:ilvl="4" w:tplc="38090003" w:tentative="1">
+    <w:lvl w:ilvl="7" w:tplc="38090003">
       <w:start w:val="1"/>
       <w:numFmt w:val="bullet"/>
       <w:lvlText w:val="o"/>
       <w:lvlJc w:val="left"/>
       <w:pPr>
-        <w:ind w:left="4680" w:hanging="360"/>
+        <w:ind w:left="6840" w:hanging="360"/>
       </w:pPr>
       <w:rPr>
         <w:rFonts w:ascii="Courier New" w:hAnsi="Courier New" w:cs="Courier New" w:hint="default"/>
       </w:rPr>
     </w:lvl>
-    <w:lvl w:ilvl="5" w:tplc="38090005" w:tentative="1">
-      <w:start w:val="1"/>
-      <w:numFmt w:val="bullet"/>
-      <w:lvlText w:val=""/>
-      <w:lvlJc w:val="left"/>
-      <w:pPr>
-        <w:ind w:left="5400" w:hanging="360"/>
-      </w:pPr>
-      <w:rPr>
-        <w:rFonts w:ascii="Wingdings" w:hAnsi="Wingdings" w:hint="default"/>
-      </w:rPr>
-    </w:lvl>
-    <w:lvl w:ilvl="6" w:tplc="38090001" w:tentative="1">
-      <w:start w:val="1"/>
-      <w:numFmt w:val="bullet"/>
-      <w:lvlText w:val=""/>
-      <w:lvlJc w:val="left"/>
-      <w:pPr>
-        <w:ind w:left="6120" w:hanging="360"/>
-      </w:pPr>
-      <w:rPr>
-        <w:rFonts w:ascii="Symbol" w:hAnsi="Symbol" w:hint="default"/>
-      </w:rPr>
-    </w:lvl>
-    <w:lvl w:ilvl="7" w:tplc="38090003" w:tentative="1">
-      <w:start w:val="1"/>
-      <w:numFmt w:val="bullet"/>
-      <w:lvlText w:val="o"/>
-      <w:lvlJc w:val="left"/>
-      <w:pPr>
-        <w:ind w:left="6840" w:hanging="360"/>
-      </w:pPr>
-      <w:rPr>
-        <w:rFonts w:ascii="Courier New" w:hAnsi="Courier New" w:cs="Courier New" w:hint="default"/>
-      </w:rPr>
-    </w:lvl>
-    <w:lvl w:ilvl="8" w:tplc="38090005" w:tentative="1">
+    <w:lvl w:ilvl="8" w:tplc="38090005">
       <w:start w:val="1"/>
       <w:numFmt w:val="bullet"/>
       <w:lvlText w:val=""/>

</xml_diff>

<commit_message>
Fix bug NULL at lastnode
</commit_message>
<xml_diff>
--- a/docs/01. Dokumentasi Soal/cspaceinvader.docx
+++ b/docs/01. Dokumentasi Soal/cspaceinvader.docx
@@ -1806,7 +1806,6 @@
           <w:lang w:val="en-US"/>
         </w:rPr>
       </w:pPr>
-      <w:proofErr w:type="gramStart"/>
       <w:r>
         <w:rPr>
           <w:rFonts w:cstheme="minorHAnsi"/>
@@ -1821,15 +1820,7 @@
           <w:rFonts w:cstheme="minorHAnsi"/>
           <w:lang w:val="en-US"/>
         </w:rPr>
-        <w:t xml:space="preserve">  all</w:t>
-      </w:r>
-      <w:proofErr w:type="gramEnd"/>
-      <w:r>
-        <w:rPr>
-          <w:rFonts w:cstheme="minorHAnsi"/>
-          <w:lang w:val="en-US"/>
-        </w:rPr>
-        <w:t xml:space="preserve"> available player at </w:t>
+        <w:t xml:space="preserve">  all available player at </w:t>
       </w:r>
       <w:r>
         <w:rPr>
@@ -4005,6 +3996,16 @@
       <w:r>
         <w:rPr>
           <w:rFonts w:cstheme="minorHAnsi"/>
+          <w:b/>
+          <w:bCs/>
+          <w:noProof/>
+          <w:lang w:val="en-US"/>
+        </w:rPr>
+        <w:t xml:space="preserve"> and pillars</w:t>
+      </w:r>
+      <w:r>
+        <w:rPr>
+          <w:rFonts w:cstheme="minorHAnsi"/>
           <w:noProof/>
           <w:lang w:val="en-US"/>
         </w:rPr>
@@ -4065,27 +4066,7 @@
           <w:noProof/>
           <w:lang w:val="en-US"/>
         </w:rPr>
-        <w:t>backpac</w:t>
-      </w:r>
-      <w:r>
-        <w:rPr>
-          <w:rFonts w:cstheme="minorHAnsi"/>
-          <w:b/>
-          <w:bCs/>
-          <w:noProof/>
-          <w:lang w:val="en-US"/>
-        </w:rPr>
-        <w:tab/>
-      </w:r>
-      <w:r>
-        <w:rPr>
-          <w:rFonts w:cstheme="minorHAnsi"/>
-          <w:b/>
-          <w:bCs/>
-          <w:noProof/>
-          <w:lang w:val="en-US"/>
-        </w:rPr>
-        <w:t>k</w:t>
+        <w:t>backpack</w:t>
       </w:r>
       <w:r>
         <w:rPr>
@@ -4250,34 +4231,40 @@
       <w:r>
         <w:rPr>
           <w:rFonts w:cstheme="minorHAnsi"/>
-          <w:noProof/>
-          <w:lang w:val="en-US"/>
-        </w:rPr>
-        <w:t>U</w:t>
-      </w:r>
-      <w:r>
-        <w:rPr>
-          <w:rFonts w:cstheme="minorHAnsi"/>
-          <w:noProof/>
-          <w:lang w:val="en-US"/>
-        </w:rPr>
-        <w:t xml:space="preserve"> (</w:t>
-      </w:r>
-      <w:r>
-        <w:rPr>
-          <w:rFonts w:cstheme="minorHAnsi"/>
-          <w:noProof/>
-          <w:lang w:val="en-US"/>
-        </w:rPr>
-        <w:t xml:space="preserve">upgrade </w:t>
-      </w:r>
-      <w:r>
-        <w:rPr>
-          <w:rFonts w:cstheme="minorHAnsi"/>
-          <w:noProof/>
-          <w:lang w:val="en-US"/>
-        </w:rPr>
-        <w:t>shop), then:</w:t>
+          <w:b/>
+          <w:bCs/>
+          <w:noProof/>
+          <w:lang w:val="en-US"/>
+        </w:rPr>
+        <w:t xml:space="preserve">U (upgrade </w:t>
+      </w:r>
+      <w:r>
+        <w:rPr>
+          <w:rFonts w:cstheme="minorHAnsi"/>
+          <w:b/>
+          <w:bCs/>
+          <w:noProof/>
+          <w:lang w:val="en-US"/>
+        </w:rPr>
+        <w:t>S</w:t>
+      </w:r>
+      <w:r>
+        <w:rPr>
+          <w:rFonts w:cstheme="minorHAnsi"/>
+          <w:b/>
+          <w:bCs/>
+          <w:noProof/>
+          <w:lang w:val="en-US"/>
+        </w:rPr>
+        <w:t>hop</w:t>
+      </w:r>
+      <w:r>
+        <w:rPr>
+          <w:rFonts w:cstheme="minorHAnsi"/>
+          <w:noProof/>
+          <w:lang w:val="en-US"/>
+        </w:rPr>
+        <w:t>), then:</w:t>
       </w:r>
     </w:p>
     <w:p>
@@ -4695,15 +4682,33 @@
           <w:noProof/>
           <w:lang w:val="en-US"/>
         </w:rPr>
-        <w:t xml:space="preserve">money </w:t>
-      </w:r>
-      <w:r>
-        <w:rPr>
-          <w:rFonts w:cstheme="minorHAnsi"/>
-          <w:noProof/>
-          <w:lang w:val="en-US"/>
-        </w:rPr>
-        <w:t xml:space="preserve">and increment the </w:t>
+        <w:t>money</w:t>
+      </w:r>
+      <w:r>
+        <w:rPr>
+          <w:rFonts w:cstheme="minorHAnsi"/>
+          <w:noProof/>
+          <w:lang w:val="en-US"/>
+        </w:rPr>
+        <w:t>,</w:t>
+      </w:r>
+      <w:r>
+        <w:rPr>
+          <w:rFonts w:cstheme="minorHAnsi"/>
+          <w:b/>
+          <w:bCs/>
+          <w:noProof/>
+          <w:lang w:val="en-US"/>
+        </w:rPr>
+        <w:t xml:space="preserve"> </w:t>
+      </w:r>
+      <w:r>
+        <w:rPr>
+          <w:rFonts w:cstheme="minorHAnsi"/>
+          <w:noProof/>
+          <w:lang w:val="en-US"/>
+        </w:rPr>
+        <w:t xml:space="preserve">increment the </w:t>
       </w:r>
       <w:r>
         <w:rPr>
@@ -4721,7 +4726,51 @@
           <w:noProof/>
           <w:lang w:val="en-US"/>
         </w:rPr>
+        <w:t>,</w:t>
+      </w:r>
+      <w:r>
+        <w:rPr>
+          <w:rFonts w:cstheme="minorHAnsi"/>
+          <w:b/>
+          <w:bCs/>
+          <w:noProof/>
+          <w:lang w:val="en-US"/>
+        </w:rPr>
+        <w:t xml:space="preserve"> </w:t>
+      </w:r>
+      <w:r>
+        <w:rPr>
+          <w:rFonts w:cstheme="minorHAnsi"/>
+          <w:noProof/>
+          <w:lang w:val="en-US"/>
+        </w:rPr>
+        <w:t xml:space="preserve">and </w:t>
+      </w:r>
+      <w:r>
+        <w:rPr>
+          <w:rFonts w:cstheme="minorHAnsi"/>
+          <w:b/>
+          <w:bCs/>
+          <w:noProof/>
+          <w:lang w:val="en-US"/>
+        </w:rPr>
+        <w:t>display succesfull message</w:t>
+      </w:r>
+      <w:r>
+        <w:rPr>
+          <w:rFonts w:cstheme="minorHAnsi"/>
+          <w:noProof/>
+          <w:lang w:val="en-US"/>
+        </w:rPr>
         <w:t>.</w:t>
+      </w:r>
+      <w:r>
+        <w:rPr>
+          <w:rFonts w:cstheme="minorHAnsi"/>
+          <w:noProof/>
+          <w:lang w:val="en-US"/>
+        </w:rPr>
+        <w:t xml:space="preserve"> </w:t>
       </w:r>
     </w:p>
     <w:p>
@@ -4842,6 +4891,300 @@
     </w:p>
     <w:p>
       <w:pPr>
+        <w:tabs>
+          <w:tab w:val="left" w:pos="90"/>
+        </w:tabs>
+        <w:spacing w:line="360" w:lineRule="auto"/>
+        <w:jc w:val="center"/>
+        <w:rPr>
+          <w:rFonts w:cstheme="minorHAnsi"/>
+          <w:noProof/>
+          <w:lang w:val="en-US"/>
+        </w:rPr>
+      </w:pPr>
+      <w:r>
+        <w:rPr>
+          <w:noProof/>
+        </w:rPr>
+        <w:lastRenderedPageBreak/>
+        <w:drawing>
+          <wp:inline distT="0" distB="0" distL="0" distR="0" wp14:anchorId="6994FDD7" wp14:editId="2EA73929">
+            <wp:extent cx="5940000" cy="2916975"/>
+            <wp:effectExtent l="19050" t="19050" r="22860" b="17145"/>
+            <wp:docPr id="10" name="Picture 10" descr="Text&#10;&#10;Description automatically generated"/>
+            <wp:cNvGraphicFramePr>
+              <a:graphicFrameLocks xmlns:a="http://schemas.openxmlformats.org/drawingml/2006/main" noChangeAspect="1"/>
+            </wp:cNvGraphicFramePr>
+            <a:graphic xmlns:a="http://schemas.openxmlformats.org/drawingml/2006/main">
+              <a:graphicData uri="http://schemas.openxmlformats.org/drawingml/2006/picture">
+                <pic:pic xmlns:pic="http://schemas.openxmlformats.org/drawingml/2006/picture">
+                  <pic:nvPicPr>
+                    <pic:cNvPr id="10" name="Picture 10" descr="Text&#10;&#10;Description automatically generated"/>
+                    <pic:cNvPicPr/>
+                  </pic:nvPicPr>
+                  <pic:blipFill>
+                    <a:blip r:embed="rId22"/>
+                    <a:stretch>
+                      <a:fillRect/>
+                    </a:stretch>
+                  </pic:blipFill>
+                  <pic:spPr>
+                    <a:xfrm>
+                      <a:off x="0" y="0"/>
+                      <a:ext cx="5940000" cy="2916975"/>
+                    </a:xfrm>
+                    <a:prstGeom prst="rect">
+                      <a:avLst/>
+                    </a:prstGeom>
+                    <a:ln>
+                      <a:solidFill>
+                        <a:schemeClr val="tx1"/>
+                      </a:solidFill>
+                    </a:ln>
+                  </pic:spPr>
+                </pic:pic>
+              </a:graphicData>
+            </a:graphic>
+          </wp:inline>
+        </w:drawing>
+      </w:r>
+    </w:p>
+    <w:p>
+      <w:pPr>
+        <w:pStyle w:val="Caption"/>
+        <w:rPr>
+          <w:lang w:val="en-US"/>
+        </w:rPr>
+      </w:pPr>
+      <w:r>
+        <w:rPr>
+          <w:noProof/>
+        </w:rPr>
+        <w:drawing>
+          <wp:inline distT="0" distB="0" distL="0" distR="0" wp14:anchorId="0F10E824" wp14:editId="293C9B35">
+            <wp:extent cx="5940000" cy="980655"/>
+            <wp:effectExtent l="19050" t="19050" r="22860" b="10160"/>
+            <wp:docPr id="11" name="Picture 11" descr="A screenshot of a computer&#10;&#10;Description automatically generated with low confidence"/>
+            <wp:cNvGraphicFramePr>
+              <a:graphicFrameLocks xmlns:a="http://schemas.openxmlformats.org/drawingml/2006/main" noChangeAspect="1"/>
+            </wp:cNvGraphicFramePr>
+            <a:graphic xmlns:a="http://schemas.openxmlformats.org/drawingml/2006/main">
+              <a:graphicData uri="http://schemas.openxmlformats.org/drawingml/2006/picture">
+                <pic:pic xmlns:pic="http://schemas.openxmlformats.org/drawingml/2006/picture">
+                  <pic:nvPicPr>
+                    <pic:cNvPr id="11" name="Picture 11" descr="A screenshot of a computer&#10;&#10;Description automatically generated with low confidence"/>
+                    <pic:cNvPicPr/>
+                  </pic:nvPicPr>
+                  <pic:blipFill>
+                    <a:blip r:embed="rId23"/>
+                    <a:stretch>
+                      <a:fillRect/>
+                    </a:stretch>
+                  </pic:blipFill>
+                  <pic:spPr>
+                    <a:xfrm>
+                      <a:off x="0" y="0"/>
+                      <a:ext cx="5940000" cy="980655"/>
+                    </a:xfrm>
+                    <a:prstGeom prst="rect">
+                      <a:avLst/>
+                    </a:prstGeom>
+                    <a:ln>
+                      <a:solidFill>
+                        <a:schemeClr val="tx1"/>
+                      </a:solidFill>
+                    </a:ln>
+                  </pic:spPr>
+                </pic:pic>
+              </a:graphicData>
+            </a:graphic>
+          </wp:inline>
+        </w:drawing>
+      </w:r>
+    </w:p>
+    <w:p>
+      <w:pPr>
+        <w:jc w:val="center"/>
+        <w:rPr>
+          <w:lang w:val="en-US"/>
+        </w:rPr>
+      </w:pPr>
+      <w:r>
+        <w:rPr>
+          <w:noProof/>
+        </w:rPr>
+        <w:drawing>
+          <wp:inline distT="0" distB="0" distL="0" distR="0" wp14:anchorId="2C35DCC7" wp14:editId="60911B63">
+            <wp:extent cx="5940000" cy="994063"/>
+            <wp:effectExtent l="19050" t="19050" r="22860" b="15875"/>
+            <wp:docPr id="13" name="Picture 13" descr="A picture containing graphical user interface&#10;&#10;Description automatically generated"/>
+            <wp:cNvGraphicFramePr>
+              <a:graphicFrameLocks xmlns:a="http://schemas.openxmlformats.org/drawingml/2006/main" noChangeAspect="1"/>
+            </wp:cNvGraphicFramePr>
+            <a:graphic xmlns:a="http://schemas.openxmlformats.org/drawingml/2006/main">
+              <a:graphicData uri="http://schemas.openxmlformats.org/drawingml/2006/picture">
+                <pic:pic xmlns:pic="http://schemas.openxmlformats.org/drawingml/2006/picture">
+                  <pic:nvPicPr>
+                    <pic:cNvPr id="13" name="Picture 13" descr="A picture containing graphical user interface&#10;&#10;Description automatically generated"/>
+                    <pic:cNvPicPr/>
+                  </pic:nvPicPr>
+                  <pic:blipFill>
+                    <a:blip r:embed="rId24"/>
+                    <a:stretch>
+                      <a:fillRect/>
+                    </a:stretch>
+                  </pic:blipFill>
+                  <pic:spPr>
+                    <a:xfrm>
+                      <a:off x="0" y="0"/>
+                      <a:ext cx="5940000" cy="994063"/>
+                    </a:xfrm>
+                    <a:prstGeom prst="rect">
+                      <a:avLst/>
+                    </a:prstGeom>
+                    <a:ln>
+                      <a:solidFill>
+                        <a:schemeClr val="tx1"/>
+                      </a:solidFill>
+                    </a:ln>
+                  </pic:spPr>
+                </pic:pic>
+              </a:graphicData>
+            </a:graphic>
+          </wp:inline>
+        </w:drawing>
+      </w:r>
+    </w:p>
+    <w:p>
+      <w:pPr>
+        <w:pStyle w:val="Caption"/>
+        <w:rPr>
+          <w:lang w:val="en-US"/>
+        </w:rPr>
+      </w:pPr>
+      <w:r>
+        <w:rPr>
+          <w:noProof/>
+        </w:rPr>
+        <w:drawing>
+          <wp:inline distT="0" distB="0" distL="0" distR="0" wp14:anchorId="20DBD37C" wp14:editId="72E88490">
+            <wp:extent cx="5940000" cy="1108036"/>
+            <wp:effectExtent l="19050" t="19050" r="22860" b="16510"/>
+            <wp:docPr id="14" name="Picture 14" descr="A picture containing text&#10;&#10;Description automatically generated"/>
+            <wp:cNvGraphicFramePr>
+              <a:graphicFrameLocks xmlns:a="http://schemas.openxmlformats.org/drawingml/2006/main" noChangeAspect="1"/>
+            </wp:cNvGraphicFramePr>
+            <a:graphic xmlns:a="http://schemas.openxmlformats.org/drawingml/2006/main">
+              <a:graphicData uri="http://schemas.openxmlformats.org/drawingml/2006/picture">
+                <pic:pic xmlns:pic="http://schemas.openxmlformats.org/drawingml/2006/picture">
+                  <pic:nvPicPr>
+                    <pic:cNvPr id="14" name="Picture 14" descr="A picture containing text&#10;&#10;Description automatically generated"/>
+                    <pic:cNvPicPr/>
+                  </pic:nvPicPr>
+                  <pic:blipFill>
+                    <a:blip r:embed="rId25"/>
+                    <a:stretch>
+                      <a:fillRect/>
+                    </a:stretch>
+                  </pic:blipFill>
+                  <pic:spPr>
+                    <a:xfrm>
+                      <a:off x="0" y="0"/>
+                      <a:ext cx="5940000" cy="1108036"/>
+                    </a:xfrm>
+                    <a:prstGeom prst="rect">
+                      <a:avLst/>
+                    </a:prstGeom>
+                    <a:ln>
+                      <a:solidFill>
+                        <a:schemeClr val="tx1"/>
+                      </a:solidFill>
+                    </a:ln>
+                  </pic:spPr>
+                </pic:pic>
+              </a:graphicData>
+            </a:graphic>
+          </wp:inline>
+        </w:drawing>
+      </w:r>
+    </w:p>
+    <w:p>
+      <w:pPr>
+        <w:pStyle w:val="ListParagraph"/>
+        <w:numPr>
+          <w:ilvl w:val="0"/>
+          <w:numId w:val="48"/>
+        </w:numPr>
+        <w:tabs>
+          <w:tab w:val="left" w:pos="90"/>
+        </w:tabs>
+        <w:spacing w:line="360" w:lineRule="auto"/>
+        <w:jc w:val="both"/>
+        <w:rPr>
+          <w:rFonts w:cstheme="minorHAnsi"/>
+          <w:noProof/>
+          <w:lang w:val="en-US"/>
+        </w:rPr>
+      </w:pPr>
+      <w:r>
+        <w:rPr>
+          <w:rFonts w:cstheme="minorHAnsi"/>
+          <w:noProof/>
+          <w:lang w:val="en-US"/>
+        </w:rPr>
+        <w:t xml:space="preserve">If user position is at </w:t>
+      </w:r>
+      <w:r>
+        <w:rPr>
+          <w:rFonts w:cstheme="minorHAnsi"/>
+          <w:b/>
+          <w:bCs/>
+          <w:noProof/>
+          <w:lang w:val="en-US"/>
+        </w:rPr>
+        <w:t>I</w:t>
+      </w:r>
+      <w:r>
+        <w:rPr>
+          <w:rFonts w:cstheme="minorHAnsi"/>
+          <w:b/>
+          <w:bCs/>
+          <w:noProof/>
+          <w:lang w:val="en-US"/>
+        </w:rPr>
+        <w:t xml:space="preserve"> (</w:t>
+      </w:r>
+      <w:r>
+        <w:rPr>
+          <w:rFonts w:cstheme="minorHAnsi"/>
+          <w:b/>
+          <w:bCs/>
+          <w:noProof/>
+          <w:lang w:val="en-US"/>
+        </w:rPr>
+        <w:t>Item S</w:t>
+      </w:r>
+      <w:r>
+        <w:rPr>
+          <w:rFonts w:cstheme="minorHAnsi"/>
+          <w:b/>
+          <w:bCs/>
+          <w:noProof/>
+          <w:lang w:val="en-US"/>
+        </w:rPr>
+        <w:t>hop)</w:t>
+      </w:r>
+      <w:r>
+        <w:rPr>
+          <w:rFonts w:cstheme="minorHAnsi"/>
+          <w:noProof/>
+          <w:lang w:val="en-US"/>
+        </w:rPr>
+        <w:t>, then:</w:t>
+      </w:r>
+    </w:p>
+    <w:p>
+      <w:pPr>
         <w:pStyle w:val="ListParagraph"/>
         <w:numPr>
           <w:ilvl w:val="1"/>
@@ -4858,6 +5201,1594 @@
           <w:lang w:val="en-US"/>
         </w:rPr>
       </w:pPr>
+      <w:r>
+        <w:rPr>
+          <w:rFonts w:cstheme="minorHAnsi"/>
+          <w:noProof/>
+          <w:lang w:val="en-US"/>
+        </w:rPr>
+        <w:t>Tell user can do interact by typing ‘SPACE’ key.</w:t>
+      </w:r>
+    </w:p>
+    <w:p>
+      <w:pPr>
+        <w:pStyle w:val="ListParagraph"/>
+        <w:numPr>
+          <w:ilvl w:val="1"/>
+          <w:numId w:val="48"/>
+        </w:numPr>
+        <w:tabs>
+          <w:tab w:val="left" w:pos="90"/>
+        </w:tabs>
+        <w:spacing w:line="360" w:lineRule="auto"/>
+        <w:jc w:val="both"/>
+        <w:rPr>
+          <w:rFonts w:cstheme="minorHAnsi"/>
+          <w:noProof/>
+          <w:lang w:val="en-US"/>
+        </w:rPr>
+      </w:pPr>
+      <w:r>
+        <w:rPr>
+          <w:rFonts w:cstheme="minorHAnsi"/>
+          <w:noProof/>
+          <w:lang w:val="en-US"/>
+        </w:rPr>
+        <w:t>If user press ‘SPACE’, then user will interact to NPC, NPC will ask user to go the shop menu.</w:t>
+      </w:r>
+    </w:p>
+    <w:p>
+      <w:pPr>
+        <w:pStyle w:val="ListParagraph"/>
+        <w:numPr>
+          <w:ilvl w:val="1"/>
+          <w:numId w:val="48"/>
+        </w:numPr>
+        <w:tabs>
+          <w:tab w:val="left" w:pos="90"/>
+        </w:tabs>
+        <w:spacing w:line="360" w:lineRule="auto"/>
+        <w:jc w:val="both"/>
+        <w:rPr>
+          <w:rFonts w:cstheme="minorHAnsi"/>
+          <w:noProof/>
+          <w:lang w:val="en-US"/>
+        </w:rPr>
+      </w:pPr>
+      <w:r>
+        <w:rPr>
+          <w:rFonts w:cstheme="minorHAnsi"/>
+          <w:noProof/>
+          <w:lang w:val="en-US"/>
+        </w:rPr>
+        <w:t xml:space="preserve">If user press ‘y’, then: </w:t>
+      </w:r>
+    </w:p>
+    <w:p>
+      <w:pPr>
+        <w:pStyle w:val="ListParagraph"/>
+        <w:numPr>
+          <w:ilvl w:val="2"/>
+          <w:numId w:val="48"/>
+        </w:numPr>
+        <w:tabs>
+          <w:tab w:val="left" w:pos="90"/>
+        </w:tabs>
+        <w:spacing w:line="360" w:lineRule="auto"/>
+        <w:jc w:val="both"/>
+        <w:rPr>
+          <w:rFonts w:cstheme="minorHAnsi"/>
+          <w:noProof/>
+          <w:lang w:val="en-US"/>
+        </w:rPr>
+      </w:pPr>
+      <w:r>
+        <w:rPr>
+          <w:rFonts w:cstheme="minorHAnsi"/>
+          <w:b/>
+          <w:bCs/>
+          <w:noProof/>
+          <w:lang w:val="en-US"/>
+        </w:rPr>
+        <w:t xml:space="preserve">Display </w:t>
+      </w:r>
+      <w:r>
+        <w:rPr>
+          <w:rFonts w:cstheme="minorHAnsi"/>
+          <w:noProof/>
+          <w:lang w:val="en-US"/>
+        </w:rPr>
+        <w:t xml:space="preserve">user </w:t>
+      </w:r>
+      <w:r>
+        <w:rPr>
+          <w:rFonts w:cstheme="minorHAnsi"/>
+          <w:b/>
+          <w:bCs/>
+          <w:noProof/>
+          <w:lang w:val="en-US"/>
+        </w:rPr>
+        <w:t>item</w:t>
+      </w:r>
+      <w:r>
+        <w:rPr>
+          <w:rFonts w:cstheme="minorHAnsi"/>
+          <w:b/>
+          <w:bCs/>
+          <w:noProof/>
+          <w:lang w:val="en-US"/>
+        </w:rPr>
+        <w:t xml:space="preserve"> shop menu</w:t>
+      </w:r>
+      <w:r>
+        <w:rPr>
+          <w:rFonts w:cstheme="minorHAnsi"/>
+          <w:noProof/>
+          <w:lang w:val="en-US"/>
+        </w:rPr>
+        <w:t>.</w:t>
+      </w:r>
+    </w:p>
+    <w:p>
+      <w:pPr>
+        <w:pStyle w:val="ListParagraph"/>
+        <w:numPr>
+          <w:ilvl w:val="2"/>
+          <w:numId w:val="48"/>
+        </w:numPr>
+        <w:tabs>
+          <w:tab w:val="left" w:pos="90"/>
+        </w:tabs>
+        <w:spacing w:line="360" w:lineRule="auto"/>
+        <w:jc w:val="both"/>
+        <w:rPr>
+          <w:rFonts w:cstheme="minorHAnsi"/>
+          <w:noProof/>
+          <w:lang w:val="en-US"/>
+        </w:rPr>
+      </w:pPr>
+      <w:r>
+        <w:rPr>
+          <w:rFonts w:cstheme="minorHAnsi"/>
+          <w:b/>
+          <w:bCs/>
+          <w:noProof/>
+          <w:lang w:val="en-US"/>
+        </w:rPr>
+        <w:lastRenderedPageBreak/>
+        <w:t xml:space="preserve">Prompt </w:t>
+      </w:r>
+      <w:r>
+        <w:rPr>
+          <w:rFonts w:cstheme="minorHAnsi"/>
+          <w:noProof/>
+          <w:lang w:val="en-US"/>
+        </w:rPr>
+        <w:t>user to</w:t>
+      </w:r>
+      <w:r>
+        <w:rPr>
+          <w:rFonts w:cstheme="minorHAnsi"/>
+          <w:b/>
+          <w:bCs/>
+          <w:noProof/>
+          <w:lang w:val="en-US"/>
+        </w:rPr>
+        <w:t xml:space="preserve"> input chosen menu. Validate </w:t>
+      </w:r>
+      <w:r>
+        <w:rPr>
+          <w:rFonts w:cstheme="minorHAnsi"/>
+          <w:noProof/>
+          <w:lang w:val="en-US"/>
+        </w:rPr>
+        <w:t>the input must</w:t>
+      </w:r>
+      <w:r>
+        <w:rPr>
+          <w:rFonts w:cstheme="minorHAnsi"/>
+          <w:b/>
+          <w:bCs/>
+          <w:noProof/>
+          <w:lang w:val="en-US"/>
+        </w:rPr>
+        <w:t xml:space="preserve"> between 1 and </w:t>
+      </w:r>
+      <w:r>
+        <w:rPr>
+          <w:rFonts w:cstheme="minorHAnsi"/>
+          <w:b/>
+          <w:bCs/>
+          <w:noProof/>
+          <w:lang w:val="en-US"/>
+        </w:rPr>
+        <w:t>6</w:t>
+      </w:r>
+      <w:r>
+        <w:rPr>
+          <w:rFonts w:cstheme="minorHAnsi"/>
+          <w:b/>
+          <w:bCs/>
+          <w:noProof/>
+          <w:lang w:val="en-US"/>
+        </w:rPr>
+        <w:t xml:space="preserve"> inclusively</w:t>
+      </w:r>
+      <w:r>
+        <w:rPr>
+          <w:rFonts w:cstheme="minorHAnsi"/>
+          <w:noProof/>
+          <w:lang w:val="en-US"/>
+        </w:rPr>
+        <w:t>.</w:t>
+      </w:r>
+    </w:p>
+    <w:p>
+      <w:pPr>
+        <w:pStyle w:val="ListParagraph"/>
+        <w:numPr>
+          <w:ilvl w:val="2"/>
+          <w:numId w:val="48"/>
+        </w:numPr>
+        <w:tabs>
+          <w:tab w:val="left" w:pos="90"/>
+        </w:tabs>
+        <w:spacing w:line="360" w:lineRule="auto"/>
+        <w:jc w:val="both"/>
+        <w:rPr>
+          <w:rFonts w:cstheme="minorHAnsi"/>
+          <w:noProof/>
+          <w:lang w:val="en-US"/>
+        </w:rPr>
+      </w:pPr>
+      <w:r>
+        <w:rPr>
+          <w:rFonts w:cstheme="minorHAnsi"/>
+          <w:noProof/>
+          <w:lang w:val="en-US"/>
+        </w:rPr>
+        <w:t>If user choose</w:t>
+      </w:r>
+      <w:r>
+        <w:rPr>
+          <w:rFonts w:cstheme="minorHAnsi"/>
+          <w:noProof/>
+          <w:lang w:val="en-US"/>
+        </w:rPr>
+        <w:t xml:space="preserve"> items</w:t>
+      </w:r>
+      <w:r>
+        <w:rPr>
+          <w:rFonts w:cstheme="minorHAnsi"/>
+          <w:b/>
+          <w:bCs/>
+          <w:noProof/>
+          <w:lang w:val="en-US"/>
+        </w:rPr>
+        <w:t xml:space="preserve"> </w:t>
+      </w:r>
+      <w:r>
+        <w:rPr>
+          <w:rFonts w:cstheme="minorHAnsi"/>
+          <w:noProof/>
+          <w:lang w:val="en-US"/>
+        </w:rPr>
+        <w:t>, then:</w:t>
+      </w:r>
+      <w:r>
+        <w:rPr>
+          <w:rFonts w:cstheme="minorHAnsi"/>
+          <w:b/>
+          <w:bCs/>
+          <w:noProof/>
+          <w:lang w:val="en-US"/>
+        </w:rPr>
+        <w:t xml:space="preserve"> </w:t>
+      </w:r>
+    </w:p>
+    <w:p>
+      <w:pPr>
+        <w:pStyle w:val="ListParagraph"/>
+        <w:numPr>
+          <w:ilvl w:val="3"/>
+          <w:numId w:val="48"/>
+        </w:numPr>
+        <w:tabs>
+          <w:tab w:val="left" w:pos="90"/>
+        </w:tabs>
+        <w:spacing w:line="360" w:lineRule="auto"/>
+        <w:jc w:val="both"/>
+        <w:rPr>
+          <w:rFonts w:cstheme="minorHAnsi"/>
+          <w:noProof/>
+          <w:lang w:val="en-US"/>
+        </w:rPr>
+      </w:pPr>
+      <w:r>
+        <w:rPr>
+          <w:rFonts w:cstheme="minorHAnsi"/>
+          <w:b/>
+          <w:bCs/>
+          <w:noProof/>
+          <w:lang w:val="en-US"/>
+        </w:rPr>
+        <w:t>Prompt</w:t>
+      </w:r>
+      <w:r>
+        <w:rPr>
+          <w:rFonts w:cstheme="minorHAnsi"/>
+          <w:noProof/>
+          <w:lang w:val="en-US"/>
+        </w:rPr>
+        <w:t xml:space="preserve"> user</w:t>
+      </w:r>
+      <w:r>
+        <w:rPr>
+          <w:rFonts w:cstheme="minorHAnsi"/>
+          <w:noProof/>
+          <w:lang w:val="en-US"/>
+        </w:rPr>
+        <w:t xml:space="preserve"> to </w:t>
+      </w:r>
+      <w:r>
+        <w:rPr>
+          <w:rFonts w:cstheme="minorHAnsi"/>
+          <w:b/>
+          <w:bCs/>
+          <w:noProof/>
+          <w:lang w:val="en-US"/>
+        </w:rPr>
+        <w:t>input the quantity</w:t>
+      </w:r>
+      <w:r>
+        <w:rPr>
+          <w:rFonts w:cstheme="minorHAnsi"/>
+          <w:noProof/>
+          <w:lang w:val="en-US"/>
+        </w:rPr>
+        <w:t xml:space="preserve"> to buy.</w:t>
+      </w:r>
+    </w:p>
+    <w:p>
+      <w:pPr>
+        <w:pStyle w:val="ListParagraph"/>
+        <w:numPr>
+          <w:ilvl w:val="3"/>
+          <w:numId w:val="48"/>
+        </w:numPr>
+        <w:tabs>
+          <w:tab w:val="left" w:pos="90"/>
+        </w:tabs>
+        <w:spacing w:line="360" w:lineRule="auto"/>
+        <w:jc w:val="both"/>
+        <w:rPr>
+          <w:rFonts w:cstheme="minorHAnsi"/>
+          <w:b/>
+          <w:bCs/>
+          <w:noProof/>
+          <w:lang w:val="en-US"/>
+        </w:rPr>
+      </w:pPr>
+      <w:r>
+        <w:rPr>
+          <w:rFonts w:cstheme="minorHAnsi"/>
+          <w:b/>
+          <w:bCs/>
+          <w:noProof/>
+          <w:lang w:val="en-US"/>
+        </w:rPr>
+        <w:t xml:space="preserve">Calculate </w:t>
+      </w:r>
+      <w:r>
+        <w:rPr>
+          <w:rFonts w:cstheme="minorHAnsi"/>
+          <w:b/>
+          <w:bCs/>
+          <w:noProof/>
+          <w:lang w:val="en-US"/>
+        </w:rPr>
+        <w:t xml:space="preserve">total </w:t>
+      </w:r>
+      <w:r>
+        <w:rPr>
+          <w:rFonts w:cstheme="minorHAnsi"/>
+          <w:b/>
+          <w:bCs/>
+          <w:noProof/>
+          <w:lang w:val="en-US"/>
+        </w:rPr>
+        <w:t xml:space="preserve">price </w:t>
+      </w:r>
+      <w:r>
+        <w:rPr>
+          <w:rFonts w:cstheme="minorHAnsi"/>
+          <w:noProof/>
+          <w:lang w:val="en-US"/>
+        </w:rPr>
+        <w:t xml:space="preserve">by </w:t>
+      </w:r>
+      <w:r>
+        <w:rPr>
+          <w:rFonts w:cstheme="minorHAnsi"/>
+          <w:b/>
+          <w:bCs/>
+          <w:noProof/>
+          <w:lang w:val="en-US"/>
+        </w:rPr>
+        <w:t>multiplication</w:t>
+      </w:r>
+      <w:r>
+        <w:rPr>
+          <w:rFonts w:cstheme="minorHAnsi"/>
+          <w:noProof/>
+          <w:lang w:val="en-US"/>
+        </w:rPr>
+        <w:t xml:space="preserve"> of price and </w:t>
+      </w:r>
+      <w:r>
+        <w:rPr>
+          <w:rFonts w:cstheme="minorHAnsi"/>
+          <w:noProof/>
+          <w:lang w:val="en-US"/>
+        </w:rPr>
+        <w:t>quantity.</w:t>
+      </w:r>
+      <w:r>
+        <w:t xml:space="preserve"> </w:t>
+      </w:r>
+      <w:r>
+        <w:rPr>
+          <w:b/>
+          <w:bCs/>
+        </w:rPr>
+        <w:t>Validate</w:t>
+      </w:r>
+      <w:r>
+        <w:t xml:space="preserve"> user money is </w:t>
+      </w:r>
+      <w:r>
+        <w:rPr>
+          <w:b/>
+          <w:bCs/>
+        </w:rPr>
+        <w:t>enough to pay</w:t>
+      </w:r>
+      <w:r>
+        <w:t xml:space="preserve"> the </w:t>
+      </w:r>
+      <w:r>
+        <w:rPr>
+          <w:b/>
+          <w:bCs/>
+        </w:rPr>
+        <w:t>total price</w:t>
+      </w:r>
+      <w:r>
+        <w:rPr>
+          <w:lang w:val="en-US"/>
+        </w:rPr>
+        <w:t>.</w:t>
+      </w:r>
+    </w:p>
+    <w:p>
+      <w:pPr>
+        <w:pStyle w:val="ListParagraph"/>
+        <w:numPr>
+          <w:ilvl w:val="3"/>
+          <w:numId w:val="48"/>
+        </w:numPr>
+        <w:tabs>
+          <w:tab w:val="left" w:pos="90"/>
+        </w:tabs>
+        <w:spacing w:line="360" w:lineRule="auto"/>
+        <w:jc w:val="both"/>
+        <w:rPr>
+          <w:rFonts w:cstheme="minorHAnsi"/>
+          <w:noProof/>
+          <w:lang w:val="en-US"/>
+        </w:rPr>
+      </w:pPr>
+      <w:r>
+        <w:rPr>
+          <w:rFonts w:cstheme="minorHAnsi"/>
+          <w:noProof/>
+          <w:lang w:val="en-US"/>
+        </w:rPr>
+        <w:t xml:space="preserve">If </w:t>
+      </w:r>
+      <w:r>
+        <w:rPr>
+          <w:rFonts w:cstheme="minorHAnsi"/>
+          <w:noProof/>
+          <w:lang w:val="en-US"/>
+        </w:rPr>
+        <w:t xml:space="preserve">user </w:t>
+      </w:r>
+      <w:r>
+        <w:rPr>
+          <w:rFonts w:cstheme="minorHAnsi"/>
+          <w:b/>
+          <w:bCs/>
+          <w:noProof/>
+          <w:lang w:val="en-US"/>
+        </w:rPr>
+        <w:t>money is enough</w:t>
+      </w:r>
+      <w:r>
+        <w:rPr>
+          <w:rFonts w:cstheme="minorHAnsi"/>
+          <w:noProof/>
+          <w:lang w:val="en-US"/>
+        </w:rPr>
+        <w:t xml:space="preserve">, </w:t>
+      </w:r>
+      <w:r>
+        <w:rPr>
+          <w:rFonts w:cstheme="minorHAnsi"/>
+          <w:b/>
+          <w:bCs/>
+          <w:noProof/>
+          <w:lang w:val="en-US"/>
+        </w:rPr>
+        <w:t xml:space="preserve">reduce user money </w:t>
+      </w:r>
+      <w:r>
+        <w:rPr>
+          <w:rFonts w:cstheme="minorHAnsi"/>
+          <w:bCs/>
+          <w:noProof/>
+          <w:lang w:val="en-US"/>
+        </w:rPr>
+        <w:t>by</w:t>
+      </w:r>
+      <w:r>
+        <w:rPr>
+          <w:rFonts w:cstheme="minorHAnsi"/>
+          <w:b/>
+          <w:bCs/>
+          <w:noProof/>
+          <w:lang w:val="en-US"/>
+        </w:rPr>
+        <w:t xml:space="preserve"> total price</w:t>
+      </w:r>
+      <w:r>
+        <w:rPr>
+          <w:rFonts w:cstheme="minorHAnsi"/>
+          <w:b/>
+          <w:bCs/>
+          <w:noProof/>
+          <w:vertAlign w:val="subscript"/>
+          <w:lang w:val="en-US"/>
+        </w:rPr>
+        <w:t xml:space="preserve"> </w:t>
+      </w:r>
+      <w:r>
+        <w:rPr>
+          <w:rFonts w:cstheme="minorHAnsi"/>
+          <w:b/>
+          <w:bCs/>
+          <w:noProof/>
+          <w:lang w:val="en-US"/>
+        </w:rPr>
+        <w:t xml:space="preserve">add items to </w:t>
+      </w:r>
+      <w:r>
+        <w:rPr>
+          <w:rFonts w:cstheme="minorHAnsi"/>
+          <w:noProof/>
+          <w:lang w:val="en-US"/>
+        </w:rPr>
+        <w:t xml:space="preserve">user’s data, and display </w:t>
+      </w:r>
+      <w:r>
+        <w:rPr>
+          <w:rFonts w:cstheme="minorHAnsi"/>
+          <w:b/>
+          <w:bCs/>
+          <w:noProof/>
+          <w:lang w:val="en-US"/>
+        </w:rPr>
+        <w:t>succesfull message</w:t>
+      </w:r>
+      <w:r>
+        <w:rPr>
+          <w:rFonts w:cstheme="minorHAnsi"/>
+          <w:noProof/>
+          <w:lang w:val="en-US"/>
+        </w:rPr>
+        <w:t xml:space="preserve">. Then </w:t>
+      </w:r>
+      <w:r>
+        <w:rPr>
+          <w:rFonts w:cstheme="minorHAnsi"/>
+          <w:b/>
+          <w:bCs/>
+          <w:noProof/>
+          <w:lang w:val="en-US"/>
+        </w:rPr>
+        <w:t>back to lobby</w:t>
+      </w:r>
+      <w:r>
+        <w:rPr>
+          <w:rFonts w:cstheme="minorHAnsi"/>
+          <w:noProof/>
+          <w:lang w:val="en-US"/>
+        </w:rPr>
+        <w:t>.</w:t>
+      </w:r>
+    </w:p>
+    <w:p>
+      <w:pPr>
+        <w:pStyle w:val="ListParagraph"/>
+        <w:numPr>
+          <w:ilvl w:val="3"/>
+          <w:numId w:val="48"/>
+        </w:numPr>
+        <w:tabs>
+          <w:tab w:val="left" w:pos="90"/>
+        </w:tabs>
+        <w:spacing w:line="360" w:lineRule="auto"/>
+        <w:jc w:val="both"/>
+        <w:rPr>
+          <w:rFonts w:cstheme="minorHAnsi"/>
+          <w:noProof/>
+          <w:lang w:val="en-US"/>
+        </w:rPr>
+      </w:pPr>
+      <w:r>
+        <w:rPr>
+          <w:rFonts w:cstheme="minorHAnsi"/>
+          <w:noProof/>
+          <w:lang w:val="en-US"/>
+        </w:rPr>
+        <w:t xml:space="preserve">If money is </w:t>
+      </w:r>
+      <w:r>
+        <w:rPr>
+          <w:rFonts w:cstheme="minorHAnsi"/>
+          <w:b/>
+          <w:bCs/>
+          <w:noProof/>
+          <w:lang w:val="en-US"/>
+        </w:rPr>
+        <w:t>not enough</w:t>
+      </w:r>
+      <w:r>
+        <w:rPr>
+          <w:rFonts w:cstheme="minorHAnsi"/>
+          <w:noProof/>
+          <w:lang w:val="en-US"/>
+        </w:rPr>
+        <w:t xml:space="preserve">, display </w:t>
+      </w:r>
+      <w:r>
+        <w:rPr>
+          <w:rFonts w:cstheme="minorHAnsi"/>
+          <w:b/>
+          <w:bCs/>
+          <w:noProof/>
+          <w:lang w:val="en-US"/>
+        </w:rPr>
+        <w:t xml:space="preserve">error message. </w:t>
+      </w:r>
+      <w:r>
+        <w:rPr>
+          <w:rFonts w:cstheme="minorHAnsi"/>
+          <w:noProof/>
+          <w:lang w:val="en-US"/>
+        </w:rPr>
+        <w:t xml:space="preserve">Then </w:t>
+      </w:r>
+      <w:r>
+        <w:rPr>
+          <w:rFonts w:cstheme="minorHAnsi"/>
+          <w:b/>
+          <w:bCs/>
+          <w:noProof/>
+          <w:lang w:val="en-US"/>
+        </w:rPr>
+        <w:t>back to lobby</w:t>
+      </w:r>
+      <w:r>
+        <w:rPr>
+          <w:rFonts w:cstheme="minorHAnsi"/>
+          <w:noProof/>
+          <w:lang w:val="en-US"/>
+        </w:rPr>
+        <w:t>.</w:t>
+      </w:r>
+    </w:p>
+    <w:p>
+      <w:pPr>
+        <w:pStyle w:val="ListParagraph"/>
+        <w:numPr>
+          <w:ilvl w:val="2"/>
+          <w:numId w:val="48"/>
+        </w:numPr>
+        <w:tabs>
+          <w:tab w:val="left" w:pos="90"/>
+        </w:tabs>
+        <w:spacing w:line="360" w:lineRule="auto"/>
+        <w:jc w:val="both"/>
+        <w:rPr>
+          <w:rFonts w:cstheme="minorHAnsi"/>
+          <w:noProof/>
+          <w:lang w:val="en-US"/>
+        </w:rPr>
+      </w:pPr>
+      <w:r>
+        <w:rPr>
+          <w:rFonts w:cstheme="minorHAnsi"/>
+          <w:noProof/>
+          <w:lang w:val="en-US"/>
+        </w:rPr>
+        <w:t xml:space="preserve">If user choose </w:t>
+      </w:r>
+      <w:r>
+        <w:rPr>
+          <w:rFonts w:cstheme="minorHAnsi"/>
+          <w:b/>
+          <w:bCs/>
+          <w:noProof/>
+          <w:lang w:val="en-US"/>
+        </w:rPr>
+        <w:t>6</w:t>
+      </w:r>
+      <w:r>
+        <w:rPr>
+          <w:rFonts w:cstheme="minorHAnsi"/>
+          <w:noProof/>
+          <w:lang w:val="en-US"/>
+        </w:rPr>
+        <w:t xml:space="preserve">, then </w:t>
+      </w:r>
+      <w:r>
+        <w:rPr>
+          <w:rFonts w:cstheme="minorHAnsi"/>
+          <w:b/>
+          <w:bCs/>
+          <w:noProof/>
+          <w:lang w:val="en-US"/>
+        </w:rPr>
+        <w:t>back to lobby</w:t>
+      </w:r>
+      <w:r>
+        <w:rPr>
+          <w:rFonts w:cstheme="minorHAnsi"/>
+          <w:noProof/>
+          <w:lang w:val="en-US"/>
+        </w:rPr>
+        <w:t>.</w:t>
+      </w:r>
+    </w:p>
+    <w:p>
+      <w:pPr>
+        <w:pStyle w:val="ListParagraph"/>
+        <w:numPr>
+          <w:ilvl w:val="1"/>
+          <w:numId w:val="48"/>
+        </w:numPr>
+        <w:tabs>
+          <w:tab w:val="left" w:pos="90"/>
+        </w:tabs>
+        <w:spacing w:line="360" w:lineRule="auto"/>
+        <w:jc w:val="both"/>
+        <w:rPr>
+          <w:rFonts w:cstheme="minorHAnsi"/>
+          <w:noProof/>
+          <w:lang w:val="en-US"/>
+        </w:rPr>
+      </w:pPr>
+      <w:r>
+        <w:rPr>
+          <w:rFonts w:cstheme="minorHAnsi"/>
+          <w:noProof/>
+          <w:lang w:val="en-US"/>
+        </w:rPr>
+        <w:t xml:space="preserve">Remember please validate if you can’t press </w:t>
+      </w:r>
+      <w:r>
+        <w:rPr>
+          <w:rFonts w:cstheme="minorHAnsi"/>
+          <w:b/>
+          <w:bCs/>
+          <w:noProof/>
+          <w:lang w:val="en-US"/>
+        </w:rPr>
+        <w:t>‘y’</w:t>
+      </w:r>
+      <w:r>
+        <w:rPr>
+          <w:rFonts w:cstheme="minorHAnsi"/>
+          <w:noProof/>
+          <w:lang w:val="en-US"/>
+        </w:rPr>
+        <w:t xml:space="preserve"> to open shop if you never interact with NPC.</w:t>
+      </w:r>
+      <w:r>
+        <w:rPr>
+          <w:rFonts w:cstheme="minorHAnsi"/>
+          <w:noProof/>
+          <w:lang w:val="en-US"/>
+        </w:rPr>
+        <w:tab/>
+      </w:r>
+    </w:p>
+    <w:p>
+      <w:pPr>
+        <w:tabs>
+          <w:tab w:val="left" w:pos="90"/>
+        </w:tabs>
+        <w:spacing w:line="360" w:lineRule="auto"/>
+        <w:jc w:val="center"/>
+        <w:rPr>
+          <w:rFonts w:cstheme="minorHAnsi"/>
+          <w:noProof/>
+          <w:lang w:val="en-US"/>
+        </w:rPr>
+      </w:pPr>
+      <w:r>
+        <w:rPr>
+          <w:noProof/>
+        </w:rPr>
+        <w:drawing>
+          <wp:inline distT="0" distB="0" distL="0" distR="0" wp14:anchorId="431B0FF1" wp14:editId="25840BB6">
+            <wp:extent cx="5940000" cy="2386727"/>
+            <wp:effectExtent l="19050" t="19050" r="22860" b="13970"/>
+            <wp:docPr id="15" name="Picture 15"/>
+            <wp:cNvGraphicFramePr>
+              <a:graphicFrameLocks xmlns:a="http://schemas.openxmlformats.org/drawingml/2006/main" noChangeAspect="1"/>
+            </wp:cNvGraphicFramePr>
+            <a:graphic xmlns:a="http://schemas.openxmlformats.org/drawingml/2006/main">
+              <a:graphicData uri="http://schemas.openxmlformats.org/drawingml/2006/picture">
+                <pic:pic xmlns:pic="http://schemas.openxmlformats.org/drawingml/2006/picture">
+                  <pic:nvPicPr>
+                    <pic:cNvPr id="1" name=""/>
+                    <pic:cNvPicPr/>
+                  </pic:nvPicPr>
+                  <pic:blipFill>
+                    <a:blip r:embed="rId26"/>
+                    <a:stretch>
+                      <a:fillRect/>
+                    </a:stretch>
+                  </pic:blipFill>
+                  <pic:spPr>
+                    <a:xfrm>
+                      <a:off x="0" y="0"/>
+                      <a:ext cx="5940000" cy="2386727"/>
+                    </a:xfrm>
+                    <a:prstGeom prst="rect">
+                      <a:avLst/>
+                    </a:prstGeom>
+                    <a:ln>
+                      <a:solidFill>
+                        <a:schemeClr val="tx1"/>
+                      </a:solidFill>
+                    </a:ln>
+                  </pic:spPr>
+                </pic:pic>
+              </a:graphicData>
+            </a:graphic>
+          </wp:inline>
+        </w:drawing>
+      </w:r>
+    </w:p>
+    <w:p>
+      <w:pPr>
+        <w:pStyle w:val="Caption"/>
+        <w:rPr>
+          <w:lang w:val="en-US"/>
+        </w:rPr>
+      </w:pPr>
+      <w:r>
+        <w:rPr>
+          <w:noProof/>
+        </w:rPr>
+        <w:drawing>
+          <wp:inline distT="0" distB="0" distL="0" distR="0" wp14:anchorId="39C0ECDE" wp14:editId="38DF743E">
+            <wp:extent cx="5940000" cy="1261016"/>
+            <wp:effectExtent l="19050" t="19050" r="22860" b="15875"/>
+            <wp:docPr id="16" name="Picture 16" descr="A screenshot of a computer&#10;&#10;Description automatically generated with medium confidence"/>
+            <wp:cNvGraphicFramePr>
+              <a:graphicFrameLocks xmlns:a="http://schemas.openxmlformats.org/drawingml/2006/main" noChangeAspect="1"/>
+            </wp:cNvGraphicFramePr>
+            <a:graphic xmlns:a="http://schemas.openxmlformats.org/drawingml/2006/main">
+              <a:graphicData uri="http://schemas.openxmlformats.org/drawingml/2006/picture">
+                <pic:pic xmlns:pic="http://schemas.openxmlformats.org/drawingml/2006/picture">
+                  <pic:nvPicPr>
+                    <pic:cNvPr id="16" name="Picture 16" descr="A screenshot of a computer&#10;&#10;Description automatically generated with medium confidence"/>
+                    <pic:cNvPicPr/>
+                  </pic:nvPicPr>
+                  <pic:blipFill>
+                    <a:blip r:embed="rId27"/>
+                    <a:stretch>
+                      <a:fillRect/>
+                    </a:stretch>
+                  </pic:blipFill>
+                  <pic:spPr>
+                    <a:xfrm>
+                      <a:off x="0" y="0"/>
+                      <a:ext cx="5940000" cy="1261016"/>
+                    </a:xfrm>
+                    <a:prstGeom prst="rect">
+                      <a:avLst/>
+                    </a:prstGeom>
+                    <a:ln>
+                      <a:solidFill>
+                        <a:schemeClr val="tx1"/>
+                      </a:solidFill>
+                    </a:ln>
+                  </pic:spPr>
+                </pic:pic>
+              </a:graphicData>
+            </a:graphic>
+          </wp:inline>
+        </w:drawing>
+      </w:r>
+    </w:p>
+    <w:p>
+      <w:pPr>
+        <w:jc w:val="center"/>
+        <w:rPr>
+          <w:lang w:val="en-US"/>
+        </w:rPr>
+      </w:pPr>
+      <w:r>
+        <w:rPr>
+          <w:noProof/>
+        </w:rPr>
+        <w:lastRenderedPageBreak/>
+        <w:drawing>
+          <wp:inline distT="0" distB="0" distL="0" distR="0" wp14:anchorId="6B37AEFF" wp14:editId="2BA4C1BC">
+            <wp:extent cx="5940000" cy="1993612"/>
+            <wp:effectExtent l="19050" t="19050" r="22860" b="26035"/>
+            <wp:docPr id="20" name="Picture 20" descr="Graphical user interface, text, application&#10;&#10;Description automatically generated"/>
+            <wp:cNvGraphicFramePr>
+              <a:graphicFrameLocks xmlns:a="http://schemas.openxmlformats.org/drawingml/2006/main" noChangeAspect="1"/>
+            </wp:cNvGraphicFramePr>
+            <a:graphic xmlns:a="http://schemas.openxmlformats.org/drawingml/2006/main">
+              <a:graphicData uri="http://schemas.openxmlformats.org/drawingml/2006/picture">
+                <pic:pic xmlns:pic="http://schemas.openxmlformats.org/drawingml/2006/picture">
+                  <pic:nvPicPr>
+                    <pic:cNvPr id="20" name="Picture 20" descr="Graphical user interface, text, application&#10;&#10;Description automatically generated"/>
+                    <pic:cNvPicPr/>
+                  </pic:nvPicPr>
+                  <pic:blipFill>
+                    <a:blip r:embed="rId28"/>
+                    <a:stretch>
+                      <a:fillRect/>
+                    </a:stretch>
+                  </pic:blipFill>
+                  <pic:spPr>
+                    <a:xfrm>
+                      <a:off x="0" y="0"/>
+                      <a:ext cx="5940000" cy="1993612"/>
+                    </a:xfrm>
+                    <a:prstGeom prst="rect">
+                      <a:avLst/>
+                    </a:prstGeom>
+                    <a:ln>
+                      <a:solidFill>
+                        <a:schemeClr val="tx1"/>
+                      </a:solidFill>
+                    </a:ln>
+                  </pic:spPr>
+                </pic:pic>
+              </a:graphicData>
+            </a:graphic>
+          </wp:inline>
+        </w:drawing>
+      </w:r>
+    </w:p>
+    <w:p>
+      <w:pPr>
+        <w:pStyle w:val="Caption"/>
+        <w:rPr>
+          <w:lang w:val="en-US"/>
+        </w:rPr>
+      </w:pPr>
+      <w:r>
+        <w:rPr>
+          <w:noProof/>
+        </w:rPr>
+        <w:drawing>
+          <wp:inline distT="0" distB="0" distL="0" distR="0" wp14:anchorId="7659B108" wp14:editId="3EC71266">
+            <wp:extent cx="5940000" cy="2219729"/>
+            <wp:effectExtent l="19050" t="19050" r="22860" b="28575"/>
+            <wp:docPr id="21" name="Picture 21" descr="Text, letter&#10;&#10;Description automatically generated"/>
+            <wp:cNvGraphicFramePr>
+              <a:graphicFrameLocks xmlns:a="http://schemas.openxmlformats.org/drawingml/2006/main" noChangeAspect="1"/>
+            </wp:cNvGraphicFramePr>
+            <a:graphic xmlns:a="http://schemas.openxmlformats.org/drawingml/2006/main">
+              <a:graphicData uri="http://schemas.openxmlformats.org/drawingml/2006/picture">
+                <pic:pic xmlns:pic="http://schemas.openxmlformats.org/drawingml/2006/picture">
+                  <pic:nvPicPr>
+                    <pic:cNvPr id="21" name="Picture 21" descr="Text, letter&#10;&#10;Description automatically generated"/>
+                    <pic:cNvPicPr/>
+                  </pic:nvPicPr>
+                  <pic:blipFill>
+                    <a:blip r:embed="rId29"/>
+                    <a:stretch>
+                      <a:fillRect/>
+                    </a:stretch>
+                  </pic:blipFill>
+                  <pic:spPr>
+                    <a:xfrm>
+                      <a:off x="0" y="0"/>
+                      <a:ext cx="5940000" cy="2219729"/>
+                    </a:xfrm>
+                    <a:prstGeom prst="rect">
+                      <a:avLst/>
+                    </a:prstGeom>
+                    <a:ln>
+                      <a:solidFill>
+                        <a:schemeClr val="tx1"/>
+                      </a:solidFill>
+                    </a:ln>
+                  </pic:spPr>
+                </pic:pic>
+              </a:graphicData>
+            </a:graphic>
+          </wp:inline>
+        </w:drawing>
+      </w:r>
+    </w:p>
+    <w:p>
+      <w:pPr>
+        <w:pStyle w:val="ListParagraph"/>
+        <w:numPr>
+          <w:ilvl w:val="0"/>
+          <w:numId w:val="48"/>
+        </w:numPr>
+        <w:tabs>
+          <w:tab w:val="left" w:pos="90"/>
+        </w:tabs>
+        <w:spacing w:line="360" w:lineRule="auto"/>
+        <w:jc w:val="both"/>
+        <w:rPr>
+          <w:rFonts w:cstheme="minorHAnsi"/>
+          <w:noProof/>
+          <w:lang w:val="en-US"/>
+        </w:rPr>
+      </w:pPr>
+      <w:r>
+        <w:rPr>
+          <w:rFonts w:cstheme="minorHAnsi"/>
+          <w:noProof/>
+          <w:lang w:val="en-US"/>
+        </w:rPr>
+        <w:t xml:space="preserve">If user position is at </w:t>
+      </w:r>
+      <w:r>
+        <w:rPr>
+          <w:rFonts w:cstheme="minorHAnsi"/>
+          <w:b/>
+          <w:bCs/>
+          <w:noProof/>
+          <w:lang w:val="en-US"/>
+        </w:rPr>
+        <w:t>W</w:t>
+      </w:r>
+      <w:r>
+        <w:rPr>
+          <w:rFonts w:cstheme="minorHAnsi"/>
+          <w:b/>
+          <w:bCs/>
+          <w:noProof/>
+          <w:lang w:val="en-US"/>
+        </w:rPr>
+        <w:t xml:space="preserve"> (</w:t>
+      </w:r>
+      <w:r>
+        <w:rPr>
+          <w:rFonts w:cstheme="minorHAnsi"/>
+          <w:b/>
+          <w:bCs/>
+          <w:noProof/>
+          <w:lang w:val="en-US"/>
+        </w:rPr>
+        <w:t>Spaceship Station</w:t>
+      </w:r>
+      <w:r>
+        <w:rPr>
+          <w:rFonts w:cstheme="minorHAnsi"/>
+          <w:b/>
+          <w:bCs/>
+          <w:noProof/>
+          <w:lang w:val="en-US"/>
+        </w:rPr>
+        <w:t>)</w:t>
+      </w:r>
+      <w:r>
+        <w:rPr>
+          <w:rFonts w:cstheme="minorHAnsi"/>
+          <w:noProof/>
+          <w:lang w:val="en-US"/>
+        </w:rPr>
+        <w:t>, then:</w:t>
+      </w:r>
+    </w:p>
+    <w:p>
+      <w:pPr>
+        <w:pStyle w:val="ListParagraph"/>
+        <w:numPr>
+          <w:ilvl w:val="1"/>
+          <w:numId w:val="48"/>
+        </w:numPr>
+        <w:tabs>
+          <w:tab w:val="left" w:pos="90"/>
+        </w:tabs>
+        <w:spacing w:line="360" w:lineRule="auto"/>
+        <w:jc w:val="both"/>
+        <w:rPr>
+          <w:rFonts w:cstheme="minorHAnsi"/>
+          <w:noProof/>
+          <w:lang w:val="en-US"/>
+        </w:rPr>
+      </w:pPr>
+      <w:r>
+        <w:rPr>
+          <w:rFonts w:cstheme="minorHAnsi"/>
+          <w:noProof/>
+          <w:lang w:val="en-US"/>
+        </w:rPr>
+        <w:t>Tell user can do interact by typing ‘SPACE’ key.</w:t>
+      </w:r>
+    </w:p>
+    <w:p>
+      <w:pPr>
+        <w:pStyle w:val="ListParagraph"/>
+        <w:numPr>
+          <w:ilvl w:val="1"/>
+          <w:numId w:val="48"/>
+        </w:numPr>
+        <w:tabs>
+          <w:tab w:val="left" w:pos="90"/>
+        </w:tabs>
+        <w:spacing w:line="360" w:lineRule="auto"/>
+        <w:jc w:val="both"/>
+        <w:rPr>
+          <w:rFonts w:cstheme="minorHAnsi"/>
+          <w:noProof/>
+          <w:lang w:val="en-US"/>
+        </w:rPr>
+      </w:pPr>
+      <w:r>
+        <w:rPr>
+          <w:rFonts w:cstheme="minorHAnsi"/>
+          <w:noProof/>
+          <w:lang w:val="en-US"/>
+        </w:rPr>
+        <w:t>If user press ‘SPACE’, then user will interact to NPC, NPC will ask user to go the shop menu.</w:t>
+      </w:r>
+    </w:p>
+    <w:p>
+      <w:pPr>
+        <w:pStyle w:val="ListParagraph"/>
+        <w:numPr>
+          <w:ilvl w:val="1"/>
+          <w:numId w:val="48"/>
+        </w:numPr>
+        <w:tabs>
+          <w:tab w:val="left" w:pos="90"/>
+        </w:tabs>
+        <w:spacing w:line="360" w:lineRule="auto"/>
+        <w:jc w:val="both"/>
+        <w:rPr>
+          <w:rFonts w:cstheme="minorHAnsi"/>
+          <w:noProof/>
+          <w:lang w:val="en-US"/>
+        </w:rPr>
+      </w:pPr>
+      <w:r>
+        <w:rPr>
+          <w:rFonts w:cstheme="minorHAnsi"/>
+          <w:noProof/>
+          <w:lang w:val="en-US"/>
+        </w:rPr>
+        <w:t xml:space="preserve">If user press ‘y’, then: </w:t>
+      </w:r>
+    </w:p>
+    <w:p>
+      <w:pPr>
+        <w:pStyle w:val="ListParagraph"/>
+        <w:numPr>
+          <w:ilvl w:val="2"/>
+          <w:numId w:val="48"/>
+        </w:numPr>
+        <w:tabs>
+          <w:tab w:val="left" w:pos="90"/>
+        </w:tabs>
+        <w:spacing w:line="360" w:lineRule="auto"/>
+        <w:jc w:val="both"/>
+        <w:rPr>
+          <w:rFonts w:cstheme="minorHAnsi"/>
+          <w:noProof/>
+          <w:lang w:val="en-US"/>
+        </w:rPr>
+      </w:pPr>
+      <w:r>
+        <w:rPr>
+          <w:rFonts w:cstheme="minorHAnsi"/>
+          <w:b/>
+          <w:bCs/>
+          <w:noProof/>
+          <w:lang w:val="en-US"/>
+        </w:rPr>
+        <w:t xml:space="preserve">Display </w:t>
+      </w:r>
+      <w:r>
+        <w:rPr>
+          <w:rFonts w:cstheme="minorHAnsi"/>
+          <w:noProof/>
+          <w:lang w:val="en-US"/>
+        </w:rPr>
+        <w:t>current</w:t>
+      </w:r>
+      <w:r>
+        <w:rPr>
+          <w:rFonts w:cstheme="minorHAnsi"/>
+          <w:b/>
+          <w:bCs/>
+          <w:noProof/>
+          <w:lang w:val="en-US"/>
+        </w:rPr>
+        <w:t xml:space="preserve"> </w:t>
+      </w:r>
+      <w:r>
+        <w:rPr>
+          <w:rFonts w:cstheme="minorHAnsi"/>
+          <w:b/>
+          <w:bCs/>
+          <w:noProof/>
+          <w:lang w:val="en-US"/>
+        </w:rPr>
+        <w:t>spaceship</w:t>
+      </w:r>
+      <w:r>
+        <w:rPr>
+          <w:rFonts w:cstheme="minorHAnsi"/>
+          <w:noProof/>
+          <w:lang w:val="en-US"/>
+        </w:rPr>
+        <w:t>.</w:t>
+      </w:r>
+    </w:p>
+    <w:p>
+      <w:pPr>
+        <w:pStyle w:val="ListParagraph"/>
+        <w:numPr>
+          <w:ilvl w:val="2"/>
+          <w:numId w:val="48"/>
+        </w:numPr>
+        <w:tabs>
+          <w:tab w:val="left" w:pos="90"/>
+        </w:tabs>
+        <w:spacing w:line="360" w:lineRule="auto"/>
+        <w:jc w:val="both"/>
+        <w:rPr>
+          <w:rFonts w:cstheme="minorHAnsi"/>
+          <w:noProof/>
+          <w:lang w:val="en-US"/>
+        </w:rPr>
+      </w:pPr>
+      <w:r>
+        <w:rPr>
+          <w:rFonts w:cstheme="minorHAnsi"/>
+          <w:noProof/>
+          <w:lang w:val="en-US"/>
+        </w:rPr>
+        <w:t xml:space="preserve">User can change current spaceship by input </w:t>
+      </w:r>
+      <w:r>
+        <w:rPr>
+          <w:rFonts w:cstheme="minorHAnsi"/>
+          <w:b/>
+          <w:bCs/>
+          <w:noProof/>
+          <w:lang w:val="en-US"/>
+        </w:rPr>
+        <w:t xml:space="preserve">‘A’ </w:t>
+      </w:r>
+      <w:r>
+        <w:rPr>
+          <w:rFonts w:cstheme="minorHAnsi"/>
+          <w:b/>
+          <w:bCs/>
+          <w:noProof/>
+          <w:lang w:val="en-US"/>
+        </w:rPr>
+        <w:t xml:space="preserve">to </w:t>
+      </w:r>
+      <w:r>
+        <w:rPr>
+          <w:rFonts w:cstheme="minorHAnsi"/>
+          <w:b/>
+          <w:bCs/>
+          <w:noProof/>
+          <w:lang w:val="en-US"/>
+        </w:rPr>
+        <w:t>(Left)</w:t>
+      </w:r>
+      <w:r>
+        <w:rPr>
+          <w:rFonts w:cstheme="minorHAnsi"/>
+          <w:noProof/>
+          <w:lang w:val="en-US"/>
+        </w:rPr>
+        <w:t xml:space="preserve"> and </w:t>
+      </w:r>
+      <w:r>
+        <w:rPr>
+          <w:rFonts w:cstheme="minorHAnsi"/>
+          <w:b/>
+          <w:bCs/>
+          <w:noProof/>
+          <w:lang w:val="en-US"/>
+        </w:rPr>
+        <w:t>‘D’</w:t>
+      </w:r>
+      <w:r>
+        <w:rPr>
+          <w:rFonts w:cstheme="minorHAnsi"/>
+          <w:b/>
+          <w:bCs/>
+          <w:noProof/>
+          <w:lang w:val="en-US"/>
+        </w:rPr>
+        <w:t xml:space="preserve"> to</w:t>
+      </w:r>
+      <w:r>
+        <w:rPr>
+          <w:rFonts w:cstheme="minorHAnsi"/>
+          <w:b/>
+          <w:bCs/>
+          <w:noProof/>
+          <w:lang w:val="en-US"/>
+        </w:rPr>
+        <w:t xml:space="preserve"> (Right)</w:t>
+      </w:r>
+      <w:r>
+        <w:rPr>
+          <w:rFonts w:cstheme="minorHAnsi"/>
+          <w:noProof/>
+          <w:lang w:val="en-US"/>
+        </w:rPr>
+        <w:t>.</w:t>
+      </w:r>
+    </w:p>
+    <w:p>
+      <w:pPr>
+        <w:pStyle w:val="ListParagraph"/>
+        <w:numPr>
+          <w:ilvl w:val="2"/>
+          <w:numId w:val="48"/>
+        </w:numPr>
+        <w:tabs>
+          <w:tab w:val="left" w:pos="90"/>
+        </w:tabs>
+        <w:spacing w:line="360" w:lineRule="auto"/>
+        <w:jc w:val="both"/>
+        <w:rPr>
+          <w:rFonts w:cstheme="minorHAnsi"/>
+          <w:noProof/>
+          <w:lang w:val="en-US"/>
+        </w:rPr>
+      </w:pPr>
+      <w:r>
+        <w:rPr>
+          <w:rFonts w:cstheme="minorHAnsi"/>
+          <w:noProof/>
+          <w:lang w:val="en-US"/>
+        </w:rPr>
+        <w:t xml:space="preserve">Remember, there’s </w:t>
+      </w:r>
+      <w:r>
+        <w:rPr>
+          <w:rFonts w:cstheme="minorHAnsi"/>
+          <w:b/>
+          <w:bCs/>
+          <w:noProof/>
+          <w:lang w:val="en-US"/>
+        </w:rPr>
+        <w:t>no min or max</w:t>
+      </w:r>
+      <w:r>
+        <w:rPr>
+          <w:rFonts w:cstheme="minorHAnsi"/>
+          <w:noProof/>
+          <w:lang w:val="en-US"/>
+        </w:rPr>
+        <w:t xml:space="preserve"> </w:t>
+      </w:r>
+      <w:r>
+        <w:rPr>
+          <w:rFonts w:cstheme="minorHAnsi"/>
+          <w:b/>
+          <w:bCs/>
+          <w:noProof/>
+          <w:lang w:val="en-US"/>
+        </w:rPr>
+        <w:t>spaceship</w:t>
+      </w:r>
+      <w:r>
+        <w:rPr>
+          <w:rFonts w:cstheme="minorHAnsi"/>
+          <w:noProof/>
+          <w:lang w:val="en-US"/>
+        </w:rPr>
+        <w:t xml:space="preserve"> validation, if user input </w:t>
+      </w:r>
+      <w:r>
+        <w:rPr>
+          <w:rFonts w:cstheme="minorHAnsi"/>
+          <w:b/>
+          <w:bCs/>
+          <w:noProof/>
+          <w:lang w:val="en-US"/>
+        </w:rPr>
+        <w:t>‘D’</w:t>
+      </w:r>
+      <w:r>
+        <w:rPr>
+          <w:rFonts w:cstheme="minorHAnsi"/>
+          <w:noProof/>
+          <w:lang w:val="en-US"/>
+        </w:rPr>
+        <w:t xml:space="preserve"> when </w:t>
+      </w:r>
+      <w:r>
+        <w:rPr>
+          <w:rFonts w:cstheme="minorHAnsi"/>
+          <w:b/>
+          <w:bCs/>
+          <w:noProof/>
+          <w:lang w:val="en-US"/>
+        </w:rPr>
+        <w:t>the current spaceship is last</w:t>
+      </w:r>
+      <w:r>
+        <w:rPr>
+          <w:rFonts w:cstheme="minorHAnsi"/>
+          <w:noProof/>
+          <w:lang w:val="en-US"/>
+        </w:rPr>
+        <w:t xml:space="preserve"> then </w:t>
+      </w:r>
+      <w:r>
+        <w:rPr>
+          <w:rFonts w:cstheme="minorHAnsi"/>
+          <w:b/>
+          <w:bCs/>
+          <w:noProof/>
+          <w:lang w:val="en-US"/>
+        </w:rPr>
+        <w:t>back to first spaceship</w:t>
+      </w:r>
+      <w:r>
+        <w:rPr>
+          <w:rFonts w:cstheme="minorHAnsi"/>
+          <w:noProof/>
+          <w:lang w:val="en-US"/>
+        </w:rPr>
+        <w:t>.</w:t>
+      </w:r>
+    </w:p>
+    <w:p>
+      <w:pPr>
+        <w:pStyle w:val="ListParagraph"/>
+        <w:numPr>
+          <w:ilvl w:val="2"/>
+          <w:numId w:val="48"/>
+        </w:numPr>
+        <w:tabs>
+          <w:tab w:val="left" w:pos="90"/>
+        </w:tabs>
+        <w:spacing w:line="360" w:lineRule="auto"/>
+        <w:jc w:val="both"/>
+        <w:rPr>
+          <w:rFonts w:cstheme="minorHAnsi"/>
+          <w:noProof/>
+          <w:lang w:val="en-US"/>
+        </w:rPr>
+      </w:pPr>
+      <w:r>
+        <w:rPr>
+          <w:rFonts w:cstheme="minorHAnsi"/>
+          <w:noProof/>
+          <w:lang w:val="en-US"/>
+        </w:rPr>
+        <w:t xml:space="preserve">User can </w:t>
+      </w:r>
+      <w:r>
+        <w:rPr>
+          <w:rFonts w:cstheme="minorHAnsi"/>
+          <w:b/>
+          <w:bCs/>
+          <w:noProof/>
+          <w:lang w:val="en-US"/>
+        </w:rPr>
+        <w:t>choose the spaceship</w:t>
+      </w:r>
+      <w:r>
+        <w:rPr>
+          <w:rFonts w:cstheme="minorHAnsi"/>
+          <w:noProof/>
+          <w:lang w:val="en-US"/>
+        </w:rPr>
+        <w:t xml:space="preserve"> by input ‘ENTER’. And return to </w:t>
+      </w:r>
+      <w:r>
+        <w:rPr>
+          <w:rFonts w:cstheme="minorHAnsi"/>
+          <w:b/>
+          <w:bCs/>
+          <w:noProof/>
+          <w:lang w:val="en-US"/>
+        </w:rPr>
+        <w:t>lobby</w:t>
+      </w:r>
+      <w:r>
+        <w:rPr>
+          <w:rFonts w:cstheme="minorHAnsi"/>
+          <w:noProof/>
+          <w:lang w:val="en-US"/>
+        </w:rPr>
+        <w:t>.</w:t>
+      </w:r>
+    </w:p>
+    <w:p>
+      <w:pPr>
+        <w:pStyle w:val="ListParagraph"/>
+        <w:numPr>
+          <w:ilvl w:val="1"/>
+          <w:numId w:val="48"/>
+        </w:numPr>
+        <w:tabs>
+          <w:tab w:val="left" w:pos="90"/>
+        </w:tabs>
+        <w:spacing w:line="360" w:lineRule="auto"/>
+        <w:jc w:val="both"/>
+        <w:rPr>
+          <w:rFonts w:cstheme="minorHAnsi"/>
+          <w:noProof/>
+          <w:lang w:val="en-US"/>
+        </w:rPr>
+      </w:pPr>
+      <w:r>
+        <w:rPr>
+          <w:rFonts w:cstheme="minorHAnsi"/>
+          <w:noProof/>
+          <w:lang w:val="en-US"/>
+        </w:rPr>
+        <w:t xml:space="preserve">Remember please validate if you can’t press </w:t>
+      </w:r>
+      <w:r>
+        <w:rPr>
+          <w:rFonts w:cstheme="minorHAnsi"/>
+          <w:b/>
+          <w:bCs/>
+          <w:noProof/>
+          <w:lang w:val="en-US"/>
+        </w:rPr>
+        <w:t>‘y’</w:t>
+      </w:r>
+      <w:r>
+        <w:rPr>
+          <w:rFonts w:cstheme="minorHAnsi"/>
+          <w:noProof/>
+          <w:lang w:val="en-US"/>
+        </w:rPr>
+        <w:t xml:space="preserve"> to open shop if you never interact with NPC.</w:t>
+      </w:r>
+      <w:r>
+        <w:rPr>
+          <w:rFonts w:cstheme="minorHAnsi"/>
+          <w:noProof/>
+          <w:lang w:val="en-US"/>
+        </w:rPr>
+        <w:tab/>
+      </w:r>
     </w:p>
     <w:p>
       <w:pPr>
@@ -5029,6 +6960,7 @@
                 <w:szCs w:val="22"/>
                 <w:lang w:val="en-US" w:eastAsia="en-US"/>
               </w:rPr>
+              <w:lastRenderedPageBreak/>
               <w:t>HP</w:t>
             </w:r>
           </w:p>
@@ -5304,8 +7236,551 @@
         <w:t>.</w:t>
       </w:r>
     </w:p>
+    <w:tbl>
+      <w:tblPr>
+        <w:tblW w:w="9354" w:type="dxa"/>
+        <w:jc w:val="center"/>
+        <w:tblLook w:val="04A0" w:firstRow="1" w:lastRow="0" w:firstColumn="1" w:lastColumn="0" w:noHBand="0" w:noVBand="1"/>
+      </w:tblPr>
+      <w:tblGrid>
+        <w:gridCol w:w="4677"/>
+        <w:gridCol w:w="4677"/>
+      </w:tblGrid>
+      <w:tr>
+        <w:trPr>
+          <w:trHeight w:val="300"/>
+          <w:jc w:val="center"/>
+        </w:trPr>
+        <w:tc>
+          <w:tcPr>
+            <w:tcW w:w="4677" w:type="dxa"/>
+            <w:tcBorders>
+              <w:top w:val="single" w:sz="4" w:space="0" w:color="auto"/>
+              <w:left w:val="single" w:sz="4" w:space="0" w:color="auto"/>
+              <w:bottom w:val="single" w:sz="4" w:space="0" w:color="auto"/>
+              <w:right w:val="single" w:sz="4" w:space="0" w:color="auto"/>
+            </w:tcBorders>
+            <w:shd w:val="clear" w:color="000000" w:fill="000000"/>
+            <w:noWrap/>
+            <w:vAlign w:val="bottom"/>
+            <w:hideMark/>
+          </w:tcPr>
+          <w:p>
+            <w:pPr>
+              <w:rPr>
+                <w:rFonts w:ascii="Calibri" w:eastAsia="Times New Roman" w:hAnsi="Calibri" w:cs="Calibri"/>
+                <w:color w:val="FFFFFF"/>
+                <w:sz w:val="22"/>
+                <w:szCs w:val="22"/>
+                <w:lang w:val="en-ID" w:eastAsia="en-ID"/>
+              </w:rPr>
+            </w:pPr>
+            <w:r>
+              <w:rPr>
+                <w:rFonts w:ascii="Calibri" w:eastAsia="Times New Roman" w:hAnsi="Calibri" w:cs="Calibri"/>
+                <w:color w:val="FFFFFF"/>
+                <w:sz w:val="22"/>
+                <w:szCs w:val="22"/>
+                <w:lang w:val="en-ID" w:eastAsia="en-ID"/>
+              </w:rPr>
+              <w:t>Item</w:t>
+            </w:r>
+          </w:p>
+        </w:tc>
+        <w:tc>
+          <w:tcPr>
+            <w:tcW w:w="4677" w:type="dxa"/>
+            <w:tcBorders>
+              <w:top w:val="single" w:sz="4" w:space="0" w:color="auto"/>
+              <w:left w:val="nil"/>
+              <w:bottom w:val="single" w:sz="4" w:space="0" w:color="auto"/>
+              <w:right w:val="single" w:sz="4" w:space="0" w:color="auto"/>
+            </w:tcBorders>
+            <w:shd w:val="clear" w:color="000000" w:fill="000000"/>
+            <w:noWrap/>
+            <w:vAlign w:val="bottom"/>
+            <w:hideMark/>
+          </w:tcPr>
+          <w:p>
+            <w:pPr>
+              <w:rPr>
+                <w:rFonts w:ascii="Calibri" w:eastAsia="Times New Roman" w:hAnsi="Calibri" w:cs="Calibri"/>
+                <w:color w:val="FFFFFF"/>
+                <w:sz w:val="22"/>
+                <w:szCs w:val="22"/>
+                <w:lang w:val="en-ID" w:eastAsia="en-ID"/>
+              </w:rPr>
+            </w:pPr>
+            <w:r>
+              <w:rPr>
+                <w:rFonts w:ascii="Calibri" w:eastAsia="Times New Roman" w:hAnsi="Calibri" w:cs="Calibri"/>
+                <w:color w:val="FFFFFF"/>
+                <w:sz w:val="22"/>
+                <w:szCs w:val="22"/>
+                <w:lang w:val="en-ID" w:eastAsia="en-ID"/>
+              </w:rPr>
+              <w:t>Price</w:t>
+            </w:r>
+          </w:p>
+        </w:tc>
+      </w:tr>
+      <w:tr>
+        <w:trPr>
+          <w:trHeight w:val="300"/>
+          <w:jc w:val="center"/>
+        </w:trPr>
+        <w:tc>
+          <w:tcPr>
+            <w:tcW w:w="4677" w:type="dxa"/>
+            <w:tcBorders>
+              <w:top w:val="nil"/>
+              <w:left w:val="single" w:sz="4" w:space="0" w:color="auto"/>
+              <w:bottom w:val="single" w:sz="4" w:space="0" w:color="auto"/>
+              <w:right w:val="single" w:sz="4" w:space="0" w:color="auto"/>
+            </w:tcBorders>
+            <w:shd w:val="clear" w:color="auto" w:fill="auto"/>
+            <w:noWrap/>
+            <w:vAlign w:val="bottom"/>
+            <w:hideMark/>
+          </w:tcPr>
+          <w:p>
+            <w:pPr>
+              <w:rPr>
+                <w:rFonts w:ascii="Calibri" w:eastAsia="Times New Roman" w:hAnsi="Calibri" w:cs="Calibri"/>
+                <w:color w:val="000000"/>
+                <w:sz w:val="22"/>
+                <w:szCs w:val="22"/>
+                <w:lang w:val="en-ID" w:eastAsia="en-ID"/>
+              </w:rPr>
+            </w:pPr>
+            <w:r>
+              <w:rPr>
+                <w:rFonts w:ascii="Calibri" w:eastAsia="Times New Roman" w:hAnsi="Calibri" w:cs="Calibri"/>
+                <w:color w:val="000000"/>
+                <w:sz w:val="22"/>
+                <w:szCs w:val="22"/>
+                <w:lang w:val="en-ID" w:eastAsia="en-ID"/>
+              </w:rPr>
+              <w:t>Potion</w:t>
+            </w:r>
+          </w:p>
+        </w:tc>
+        <w:tc>
+          <w:tcPr>
+            <w:tcW w:w="4677" w:type="dxa"/>
+            <w:tcBorders>
+              <w:top w:val="nil"/>
+              <w:left w:val="nil"/>
+              <w:bottom w:val="single" w:sz="4" w:space="0" w:color="auto"/>
+              <w:right w:val="single" w:sz="4" w:space="0" w:color="auto"/>
+            </w:tcBorders>
+            <w:shd w:val="clear" w:color="auto" w:fill="auto"/>
+            <w:noWrap/>
+            <w:vAlign w:val="bottom"/>
+            <w:hideMark/>
+          </w:tcPr>
+          <w:p>
+            <w:pPr>
+              <w:rPr>
+                <w:rFonts w:ascii="Calibri" w:eastAsia="Times New Roman" w:hAnsi="Calibri" w:cs="Calibri"/>
+                <w:color w:val="000000"/>
+                <w:sz w:val="22"/>
+                <w:szCs w:val="22"/>
+                <w:lang w:val="en-ID" w:eastAsia="en-ID"/>
+              </w:rPr>
+            </w:pPr>
+            <w:r>
+              <w:rPr>
+                <w:rFonts w:ascii="Calibri" w:eastAsia="Times New Roman" w:hAnsi="Calibri" w:cs="Calibri"/>
+                <w:color w:val="000000"/>
+                <w:sz w:val="22"/>
+                <w:szCs w:val="22"/>
+                <w:lang w:val="en-ID" w:eastAsia="en-ID"/>
+              </w:rPr>
+              <w:t>$</w:t>
+            </w:r>
+            <w:r>
+              <w:rPr>
+                <w:rFonts w:ascii="Calibri" w:eastAsia="Times New Roman" w:hAnsi="Calibri" w:cs="Calibri"/>
+                <w:color w:val="000000"/>
+                <w:sz w:val="22"/>
+                <w:szCs w:val="22"/>
+                <w:lang w:val="en-ID" w:eastAsia="en-ID"/>
+              </w:rPr>
+              <w:t>5</w:t>
+            </w:r>
+          </w:p>
+        </w:tc>
+      </w:tr>
+      <w:tr>
+        <w:trPr>
+          <w:trHeight w:val="300"/>
+          <w:jc w:val="center"/>
+        </w:trPr>
+        <w:tc>
+          <w:tcPr>
+            <w:tcW w:w="4677" w:type="dxa"/>
+            <w:tcBorders>
+              <w:top w:val="nil"/>
+              <w:left w:val="single" w:sz="4" w:space="0" w:color="auto"/>
+              <w:bottom w:val="single" w:sz="4" w:space="0" w:color="auto"/>
+              <w:right w:val="single" w:sz="4" w:space="0" w:color="auto"/>
+            </w:tcBorders>
+            <w:shd w:val="clear" w:color="auto" w:fill="auto"/>
+            <w:noWrap/>
+            <w:vAlign w:val="bottom"/>
+            <w:hideMark/>
+          </w:tcPr>
+          <w:p>
+            <w:pPr>
+              <w:rPr>
+                <w:rFonts w:ascii="Calibri" w:eastAsia="Times New Roman" w:hAnsi="Calibri" w:cs="Calibri"/>
+                <w:color w:val="000000"/>
+                <w:sz w:val="22"/>
+                <w:szCs w:val="22"/>
+                <w:lang w:val="en-ID" w:eastAsia="en-ID"/>
+              </w:rPr>
+            </w:pPr>
+            <w:r>
+              <w:rPr>
+                <w:rFonts w:ascii="Calibri" w:eastAsia="Times New Roman" w:hAnsi="Calibri" w:cs="Calibri"/>
+                <w:color w:val="000000"/>
+                <w:sz w:val="22"/>
+                <w:szCs w:val="22"/>
+                <w:lang w:val="en-ID" w:eastAsia="en-ID"/>
+              </w:rPr>
+              <w:t>Max Potion</w:t>
+            </w:r>
+          </w:p>
+        </w:tc>
+        <w:tc>
+          <w:tcPr>
+            <w:tcW w:w="4677" w:type="dxa"/>
+            <w:tcBorders>
+              <w:top w:val="nil"/>
+              <w:left w:val="nil"/>
+              <w:bottom w:val="single" w:sz="4" w:space="0" w:color="auto"/>
+              <w:right w:val="single" w:sz="4" w:space="0" w:color="auto"/>
+            </w:tcBorders>
+            <w:shd w:val="clear" w:color="auto" w:fill="auto"/>
+            <w:noWrap/>
+            <w:vAlign w:val="bottom"/>
+            <w:hideMark/>
+          </w:tcPr>
+          <w:p>
+            <w:pPr>
+              <w:rPr>
+                <w:rFonts w:ascii="Calibri" w:eastAsia="Times New Roman" w:hAnsi="Calibri" w:cs="Calibri"/>
+                <w:color w:val="000000"/>
+                <w:sz w:val="22"/>
+                <w:szCs w:val="22"/>
+                <w:lang w:val="en-ID" w:eastAsia="en-ID"/>
+              </w:rPr>
+            </w:pPr>
+            <w:r>
+              <w:rPr>
+                <w:rFonts w:ascii="Calibri" w:eastAsia="Times New Roman" w:hAnsi="Calibri" w:cs="Calibri"/>
+                <w:color w:val="000000"/>
+                <w:sz w:val="22"/>
+                <w:szCs w:val="22"/>
+                <w:lang w:val="en-ID" w:eastAsia="en-ID"/>
+              </w:rPr>
+              <w:t>$</w:t>
+            </w:r>
+            <w:r>
+              <w:rPr>
+                <w:rFonts w:ascii="Calibri" w:eastAsia="Times New Roman" w:hAnsi="Calibri" w:cs="Calibri"/>
+                <w:color w:val="000000"/>
+                <w:sz w:val="22"/>
+                <w:szCs w:val="22"/>
+                <w:lang w:val="en-ID" w:eastAsia="en-ID"/>
+              </w:rPr>
+              <w:t>20</w:t>
+            </w:r>
+          </w:p>
+        </w:tc>
+      </w:tr>
+      <w:tr>
+        <w:trPr>
+          <w:trHeight w:val="300"/>
+          <w:jc w:val="center"/>
+        </w:trPr>
+        <w:tc>
+          <w:tcPr>
+            <w:tcW w:w="4677" w:type="dxa"/>
+            <w:tcBorders>
+              <w:top w:val="nil"/>
+              <w:left w:val="single" w:sz="4" w:space="0" w:color="auto"/>
+              <w:bottom w:val="single" w:sz="4" w:space="0" w:color="auto"/>
+              <w:right w:val="single" w:sz="4" w:space="0" w:color="auto"/>
+            </w:tcBorders>
+            <w:shd w:val="clear" w:color="auto" w:fill="auto"/>
+            <w:noWrap/>
+            <w:vAlign w:val="bottom"/>
+            <w:hideMark/>
+          </w:tcPr>
+          <w:p>
+            <w:pPr>
+              <w:rPr>
+                <w:rFonts w:ascii="Calibri" w:eastAsia="Times New Roman" w:hAnsi="Calibri" w:cs="Calibri"/>
+                <w:color w:val="000000"/>
+                <w:sz w:val="22"/>
+                <w:szCs w:val="22"/>
+                <w:lang w:val="en-ID" w:eastAsia="en-ID"/>
+              </w:rPr>
+            </w:pPr>
+            <w:r>
+              <w:rPr>
+                <w:rFonts w:ascii="Calibri" w:eastAsia="Times New Roman" w:hAnsi="Calibri" w:cs="Calibri"/>
+                <w:color w:val="000000"/>
+                <w:sz w:val="22"/>
+                <w:szCs w:val="22"/>
+                <w:lang w:val="en-ID" w:eastAsia="en-ID"/>
+              </w:rPr>
+              <w:t>Energy Drink</w:t>
+            </w:r>
+          </w:p>
+        </w:tc>
+        <w:tc>
+          <w:tcPr>
+            <w:tcW w:w="4677" w:type="dxa"/>
+            <w:tcBorders>
+              <w:top w:val="nil"/>
+              <w:left w:val="nil"/>
+              <w:bottom w:val="single" w:sz="4" w:space="0" w:color="auto"/>
+              <w:right w:val="single" w:sz="4" w:space="0" w:color="auto"/>
+            </w:tcBorders>
+            <w:shd w:val="clear" w:color="auto" w:fill="auto"/>
+            <w:noWrap/>
+            <w:vAlign w:val="bottom"/>
+            <w:hideMark/>
+          </w:tcPr>
+          <w:p>
+            <w:pPr>
+              <w:rPr>
+                <w:rFonts w:ascii="Calibri" w:eastAsia="Times New Roman" w:hAnsi="Calibri" w:cs="Calibri"/>
+                <w:color w:val="000000"/>
+                <w:sz w:val="22"/>
+                <w:szCs w:val="22"/>
+                <w:lang w:val="en-ID" w:eastAsia="en-ID"/>
+              </w:rPr>
+            </w:pPr>
+            <w:r>
+              <w:rPr>
+                <w:rFonts w:ascii="Calibri" w:eastAsia="Times New Roman" w:hAnsi="Calibri" w:cs="Calibri"/>
+                <w:color w:val="000000"/>
+                <w:sz w:val="22"/>
+                <w:szCs w:val="22"/>
+                <w:lang w:val="en-ID" w:eastAsia="en-ID"/>
+              </w:rPr>
+              <w:t>$</w:t>
+            </w:r>
+            <w:r>
+              <w:rPr>
+                <w:rFonts w:ascii="Calibri" w:eastAsia="Times New Roman" w:hAnsi="Calibri" w:cs="Calibri"/>
+                <w:color w:val="000000"/>
+                <w:sz w:val="22"/>
+                <w:szCs w:val="22"/>
+                <w:lang w:val="en-ID" w:eastAsia="en-ID"/>
+              </w:rPr>
+              <w:t>3</w:t>
+            </w:r>
+          </w:p>
+        </w:tc>
+      </w:tr>
+      <w:tr>
+        <w:trPr>
+          <w:trHeight w:val="300"/>
+          <w:jc w:val="center"/>
+        </w:trPr>
+        <w:tc>
+          <w:tcPr>
+            <w:tcW w:w="4677" w:type="dxa"/>
+            <w:tcBorders>
+              <w:top w:val="nil"/>
+              <w:left w:val="single" w:sz="4" w:space="0" w:color="auto"/>
+              <w:bottom w:val="single" w:sz="4" w:space="0" w:color="auto"/>
+              <w:right w:val="single" w:sz="4" w:space="0" w:color="auto"/>
+            </w:tcBorders>
+            <w:shd w:val="clear" w:color="auto" w:fill="auto"/>
+            <w:noWrap/>
+            <w:vAlign w:val="bottom"/>
+            <w:hideMark/>
+          </w:tcPr>
+          <w:p>
+            <w:pPr>
+              <w:rPr>
+                <w:rFonts w:ascii="Calibri" w:eastAsia="Times New Roman" w:hAnsi="Calibri" w:cs="Calibri"/>
+                <w:color w:val="000000"/>
+                <w:sz w:val="22"/>
+                <w:szCs w:val="22"/>
+                <w:lang w:val="en-ID" w:eastAsia="en-ID"/>
+              </w:rPr>
+            </w:pPr>
+            <w:r>
+              <w:rPr>
+                <w:rFonts w:ascii="Calibri" w:eastAsia="Times New Roman" w:hAnsi="Calibri" w:cs="Calibri"/>
+                <w:color w:val="000000"/>
+                <w:sz w:val="22"/>
+                <w:szCs w:val="22"/>
+                <w:lang w:val="en-ID" w:eastAsia="en-ID"/>
+              </w:rPr>
+              <w:t>Max Energy Drink</w:t>
+            </w:r>
+          </w:p>
+        </w:tc>
+        <w:tc>
+          <w:tcPr>
+            <w:tcW w:w="4677" w:type="dxa"/>
+            <w:tcBorders>
+              <w:top w:val="nil"/>
+              <w:left w:val="nil"/>
+              <w:bottom w:val="single" w:sz="4" w:space="0" w:color="auto"/>
+              <w:right w:val="single" w:sz="4" w:space="0" w:color="auto"/>
+            </w:tcBorders>
+            <w:shd w:val="clear" w:color="auto" w:fill="auto"/>
+            <w:noWrap/>
+            <w:vAlign w:val="bottom"/>
+            <w:hideMark/>
+          </w:tcPr>
+          <w:p>
+            <w:pPr>
+              <w:rPr>
+                <w:rFonts w:ascii="Calibri" w:eastAsia="Times New Roman" w:hAnsi="Calibri" w:cs="Calibri"/>
+                <w:color w:val="000000"/>
+                <w:sz w:val="22"/>
+                <w:szCs w:val="22"/>
+                <w:lang w:val="en-ID" w:eastAsia="en-ID"/>
+              </w:rPr>
+            </w:pPr>
+            <w:r>
+              <w:rPr>
+                <w:rFonts w:ascii="Calibri" w:eastAsia="Times New Roman" w:hAnsi="Calibri" w:cs="Calibri"/>
+                <w:color w:val="000000"/>
+                <w:sz w:val="22"/>
+                <w:szCs w:val="22"/>
+                <w:lang w:val="en-ID" w:eastAsia="en-ID"/>
+              </w:rPr>
+              <w:t>$</w:t>
+            </w:r>
+            <w:r>
+              <w:rPr>
+                <w:rFonts w:ascii="Calibri" w:eastAsia="Times New Roman" w:hAnsi="Calibri" w:cs="Calibri"/>
+                <w:color w:val="000000"/>
+                <w:sz w:val="22"/>
+                <w:szCs w:val="22"/>
+                <w:lang w:val="en-ID" w:eastAsia="en-ID"/>
+              </w:rPr>
+              <w:t>15</w:t>
+            </w:r>
+          </w:p>
+        </w:tc>
+      </w:tr>
+      <w:tr>
+        <w:trPr>
+          <w:trHeight w:val="300"/>
+          <w:jc w:val="center"/>
+        </w:trPr>
+        <w:tc>
+          <w:tcPr>
+            <w:tcW w:w="4677" w:type="dxa"/>
+            <w:tcBorders>
+              <w:top w:val="nil"/>
+              <w:left w:val="single" w:sz="4" w:space="0" w:color="auto"/>
+              <w:bottom w:val="single" w:sz="4" w:space="0" w:color="auto"/>
+              <w:right w:val="single" w:sz="4" w:space="0" w:color="auto"/>
+            </w:tcBorders>
+            <w:shd w:val="clear" w:color="auto" w:fill="auto"/>
+            <w:noWrap/>
+            <w:vAlign w:val="bottom"/>
+            <w:hideMark/>
+          </w:tcPr>
+          <w:p>
+            <w:pPr>
+              <w:rPr>
+                <w:rFonts w:ascii="Calibri" w:eastAsia="Times New Roman" w:hAnsi="Calibri" w:cs="Calibri"/>
+                <w:color w:val="000000"/>
+                <w:sz w:val="22"/>
+                <w:szCs w:val="22"/>
+                <w:lang w:val="en-ID" w:eastAsia="en-ID"/>
+              </w:rPr>
+            </w:pPr>
+            <w:r>
+              <w:rPr>
+                <w:rFonts w:ascii="Calibri" w:eastAsia="Times New Roman" w:hAnsi="Calibri" w:cs="Calibri"/>
+                <w:color w:val="000000"/>
+                <w:sz w:val="22"/>
+                <w:szCs w:val="22"/>
+                <w:lang w:val="en-ID" w:eastAsia="en-ID"/>
+              </w:rPr>
+              <w:t>Bomb</w:t>
+            </w:r>
+          </w:p>
+        </w:tc>
+        <w:tc>
+          <w:tcPr>
+            <w:tcW w:w="4677" w:type="dxa"/>
+            <w:tcBorders>
+              <w:top w:val="nil"/>
+              <w:left w:val="nil"/>
+              <w:bottom w:val="single" w:sz="4" w:space="0" w:color="auto"/>
+              <w:right w:val="single" w:sz="4" w:space="0" w:color="auto"/>
+            </w:tcBorders>
+            <w:shd w:val="clear" w:color="auto" w:fill="auto"/>
+            <w:noWrap/>
+            <w:vAlign w:val="bottom"/>
+            <w:hideMark/>
+          </w:tcPr>
+          <w:p>
+            <w:pPr>
+              <w:rPr>
+                <w:rFonts w:ascii="Calibri" w:eastAsia="Times New Roman" w:hAnsi="Calibri" w:cs="Calibri"/>
+                <w:color w:val="000000"/>
+                <w:sz w:val="22"/>
+                <w:szCs w:val="22"/>
+                <w:lang w:val="en-ID" w:eastAsia="en-ID"/>
+              </w:rPr>
+            </w:pPr>
+            <w:r>
+              <w:rPr>
+                <w:rFonts w:ascii="Calibri" w:eastAsia="Times New Roman" w:hAnsi="Calibri" w:cs="Calibri"/>
+                <w:color w:val="000000"/>
+                <w:sz w:val="22"/>
+                <w:szCs w:val="22"/>
+                <w:lang w:val="en-ID" w:eastAsia="en-ID"/>
+              </w:rPr>
+              <w:t>$</w:t>
+            </w:r>
+            <w:r>
+              <w:rPr>
+                <w:rFonts w:ascii="Calibri" w:eastAsia="Times New Roman" w:hAnsi="Calibri" w:cs="Calibri"/>
+                <w:color w:val="000000"/>
+                <w:sz w:val="22"/>
+                <w:szCs w:val="22"/>
+                <w:lang w:val="en-ID" w:eastAsia="en-ID"/>
+              </w:rPr>
+              <w:t>10</w:t>
+            </w:r>
+          </w:p>
+        </w:tc>
+      </w:tr>
+    </w:tbl>
     <w:p>
       <w:pPr>
+        <w:pStyle w:val="Caption"/>
+        <w:jc w:val="left"/>
+        <w:rPr>
+          <w:lang w:val="en-US"/>
+        </w:rPr>
+      </w:pPr>
+    </w:p>
+    <w:p>
+      <w:pPr>
+        <w:pStyle w:val="ListParagraph"/>
+        <w:numPr>
+          <w:ilvl w:val="0"/>
+          <w:numId w:val="46"/>
+        </w:numPr>
         <w:tabs>
           <w:tab w:val="left" w:pos="90"/>
         </w:tabs>
@@ -5313,11 +7788,808 @@
         <w:jc w:val="both"/>
         <w:rPr>
           <w:rFonts w:cstheme="minorHAnsi"/>
-          <w:noProof/>
-          <w:lang w:val="en-US"/>
-        </w:rPr>
-      </w:pPr>
+          <w:b/>
+          <w:bCs/>
+          <w:noProof/>
+          <w:lang w:val="en-US"/>
+        </w:rPr>
+      </w:pPr>
+      <w:r>
+        <w:rPr>
+          <w:rFonts w:cstheme="minorHAnsi"/>
+          <w:b/>
+          <w:bCs/>
+          <w:noProof/>
+          <w:lang w:val="en-US"/>
+        </w:rPr>
+        <w:t>Shooter Arena</w:t>
+      </w:r>
     </w:p>
+    <w:p>
+      <w:pPr>
+        <w:pStyle w:val="ListParagraph"/>
+        <w:numPr>
+          <w:ilvl w:val="1"/>
+          <w:numId w:val="46"/>
+        </w:numPr>
+        <w:tabs>
+          <w:tab w:val="left" w:pos="90"/>
+        </w:tabs>
+        <w:spacing w:line="360" w:lineRule="auto"/>
+        <w:jc w:val="both"/>
+        <w:rPr>
+          <w:rFonts w:cstheme="minorHAnsi"/>
+          <w:b/>
+          <w:bCs/>
+          <w:noProof/>
+          <w:lang w:val="en-US"/>
+        </w:rPr>
+      </w:pPr>
+      <w:r>
+        <w:rPr>
+          <w:rFonts w:cstheme="minorHAnsi"/>
+          <w:b/>
+          <w:bCs/>
+          <w:noProof/>
+          <w:lang w:val="en-US"/>
+        </w:rPr>
+        <w:t>Direct user information</w:t>
+      </w:r>
+      <w:r>
+        <w:rPr>
+          <w:rFonts w:cstheme="minorHAnsi"/>
+          <w:noProof/>
+          <w:lang w:val="en-US"/>
+        </w:rPr>
+        <w:t xml:space="preserve"> (spaceship name,  score, bullets, hp, energy).</w:t>
+      </w:r>
+    </w:p>
+    <w:p>
+      <w:pPr>
+        <w:pStyle w:val="ListParagraph"/>
+        <w:numPr>
+          <w:ilvl w:val="1"/>
+          <w:numId w:val="46"/>
+        </w:numPr>
+        <w:tabs>
+          <w:tab w:val="left" w:pos="90"/>
+        </w:tabs>
+        <w:spacing w:line="360" w:lineRule="auto"/>
+        <w:jc w:val="both"/>
+        <w:rPr>
+          <w:rFonts w:cstheme="minorHAnsi"/>
+          <w:b/>
+          <w:bCs/>
+          <w:noProof/>
+          <w:lang w:val="en-US"/>
+        </w:rPr>
+      </w:pPr>
+      <w:r>
+        <w:rPr>
+          <w:rFonts w:cstheme="minorHAnsi"/>
+          <w:noProof/>
+          <w:lang w:val="en-US"/>
+        </w:rPr>
+        <w:t>Every 3</w:t>
+      </w:r>
+      <w:r>
+        <w:rPr>
+          <w:rFonts w:cstheme="minorHAnsi"/>
+          <w:b/>
+          <w:bCs/>
+          <w:noProof/>
+          <w:lang w:val="en-US"/>
+        </w:rPr>
+        <w:t xml:space="preserve"> </w:t>
+      </w:r>
+      <w:r>
+        <w:rPr>
+          <w:rFonts w:cstheme="minorHAnsi"/>
+          <w:noProof/>
+          <w:lang w:val="en-US"/>
+        </w:rPr>
+        <w:t>seconds</w:t>
+      </w:r>
+      <w:r>
+        <w:rPr>
+          <w:rFonts w:cstheme="minorHAnsi"/>
+          <w:b/>
+          <w:bCs/>
+          <w:noProof/>
+          <w:lang w:val="en-US"/>
+        </w:rPr>
+        <w:t xml:space="preserve"> </w:t>
+      </w:r>
+      <w:r>
+        <w:rPr>
+          <w:rFonts w:cstheme="minorHAnsi"/>
+          <w:b/>
+          <w:bCs/>
+          <w:noProof/>
+          <w:lang w:val="en-US"/>
+        </w:rPr>
+        <w:t xml:space="preserve">Random </w:t>
+      </w:r>
+      <w:r>
+        <w:rPr>
+          <w:rFonts w:cstheme="minorHAnsi"/>
+          <w:b/>
+          <w:bCs/>
+          <w:noProof/>
+          <w:lang w:val="en-US"/>
+        </w:rPr>
+        <w:t xml:space="preserve">3 </w:t>
+      </w:r>
+      <w:r>
+        <w:rPr>
+          <w:rFonts w:cstheme="minorHAnsi"/>
+          <w:b/>
+          <w:bCs/>
+          <w:noProof/>
+          <w:lang w:val="en-US"/>
+        </w:rPr>
+        <w:t>Enemi</w:t>
+      </w:r>
+      <w:r>
+        <w:rPr>
+          <w:rFonts w:cstheme="minorHAnsi"/>
+          <w:b/>
+          <w:bCs/>
+          <w:noProof/>
+          <w:lang w:val="en-US"/>
+        </w:rPr>
+        <w:t>e</w:t>
+      </w:r>
+      <w:r>
+        <w:rPr>
+          <w:rFonts w:cstheme="minorHAnsi"/>
+          <w:b/>
+          <w:bCs/>
+          <w:noProof/>
+          <w:lang w:val="en-US"/>
+        </w:rPr>
+        <w:t>s</w:t>
+      </w:r>
+      <w:r>
+        <w:rPr>
+          <w:rFonts w:cstheme="minorHAnsi"/>
+          <w:b/>
+          <w:bCs/>
+          <w:noProof/>
+          <w:lang w:val="en-US"/>
+        </w:rPr>
+        <w:t xml:space="preserve"> </w:t>
+      </w:r>
+      <w:r>
+        <w:rPr>
+          <w:rFonts w:cstheme="minorHAnsi"/>
+          <w:noProof/>
+          <w:lang w:val="en-US"/>
+        </w:rPr>
+        <w:t xml:space="preserve">with </w:t>
+      </w:r>
+      <w:r>
+        <w:rPr>
+          <w:rFonts w:cstheme="minorHAnsi"/>
+          <w:noProof/>
+          <w:lang w:val="en-US"/>
+        </w:rPr>
+        <w:t xml:space="preserve">this following criteria : </w:t>
+      </w:r>
+    </w:p>
+    <w:p>
+      <w:pPr>
+        <w:pStyle w:val="ListParagraph"/>
+        <w:numPr>
+          <w:ilvl w:val="2"/>
+          <w:numId w:val="46"/>
+        </w:numPr>
+        <w:tabs>
+          <w:tab w:val="left" w:pos="90"/>
+        </w:tabs>
+        <w:spacing w:line="360" w:lineRule="auto"/>
+        <w:jc w:val="both"/>
+        <w:rPr>
+          <w:rFonts w:cstheme="minorHAnsi"/>
+          <w:b/>
+          <w:bCs/>
+          <w:noProof/>
+          <w:lang w:val="en-US"/>
+        </w:rPr>
+      </w:pPr>
+      <w:r>
+        <w:rPr>
+          <w:rFonts w:cstheme="minorHAnsi"/>
+          <w:noProof/>
+          <w:lang w:val="en-US"/>
+        </w:rPr>
+        <w:t>Generate random 1 – 3 for the enemies level.</w:t>
+      </w:r>
+    </w:p>
+    <w:p>
+      <w:pPr>
+        <w:pStyle w:val="ListParagraph"/>
+        <w:numPr>
+          <w:ilvl w:val="2"/>
+          <w:numId w:val="46"/>
+        </w:numPr>
+        <w:tabs>
+          <w:tab w:val="left" w:pos="90"/>
+        </w:tabs>
+        <w:spacing w:line="360" w:lineRule="auto"/>
+        <w:jc w:val="both"/>
+        <w:rPr>
+          <w:rFonts w:cstheme="minorHAnsi"/>
+          <w:b/>
+          <w:bCs/>
+          <w:noProof/>
+          <w:lang w:val="en-US"/>
+        </w:rPr>
+      </w:pPr>
+      <w:r>
+        <w:rPr>
+          <w:rFonts w:cstheme="minorHAnsi"/>
+          <w:b/>
+          <w:bCs/>
+          <w:noProof/>
+          <w:lang w:val="en-US"/>
+        </w:rPr>
+        <w:t xml:space="preserve">The direction of enemies is </w:t>
+      </w:r>
+      <w:r>
+        <w:rPr>
+          <w:rFonts w:cstheme="minorHAnsi"/>
+          <w:noProof/>
+          <w:lang w:val="en-US"/>
+        </w:rPr>
+        <w:t>left to right</w:t>
+      </w:r>
+      <w:r>
+        <w:rPr>
+          <w:rFonts w:cstheme="minorHAnsi"/>
+          <w:b/>
+          <w:bCs/>
+          <w:noProof/>
+          <w:lang w:val="en-US"/>
+        </w:rPr>
+        <w:t xml:space="preserve"> and </w:t>
+      </w:r>
+      <w:r>
+        <w:rPr>
+          <w:rFonts w:cstheme="minorHAnsi"/>
+          <w:noProof/>
+          <w:lang w:val="en-US"/>
+        </w:rPr>
+        <w:t>right to left continously.</w:t>
+      </w:r>
+    </w:p>
+    <w:p>
+      <w:pPr>
+        <w:pStyle w:val="ListParagraph"/>
+        <w:numPr>
+          <w:ilvl w:val="1"/>
+          <w:numId w:val="46"/>
+        </w:numPr>
+        <w:tabs>
+          <w:tab w:val="left" w:pos="90"/>
+        </w:tabs>
+        <w:spacing w:line="360" w:lineRule="auto"/>
+        <w:jc w:val="both"/>
+        <w:rPr>
+          <w:rFonts w:cstheme="minorHAnsi"/>
+          <w:b/>
+          <w:bCs/>
+          <w:noProof/>
+          <w:lang w:val="en-US"/>
+        </w:rPr>
+      </w:pPr>
+      <w:r>
+        <w:rPr>
+          <w:rFonts w:cstheme="minorHAnsi"/>
+          <w:noProof/>
+          <w:lang w:val="en-US"/>
+        </w:rPr>
+        <w:t xml:space="preserve">Below is some information about </w:t>
+      </w:r>
+      <w:r>
+        <w:rPr>
+          <w:rFonts w:cstheme="minorHAnsi"/>
+          <w:b/>
+          <w:bCs/>
+          <w:noProof/>
+          <w:lang w:val="en-US"/>
+        </w:rPr>
+        <w:t>E</w:t>
+      </w:r>
+      <w:r>
+        <w:rPr>
+          <w:rFonts w:cstheme="minorHAnsi"/>
+          <w:b/>
+          <w:bCs/>
+          <w:noProof/>
+          <w:lang w:val="en-US"/>
+        </w:rPr>
+        <w:t>nemy</w:t>
+      </w:r>
+      <w:r>
+        <w:rPr>
+          <w:rFonts w:cstheme="minorHAnsi"/>
+          <w:b/>
+          <w:bCs/>
+          <w:noProof/>
+          <w:lang w:val="en-US"/>
+        </w:rPr>
+        <w:t>.</w:t>
+      </w:r>
+    </w:p>
+    <w:tbl>
+      <w:tblPr>
+        <w:tblW w:w="8505" w:type="dxa"/>
+        <w:jc w:val="center"/>
+        <w:tblLook w:val="04A0" w:firstRow="1" w:lastRow="0" w:firstColumn="1" w:lastColumn="0" w:noHBand="0" w:noVBand="1"/>
+      </w:tblPr>
+      <w:tblGrid>
+        <w:gridCol w:w="2835"/>
+        <w:gridCol w:w="2835"/>
+        <w:gridCol w:w="2835"/>
+      </w:tblGrid>
+      <w:tr>
+        <w:trPr>
+          <w:trHeight w:val="300"/>
+          <w:jc w:val="center"/>
+        </w:trPr>
+        <w:tc>
+          <w:tcPr>
+            <w:tcW w:w="2835" w:type="dxa"/>
+            <w:tcBorders>
+              <w:top w:val="single" w:sz="4" w:space="0" w:color="auto"/>
+              <w:left w:val="single" w:sz="4" w:space="0" w:color="auto"/>
+              <w:bottom w:val="single" w:sz="4" w:space="0" w:color="auto"/>
+              <w:right w:val="single" w:sz="4" w:space="0" w:color="auto"/>
+            </w:tcBorders>
+            <w:shd w:val="clear" w:color="000000" w:fill="000000"/>
+            <w:noWrap/>
+            <w:vAlign w:val="bottom"/>
+            <w:hideMark/>
+          </w:tcPr>
+          <w:p>
+            <w:pPr>
+              <w:rPr>
+                <w:rFonts w:ascii="Calibri" w:eastAsia="Times New Roman" w:hAnsi="Calibri" w:cs="Calibri"/>
+                <w:color w:val="FFFFFF"/>
+                <w:sz w:val="22"/>
+                <w:szCs w:val="22"/>
+                <w:lang w:val="en-ID" w:eastAsia="en-ID"/>
+              </w:rPr>
+            </w:pPr>
+            <w:r>
+              <w:rPr>
+                <w:rFonts w:ascii="Calibri" w:eastAsia="Times New Roman" w:hAnsi="Calibri" w:cs="Calibri"/>
+                <w:color w:val="FFFFFF"/>
+                <w:sz w:val="22"/>
+                <w:szCs w:val="22"/>
+                <w:lang w:val="en-ID" w:eastAsia="en-ID"/>
+              </w:rPr>
+              <w:t>Level</w:t>
+            </w:r>
+          </w:p>
+        </w:tc>
+        <w:tc>
+          <w:tcPr>
+            <w:tcW w:w="2835" w:type="dxa"/>
+            <w:tcBorders>
+              <w:top w:val="single" w:sz="4" w:space="0" w:color="auto"/>
+              <w:left w:val="nil"/>
+              <w:bottom w:val="single" w:sz="4" w:space="0" w:color="auto"/>
+              <w:right w:val="single" w:sz="4" w:space="0" w:color="auto"/>
+            </w:tcBorders>
+            <w:shd w:val="clear" w:color="000000" w:fill="000000"/>
+            <w:noWrap/>
+            <w:vAlign w:val="bottom"/>
+            <w:hideMark/>
+          </w:tcPr>
+          <w:p>
+            <w:pPr>
+              <w:rPr>
+                <w:rFonts w:ascii="Calibri" w:eastAsia="Times New Roman" w:hAnsi="Calibri" w:cs="Calibri"/>
+                <w:color w:val="FFFFFF"/>
+                <w:sz w:val="22"/>
+                <w:szCs w:val="22"/>
+                <w:lang w:val="en-ID" w:eastAsia="en-ID"/>
+              </w:rPr>
+            </w:pPr>
+            <w:r>
+              <w:rPr>
+                <w:rFonts w:ascii="Calibri" w:eastAsia="Times New Roman" w:hAnsi="Calibri" w:cs="Calibri"/>
+                <w:color w:val="FFFFFF"/>
+                <w:sz w:val="22"/>
+                <w:szCs w:val="22"/>
+                <w:lang w:val="en-ID" w:eastAsia="en-ID"/>
+              </w:rPr>
+              <w:t>Sprite</w:t>
+            </w:r>
+          </w:p>
+        </w:tc>
+        <w:tc>
+          <w:tcPr>
+            <w:tcW w:w="2835" w:type="dxa"/>
+            <w:tcBorders>
+              <w:top w:val="single" w:sz="4" w:space="0" w:color="auto"/>
+              <w:left w:val="nil"/>
+              <w:bottom w:val="single" w:sz="4" w:space="0" w:color="auto"/>
+              <w:right w:val="single" w:sz="4" w:space="0" w:color="auto"/>
+            </w:tcBorders>
+            <w:shd w:val="clear" w:color="000000" w:fill="000000"/>
+            <w:noWrap/>
+            <w:vAlign w:val="bottom"/>
+            <w:hideMark/>
+          </w:tcPr>
+          <w:p>
+            <w:pPr>
+              <w:rPr>
+                <w:rFonts w:ascii="Calibri" w:eastAsia="Times New Roman" w:hAnsi="Calibri" w:cs="Calibri"/>
+                <w:color w:val="FFFFFF"/>
+                <w:sz w:val="22"/>
+                <w:szCs w:val="22"/>
+                <w:lang w:val="en-ID" w:eastAsia="en-ID"/>
+              </w:rPr>
+            </w:pPr>
+            <w:r>
+              <w:rPr>
+                <w:rFonts w:ascii="Calibri" w:eastAsia="Times New Roman" w:hAnsi="Calibri" w:cs="Calibri"/>
+                <w:color w:val="FFFFFF"/>
+                <w:sz w:val="22"/>
+                <w:szCs w:val="22"/>
+                <w:lang w:val="en-ID" w:eastAsia="en-ID"/>
+              </w:rPr>
+              <w:t>Damage</w:t>
+            </w:r>
+          </w:p>
+        </w:tc>
+      </w:tr>
+      <w:tr>
+        <w:trPr>
+          <w:trHeight w:val="300"/>
+          <w:jc w:val="center"/>
+        </w:trPr>
+        <w:tc>
+          <w:tcPr>
+            <w:tcW w:w="2835" w:type="dxa"/>
+            <w:tcBorders>
+              <w:top w:val="nil"/>
+              <w:left w:val="single" w:sz="4" w:space="0" w:color="auto"/>
+              <w:bottom w:val="single" w:sz="4" w:space="0" w:color="auto"/>
+              <w:right w:val="single" w:sz="4" w:space="0" w:color="auto"/>
+            </w:tcBorders>
+            <w:shd w:val="clear" w:color="auto" w:fill="auto"/>
+            <w:noWrap/>
+            <w:vAlign w:val="bottom"/>
+            <w:hideMark/>
+          </w:tcPr>
+          <w:p>
+            <w:pPr>
+              <w:rPr>
+                <w:rFonts w:ascii="Calibri" w:eastAsia="Times New Roman" w:hAnsi="Calibri" w:cs="Calibri"/>
+                <w:color w:val="000000"/>
+                <w:sz w:val="22"/>
+                <w:szCs w:val="22"/>
+                <w:lang w:val="en-ID" w:eastAsia="en-ID"/>
+              </w:rPr>
+            </w:pPr>
+            <w:r>
+              <w:rPr>
+                <w:rFonts w:ascii="Calibri" w:eastAsia="Times New Roman" w:hAnsi="Calibri" w:cs="Calibri"/>
+                <w:color w:val="000000"/>
+                <w:sz w:val="22"/>
+                <w:szCs w:val="22"/>
+                <w:lang w:val="en-ID" w:eastAsia="en-ID"/>
+              </w:rPr>
+              <w:t>1</w:t>
+            </w:r>
+          </w:p>
+        </w:tc>
+        <w:tc>
+          <w:tcPr>
+            <w:tcW w:w="2835" w:type="dxa"/>
+            <w:tcBorders>
+              <w:top w:val="nil"/>
+              <w:left w:val="nil"/>
+              <w:bottom w:val="single" w:sz="4" w:space="0" w:color="auto"/>
+              <w:right w:val="single" w:sz="4" w:space="0" w:color="auto"/>
+            </w:tcBorders>
+            <w:shd w:val="clear" w:color="auto" w:fill="auto"/>
+            <w:noWrap/>
+            <w:vAlign w:val="bottom"/>
+            <w:hideMark/>
+          </w:tcPr>
+          <w:p>
+            <w:pPr>
+              <w:rPr>
+                <w:rFonts w:ascii="Calibri" w:eastAsia="Times New Roman" w:hAnsi="Calibri" w:cs="Calibri"/>
+                <w:color w:val="000000"/>
+                <w:sz w:val="22"/>
+                <w:szCs w:val="22"/>
+                <w:lang w:val="en-ID" w:eastAsia="en-ID"/>
+              </w:rPr>
+            </w:pPr>
+            <w:r>
+              <w:rPr>
+                <w:rFonts w:ascii="Calibri" w:eastAsia="Times New Roman" w:hAnsi="Calibri" w:cs="Calibri"/>
+                <w:color w:val="000000"/>
+                <w:sz w:val="22"/>
+                <w:szCs w:val="22"/>
+                <w:lang w:val="en-ID" w:eastAsia="en-ID"/>
+              </w:rPr>
+              <w:t>\v/</w:t>
+            </w:r>
+          </w:p>
+        </w:tc>
+        <w:tc>
+          <w:tcPr>
+            <w:tcW w:w="2835" w:type="dxa"/>
+            <w:tcBorders>
+              <w:top w:val="nil"/>
+              <w:left w:val="nil"/>
+              <w:bottom w:val="single" w:sz="4" w:space="0" w:color="auto"/>
+              <w:right w:val="single" w:sz="4" w:space="0" w:color="auto"/>
+            </w:tcBorders>
+            <w:shd w:val="clear" w:color="auto" w:fill="auto"/>
+            <w:noWrap/>
+            <w:vAlign w:val="bottom"/>
+            <w:hideMark/>
+          </w:tcPr>
+          <w:p>
+            <w:pPr>
+              <w:rPr>
+                <w:rFonts w:ascii="Calibri" w:eastAsia="Times New Roman" w:hAnsi="Calibri" w:cs="Calibri"/>
+                <w:color w:val="000000"/>
+                <w:sz w:val="22"/>
+                <w:szCs w:val="22"/>
+                <w:lang w:val="en-ID" w:eastAsia="en-ID"/>
+              </w:rPr>
+            </w:pPr>
+            <w:r>
+              <w:rPr>
+                <w:rFonts w:ascii="Calibri" w:eastAsia="Times New Roman" w:hAnsi="Calibri" w:cs="Calibri"/>
+                <w:color w:val="000000"/>
+                <w:sz w:val="22"/>
+                <w:szCs w:val="22"/>
+                <w:lang w:val="en-ID" w:eastAsia="en-ID"/>
+              </w:rPr>
+              <w:t>10</w:t>
+            </w:r>
+          </w:p>
+        </w:tc>
+      </w:tr>
+      <w:tr>
+        <w:trPr>
+          <w:trHeight w:val="300"/>
+          <w:jc w:val="center"/>
+        </w:trPr>
+        <w:tc>
+          <w:tcPr>
+            <w:tcW w:w="2835" w:type="dxa"/>
+            <w:tcBorders>
+              <w:top w:val="nil"/>
+              <w:left w:val="single" w:sz="4" w:space="0" w:color="auto"/>
+              <w:bottom w:val="single" w:sz="4" w:space="0" w:color="auto"/>
+              <w:right w:val="single" w:sz="4" w:space="0" w:color="auto"/>
+            </w:tcBorders>
+            <w:shd w:val="clear" w:color="auto" w:fill="auto"/>
+            <w:noWrap/>
+            <w:vAlign w:val="bottom"/>
+            <w:hideMark/>
+          </w:tcPr>
+          <w:p>
+            <w:pPr>
+              <w:rPr>
+                <w:rFonts w:ascii="Calibri" w:eastAsia="Times New Roman" w:hAnsi="Calibri" w:cs="Calibri"/>
+                <w:color w:val="000000"/>
+                <w:sz w:val="22"/>
+                <w:szCs w:val="22"/>
+                <w:lang w:val="en-ID" w:eastAsia="en-ID"/>
+              </w:rPr>
+            </w:pPr>
+            <w:r>
+              <w:rPr>
+                <w:rFonts w:ascii="Calibri" w:eastAsia="Times New Roman" w:hAnsi="Calibri" w:cs="Calibri"/>
+                <w:color w:val="000000"/>
+                <w:sz w:val="22"/>
+                <w:szCs w:val="22"/>
+                <w:lang w:val="en-ID" w:eastAsia="en-ID"/>
+              </w:rPr>
+              <w:t>2</w:t>
+            </w:r>
+          </w:p>
+        </w:tc>
+        <w:tc>
+          <w:tcPr>
+            <w:tcW w:w="2835" w:type="dxa"/>
+            <w:tcBorders>
+              <w:top w:val="nil"/>
+              <w:left w:val="nil"/>
+              <w:bottom w:val="single" w:sz="4" w:space="0" w:color="auto"/>
+              <w:right w:val="single" w:sz="4" w:space="0" w:color="auto"/>
+            </w:tcBorders>
+            <w:shd w:val="clear" w:color="auto" w:fill="auto"/>
+            <w:noWrap/>
+            <w:vAlign w:val="bottom"/>
+            <w:hideMark/>
+          </w:tcPr>
+          <w:p>
+            <w:pPr>
+              <w:rPr>
+                <w:rFonts w:ascii="Calibri" w:eastAsia="Times New Roman" w:hAnsi="Calibri" w:cs="Calibri"/>
+                <w:color w:val="000000"/>
+                <w:sz w:val="22"/>
+                <w:szCs w:val="22"/>
+                <w:lang w:val="en-ID" w:eastAsia="en-ID"/>
+              </w:rPr>
+            </w:pPr>
+            <w:r>
+              <w:rPr>
+                <w:rFonts w:ascii="Calibri" w:eastAsia="Times New Roman" w:hAnsi="Calibri" w:cs="Calibri"/>
+                <w:color w:val="000000"/>
+                <w:sz w:val="22"/>
+                <w:szCs w:val="22"/>
+                <w:lang w:val="en-ID" w:eastAsia="en-ID"/>
+              </w:rPr>
+              <w:t>\x/</w:t>
+            </w:r>
+          </w:p>
+        </w:tc>
+        <w:tc>
+          <w:tcPr>
+            <w:tcW w:w="2835" w:type="dxa"/>
+            <w:tcBorders>
+              <w:top w:val="nil"/>
+              <w:left w:val="nil"/>
+              <w:bottom w:val="single" w:sz="4" w:space="0" w:color="auto"/>
+              <w:right w:val="single" w:sz="4" w:space="0" w:color="auto"/>
+            </w:tcBorders>
+            <w:shd w:val="clear" w:color="auto" w:fill="auto"/>
+            <w:noWrap/>
+            <w:vAlign w:val="bottom"/>
+            <w:hideMark/>
+          </w:tcPr>
+          <w:p>
+            <w:pPr>
+              <w:rPr>
+                <w:rFonts w:ascii="Calibri" w:eastAsia="Times New Roman" w:hAnsi="Calibri" w:cs="Calibri"/>
+                <w:color w:val="000000"/>
+                <w:sz w:val="22"/>
+                <w:szCs w:val="22"/>
+                <w:lang w:val="en-ID" w:eastAsia="en-ID"/>
+              </w:rPr>
+            </w:pPr>
+            <w:r>
+              <w:rPr>
+                <w:rFonts w:ascii="Calibri" w:eastAsia="Times New Roman" w:hAnsi="Calibri" w:cs="Calibri"/>
+                <w:color w:val="000000"/>
+                <w:sz w:val="22"/>
+                <w:szCs w:val="22"/>
+                <w:lang w:val="en-ID" w:eastAsia="en-ID"/>
+              </w:rPr>
+              <w:t>20</w:t>
+            </w:r>
+          </w:p>
+        </w:tc>
+      </w:tr>
+      <w:tr>
+        <w:trPr>
+          <w:trHeight w:val="300"/>
+          <w:jc w:val="center"/>
+        </w:trPr>
+        <w:tc>
+          <w:tcPr>
+            <w:tcW w:w="2835" w:type="dxa"/>
+            <w:tcBorders>
+              <w:top w:val="nil"/>
+              <w:left w:val="single" w:sz="4" w:space="0" w:color="auto"/>
+              <w:bottom w:val="single" w:sz="4" w:space="0" w:color="auto"/>
+              <w:right w:val="single" w:sz="4" w:space="0" w:color="auto"/>
+            </w:tcBorders>
+            <w:shd w:val="clear" w:color="auto" w:fill="auto"/>
+            <w:noWrap/>
+            <w:vAlign w:val="bottom"/>
+            <w:hideMark/>
+          </w:tcPr>
+          <w:p>
+            <w:pPr>
+              <w:rPr>
+                <w:rFonts w:ascii="Calibri" w:eastAsia="Times New Roman" w:hAnsi="Calibri" w:cs="Calibri"/>
+                <w:color w:val="000000"/>
+                <w:sz w:val="22"/>
+                <w:szCs w:val="22"/>
+                <w:lang w:val="en-ID" w:eastAsia="en-ID"/>
+              </w:rPr>
+            </w:pPr>
+            <w:r>
+              <w:rPr>
+                <w:rFonts w:ascii="Calibri" w:eastAsia="Times New Roman" w:hAnsi="Calibri" w:cs="Calibri"/>
+                <w:color w:val="000000"/>
+                <w:sz w:val="22"/>
+                <w:szCs w:val="22"/>
+                <w:lang w:val="en-ID" w:eastAsia="en-ID"/>
+              </w:rPr>
+              <w:t>3</w:t>
+            </w:r>
+          </w:p>
+        </w:tc>
+        <w:tc>
+          <w:tcPr>
+            <w:tcW w:w="2835" w:type="dxa"/>
+            <w:tcBorders>
+              <w:top w:val="nil"/>
+              <w:left w:val="nil"/>
+              <w:bottom w:val="single" w:sz="4" w:space="0" w:color="auto"/>
+              <w:right w:val="single" w:sz="4" w:space="0" w:color="auto"/>
+            </w:tcBorders>
+            <w:shd w:val="clear" w:color="auto" w:fill="auto"/>
+            <w:noWrap/>
+            <w:vAlign w:val="bottom"/>
+            <w:hideMark/>
+          </w:tcPr>
+          <w:p>
+            <w:pPr>
+              <w:rPr>
+                <w:rFonts w:ascii="Calibri" w:eastAsia="Times New Roman" w:hAnsi="Calibri" w:cs="Calibri"/>
+                <w:color w:val="000000"/>
+                <w:sz w:val="22"/>
+                <w:szCs w:val="22"/>
+                <w:lang w:val="en-ID" w:eastAsia="en-ID"/>
+              </w:rPr>
+            </w:pPr>
+            <w:r>
+              <w:rPr>
+                <w:rFonts w:ascii="Calibri" w:eastAsia="Times New Roman" w:hAnsi="Calibri" w:cs="Calibri"/>
+                <w:color w:val="000000"/>
+                <w:sz w:val="22"/>
+                <w:szCs w:val="22"/>
+                <w:lang w:val="en-ID" w:eastAsia="en-ID"/>
+              </w:rPr>
+              <w:t>\o/</w:t>
+            </w:r>
+          </w:p>
+        </w:tc>
+        <w:tc>
+          <w:tcPr>
+            <w:tcW w:w="2835" w:type="dxa"/>
+            <w:tcBorders>
+              <w:top w:val="nil"/>
+              <w:left w:val="nil"/>
+              <w:bottom w:val="single" w:sz="4" w:space="0" w:color="auto"/>
+              <w:right w:val="single" w:sz="4" w:space="0" w:color="auto"/>
+            </w:tcBorders>
+            <w:shd w:val="clear" w:color="auto" w:fill="auto"/>
+            <w:noWrap/>
+            <w:vAlign w:val="bottom"/>
+            <w:hideMark/>
+          </w:tcPr>
+          <w:p>
+            <w:pPr>
+              <w:rPr>
+                <w:rFonts w:ascii="Calibri" w:eastAsia="Times New Roman" w:hAnsi="Calibri" w:cs="Calibri"/>
+                <w:color w:val="000000"/>
+                <w:sz w:val="22"/>
+                <w:szCs w:val="22"/>
+                <w:lang w:val="en-ID" w:eastAsia="en-ID"/>
+              </w:rPr>
+            </w:pPr>
+            <w:r>
+              <w:rPr>
+                <w:rFonts w:ascii="Calibri" w:eastAsia="Times New Roman" w:hAnsi="Calibri" w:cs="Calibri"/>
+                <w:color w:val="000000"/>
+                <w:sz w:val="22"/>
+                <w:szCs w:val="22"/>
+                <w:lang w:val="en-ID" w:eastAsia="en-ID"/>
+              </w:rPr>
+              <w:t>25</w:t>
+            </w:r>
+          </w:p>
+        </w:tc>
+      </w:tr>
+    </w:tbl>
     <w:p>
       <w:pPr>
         <w:tabs>
@@ -5342,32 +8614,9 @@
         <w:jc w:val="both"/>
         <w:rPr>
           <w:rFonts w:cstheme="minorHAnsi"/>
-          <w:b/>
-          <w:bCs/>
-          <w:noProof/>
-          <w:lang w:val="en-US"/>
-        </w:rPr>
-      </w:pPr>
-      <w:r>
-        <w:rPr>
-          <w:rFonts w:cstheme="minorHAnsi"/>
-          <w:b/>
-          <w:bCs/>
-          <w:noProof/>
-          <w:lang w:val="en-US"/>
-        </w:rPr>
-        <w:tab/>
-      </w:r>
-      <w:r>
-        <w:rPr>
-          <w:rFonts w:cstheme="minorHAnsi"/>
-          <w:b/>
-          <w:bCs/>
-          <w:noProof/>
-          <w:lang w:val="en-US"/>
-        </w:rPr>
-        <w:tab/>
-      </w:r>
+          <w:lang w:val="en-US"/>
+        </w:rPr>
+      </w:pPr>
       <w:r>
         <w:rPr>
           <w:rFonts w:cstheme="minorHAnsi"/>
@@ -5384,15 +8633,6 @@
         <w:pStyle w:val="Caption"/>
         <w:rPr>
           <w:rFonts w:cstheme="minorHAnsi"/>
-          <w:lang w:val="en-US"/>
-        </w:rPr>
-      </w:pPr>
-    </w:p>
-    <w:p>
-      <w:pPr>
-        <w:pStyle w:val="Caption"/>
-        <w:rPr>
-          <w:rFonts w:cstheme="minorHAnsi"/>
           <w:sz w:val="24"/>
           <w:szCs w:val="24"/>
           <w:lang w:val="en-US"/>
@@ -5418,9 +8658,9 @@
       </w:r>
     </w:p>
     <w:sectPr>
-      <w:footerReference w:type="default" r:id="rId22"/>
-      <w:headerReference w:type="first" r:id="rId23"/>
-      <w:footerReference w:type="first" r:id="rId24"/>
+      <w:footerReference w:type="default" r:id="rId30"/>
+      <w:headerReference w:type="first" r:id="rId31"/>
+      <w:footerReference w:type="first" r:id="rId32"/>
       <w:pgSz w:w="11906" w:h="16838" w:code="9"/>
       <w:pgMar w:top="1440" w:right="1080" w:bottom="1440" w:left="1080" w:header="720" w:footer="720" w:gutter="0"/>
       <w:cols w:space="720"/>
@@ -6397,7 +9637,7 @@
         <v:path o:extrusionok="f" gradientshapeok="t" o:connecttype="rect"/>
         <o:lock v:ext="edit" aspectratio="t"/>
       </v:shapetype>
-      <v:shape id="_x0000_i1231" type="#_x0000_t75" style="width:11.55pt;height:11.55pt" o:bullet="t">
+      <v:shape id="_x0000_i1150" type="#_x0000_t75" style="width:14.4pt;height:14.4pt" o:bullet="t">
         <v:imagedata r:id="rId1" o:title="mso54CA"/>
       </v:shape>
     </w:pict>
@@ -8281,7 +11521,7 @@
       <w:lvlText w:val=""/>
       <w:lvlJc w:val="left"/>
       <w:pPr>
-        <w:ind w:left="3240" w:hanging="360"/>
+        <w:ind w:left="3053" w:hanging="360"/>
       </w:pPr>
       <w:rPr>
         <w:rFonts w:ascii="Wingdings" w:hAnsi="Wingdings" w:hint="default"/>
@@ -8294,7 +11534,7 @@
       <w:lvlPicBulletId w:val="0"/>
       <w:lvlJc w:val="left"/>
       <w:pPr>
-        <w:ind w:left="3960" w:hanging="360"/>
+        <w:ind w:left="3336" w:hanging="360"/>
       </w:pPr>
       <w:rPr>
         <w:rFonts w:ascii="Symbol" w:hAnsi="Symbol" w:hint="default"/>
@@ -9155,7 +12395,7 @@
   <w:abstractNum w:abstractNumId="25" w15:restartNumberingAfterBreak="0">
     <w:nsid w:val="539E0A9A"/>
     <w:multiLevelType w:val="hybridMultilevel"/>
-    <w:tmpl w:val="84204386"/>
+    <w:tmpl w:val="C88E7732"/>
     <w:lvl w:ilvl="0" w:tplc="38090003">
       <w:start w:val="1"/>
       <w:numFmt w:val="bullet"/>
@@ -9168,22 +12408,22 @@
         <w:rFonts w:ascii="Courier New" w:hAnsi="Courier New" w:cs="Courier New" w:hint="default"/>
       </w:rPr>
     </w:lvl>
-    <w:lvl w:ilvl="1" w:tplc="FFFFFFFF">
-      <w:start w:val="1"/>
-      <w:numFmt w:val="bullet"/>
-      <w:lvlText w:val="o"/>
+    <w:lvl w:ilvl="1" w:tplc="38090001">
+      <w:start w:val="1"/>
+      <w:numFmt w:val="bullet"/>
+      <w:lvlText w:val=""/>
       <w:lvlJc w:val="left"/>
       <w:pPr>
         <w:ind w:left="1800" w:hanging="360"/>
       </w:pPr>
       <w:rPr>
-        <w:rFonts w:ascii="Courier New" w:hAnsi="Courier New" w:cs="Courier New" w:hint="default"/>
-      </w:rPr>
-    </w:lvl>
-    <w:lvl w:ilvl="2" w:tplc="FFFFFFFF">
-      <w:start w:val="1"/>
-      <w:numFmt w:val="bullet"/>
-      <w:lvlText w:val=""/>
+        <w:rFonts w:ascii="Symbol" w:hAnsi="Symbol" w:hint="default"/>
+      </w:rPr>
+    </w:lvl>
+    <w:lvl w:ilvl="2" w:tplc="38090009">
+      <w:start w:val="1"/>
+      <w:numFmt w:val="bullet"/>
+      <w:lvlText w:val=""/>
       <w:lvlJc w:val="left"/>
       <w:pPr>
         <w:ind w:left="2520" w:hanging="360"/>
@@ -12251,7 +15491,6 @@
   <w:style w:type="character" w:default="1" w:styleId="DefaultParagraphFont">
     <w:name w:val="Default Paragraph Font"/>
     <w:uiPriority w:val="1"/>
-    <w:semiHidden/>
     <w:unhideWhenUsed/>
   </w:style>
   <w:style w:type="table" w:default="1" w:styleId="TableNormal">

</xml_diff>